<commit_message>
Update Mat Projekt Eksammens opgave.docx
</commit_message>
<xml_diff>
--- a/Mat Projekt Eksammens opgave.docx
+++ b/Mat Projekt Eksammens opgave.docx
@@ -4327,6 +4327,15 @@
     </w:p>
     <w:sdt>
       <w:sdtPr>
+        <w:rPr>
+          <w:rFonts w:asciiTheme="minorHAnsi" w:eastAsiaTheme="minorHAnsi" w:hAnsiTheme="minorHAnsi" w:cstheme="minorBidi"/>
+          <w:color w:val="auto"/>
+          <w:kern w:val="2"/>
+          <w:sz w:val="22"/>
+          <w:szCs w:val="22"/>
+          <w:lang w:eastAsia="en-US"/>
+          <w14:ligatures w14:val="standardContextual"/>
+        </w:rPr>
         <w:id w:val="153889131"/>
         <w:docPartObj>
           <w:docPartGallery w:val="Table of Contents"/>
@@ -4334,15 +4343,8 @@
       </w:sdtPr>
       <w:sdtEndPr>
         <w:rPr>
-          <w:rFonts w:asciiTheme="minorHAnsi" w:eastAsiaTheme="minorHAnsi" w:hAnsiTheme="minorHAnsi" w:cstheme="minorBidi"/>
           <w:b/>
           <w:bCs/>
-          <w:color w:val="auto"/>
-          <w:kern w:val="2"/>
-          <w:sz w:val="22"/>
-          <w:szCs w:val="22"/>
-          <w:lang w:eastAsia="en-US"/>
-          <w14:ligatures w14:val="standardContextual"/>
         </w:rPr>
       </w:sdtEndPr>
       <w:sdtContent>
@@ -4789,6 +4791,345 @@
     </w:p>
     <w:p>
       <w:r>
+        <w:t xml:space="preserve">Jeg skal </w:t>
+      </w:r>
+      <w:r>
+        <w:t>have</w:t>
+      </w:r>
+      <w:r>
+        <w:t xml:space="preserve"> lavet et bevilget overtræk i min bank på 10</w:t>
+      </w:r>
+      <w:r>
+        <w:t>.</w:t>
+      </w:r>
+      <w:r>
+        <w:t xml:space="preserve">000 </w:t>
+      </w:r>
+      <w:proofErr w:type="spellStart"/>
+      <w:r>
+        <w:t>kr</w:t>
+      </w:r>
+      <w:proofErr w:type="spellEnd"/>
+      <w:r>
+        <w:t xml:space="preserve"> for at betale indskud til den nye lejlighed</w:t>
+      </w:r>
+    </w:p>
+    <w:p>
+      <w:r>
+        <w:t>Min bank tilbyder mit et bevilget overtræk med 2% i rente</w:t>
+      </w:r>
+    </w:p>
+    <w:p>
+      <w:r>
+        <w:t>Jeg kan betale</w:t>
+      </w:r>
+      <w:r>
+        <w:t xml:space="preserve"> det bevilget</w:t>
+      </w:r>
+      <w:r>
+        <w:t xml:space="preserve"> overtræk tilbage efter 14 dage. Jeg vil nu finde ud af hvad jeg skal betale tilbage efter 14 dage</w:t>
+      </w:r>
+      <w:r>
+        <w:t xml:space="preserve"> samt hvor meget prisen er steget</w:t>
+      </w:r>
+    </w:p>
+    <w:p>
+      <w:r>
+        <w:t>Data:</w:t>
+      </w:r>
+    </w:p>
+    <w:p>
+      <w:r>
+        <w:t>Overtræks beløb = 10</w:t>
+      </w:r>
+      <w:r>
+        <w:t>.</w:t>
+      </w:r>
+      <w:r>
+        <w:t>000</w:t>
+      </w:r>
+    </w:p>
+    <w:p>
+      <w:r>
+        <w:t xml:space="preserve">Rente = </w:t>
+      </w:r>
+      <w:r>
+        <w:t>2</w:t>
+      </w:r>
+      <w:r>
+        <w:t>%</w:t>
+      </w:r>
+    </w:p>
+    <w:p>
+      <w:r>
+        <w:t>Antal dage = 14</w:t>
+      </w:r>
+    </w:p>
+    <w:p>
+      <w:r>
+        <w:t>K</w:t>
+      </w:r>
+      <w:r>
+        <w:rPr>
+          <w:vertAlign w:val="subscript"/>
+        </w:rPr>
+        <w:t>o</w:t>
+      </w:r>
+      <w:r>
+        <w:t xml:space="preserve"> = Overtræks beløb </w:t>
+      </w:r>
+    </w:p>
+    <w:p>
+      <w:r>
+        <w:t>K</w:t>
+      </w:r>
+      <w:r>
+        <w:rPr>
+          <w:vertAlign w:val="subscript"/>
+        </w:rPr>
+        <w:t xml:space="preserve">n </w:t>
+      </w:r>
+      <w:r>
+        <w:t>= slutbeløb</w:t>
+      </w:r>
+    </w:p>
+    <w:p>
+      <w:r>
+        <w:t xml:space="preserve">N = Antal dage </w:t>
+      </w:r>
+    </w:p>
+    <w:p>
+      <w:r>
+        <w:t xml:space="preserve">R = </w:t>
+      </w:r>
+      <w:r>
+        <w:t>2</w:t>
+      </w:r>
+      <w:r>
+        <w:t>%</w:t>
+      </w:r>
+    </w:p>
+    <w:p>
+      <w:r>
+        <w:t xml:space="preserve">R = </w:t>
+      </w:r>
+      <w:r>
+        <w:t>2</w:t>
+      </w:r>
+      <w:r>
+        <w:t xml:space="preserve"> / 100</w:t>
+      </w:r>
+    </w:p>
+    <w:p>
+      <w:r>
+        <w:t>R = 0,0</w:t>
+      </w:r>
+      <w:r>
+        <w:t>2</w:t>
+      </w:r>
+    </w:p>
+    <w:p>
+      <w:r>
+        <w:t>Udregning</w:t>
+      </w:r>
+    </w:p>
+    <w:p>
+      <w:r>
+        <w:t>K</w:t>
+      </w:r>
+      <w:r>
+        <w:rPr>
+          <w:vertAlign w:val="subscript"/>
+        </w:rPr>
+        <w:t xml:space="preserve">n </w:t>
+      </w:r>
+      <w:r>
+        <w:t>= k</w:t>
+      </w:r>
+      <w:r>
+        <w:rPr>
+          <w:vertAlign w:val="subscript"/>
+        </w:rPr>
+        <w:t>o</w:t>
+      </w:r>
+      <w:r>
+        <w:t xml:space="preserve"> * (1 + r)</w:t>
+      </w:r>
+      <w:r>
+        <w:rPr>
+          <w:vertAlign w:val="superscript"/>
+        </w:rPr>
+        <w:t>n</w:t>
+      </w:r>
+    </w:p>
+    <w:p>
+      <w:pPr>
+        <w:rPr>
+          <w:vertAlign w:val="superscript"/>
+        </w:rPr>
+      </w:pPr>
+      <w:r>
+        <w:t>K</w:t>
+      </w:r>
+      <w:r>
+        <w:rPr>
+          <w:vertAlign w:val="subscript"/>
+        </w:rPr>
+        <w:t>n</w:t>
+      </w:r>
+      <w:r>
+        <w:t xml:space="preserve"> = K</w:t>
+      </w:r>
+      <w:r>
+        <w:rPr>
+          <w:vertAlign w:val="subscript"/>
+        </w:rPr>
+        <w:t>o</w:t>
+      </w:r>
+      <w:r>
+        <w:t xml:space="preserve"> * (1 + 0,0</w:t>
+      </w:r>
+      <w:r>
+        <w:t>2</w:t>
+      </w:r>
+      <w:r>
+        <w:t>)</w:t>
+      </w:r>
+      <w:r>
+        <w:rPr>
+          <w:vertAlign w:val="superscript"/>
+        </w:rPr>
+        <w:t>n</w:t>
+      </w:r>
+    </w:p>
+    <w:p>
+      <w:r>
+        <w:t>K</w:t>
+      </w:r>
+      <w:r>
+        <w:rPr>
+          <w:vertAlign w:val="subscript"/>
+        </w:rPr>
+        <w:t xml:space="preserve">n = </w:t>
+      </w:r>
+      <w:r>
+        <w:t>10</w:t>
+      </w:r>
+      <w:r>
+        <w:t>.</w:t>
+      </w:r>
+      <w:r>
+        <w:t>000 * (1 + 0,0</w:t>
+      </w:r>
+      <w:r>
+        <w:t>2</w:t>
+      </w:r>
+      <w:r>
+        <w:t>)</w:t>
+      </w:r>
+      <w:r>
+        <w:rPr>
+          <w:vertAlign w:val="superscript"/>
+        </w:rPr>
+        <w:t>14</w:t>
+      </w:r>
+    </w:p>
+    <w:p>
+      <w:r>
+        <w:t>K</w:t>
+      </w:r>
+      <w:r>
+        <w:rPr>
+          <w:vertAlign w:val="subscript"/>
+        </w:rPr>
+        <w:t>n</w:t>
+      </w:r>
+      <w:r>
+        <w:t xml:space="preserve"> = 1</w:t>
+      </w:r>
+      <w:r>
+        <w:t>3</w:t>
+      </w:r>
+      <w:r>
+        <w:t>,</w:t>
+      </w:r>
+      <w:r>
+        <w:t>194</w:t>
+      </w:r>
+      <w:r>
+        <w:t xml:space="preserve"> </w:t>
+      </w:r>
+      <w:proofErr w:type="spellStart"/>
+      <w:r>
+        <w:t>kr</w:t>
+      </w:r>
+      <w:proofErr w:type="spellEnd"/>
+    </w:p>
+    <w:p>
+      <w:r>
+        <w:t>Absolutte ændring = 13,194 - 10.000</w:t>
+      </w:r>
+    </w:p>
+    <w:p>
+      <w:r>
+        <w:t xml:space="preserve">Absolutte ændring = 3194 </w:t>
+      </w:r>
+      <w:proofErr w:type="spellStart"/>
+      <w:r>
+        <w:t>kr</w:t>
+      </w:r>
+      <w:proofErr w:type="spellEnd"/>
+    </w:p>
+    <w:p>
+      <w:r>
+        <w:t>Relative ændring = ny pris – gammel pris / gammel pris</w:t>
+      </w:r>
+    </w:p>
+    <w:p>
+      <w:r>
+        <w:t>Relative ændring = 0,31</w:t>
+      </w:r>
+    </w:p>
+    <w:p>
+      <w:r>
+        <w:t>Relative ændring = 0,3194 * 100</w:t>
+      </w:r>
+    </w:p>
+    <w:p>
+      <w:r>
+        <w:t>Relative ændring = 31,94 %</w:t>
+      </w:r>
+    </w:p>
+    <w:p>
+      <w:r>
+        <w:lastRenderedPageBreak/>
+        <w:t>Endelige beløb</w:t>
+      </w:r>
+      <w:r>
+        <w:t xml:space="preserve"> jeg skal betale</w:t>
+      </w:r>
+      <w:r>
+        <w:t xml:space="preserve"> efter 14 dage = 13,194</w:t>
+      </w:r>
+      <w:r>
+        <w:t xml:space="preserve"> kr</w:t>
+      </w:r>
+      <w:r>
+        <w:t xml:space="preserve"> og prisen er </w:t>
+      </w:r>
+      <w:r>
+        <w:t>steget</w:t>
+      </w:r>
+      <w:r>
+        <w:t xml:space="preserve"> 31,94 % fra den </w:t>
+      </w:r>
+      <w:r>
+        <w:t>oprindelige</w:t>
+      </w:r>
+      <w:r>
+        <w:t xml:space="preserve"> pris</w:t>
+      </w:r>
+      <w:r>
         <w:br w:type="page"/>
       </w:r>
     </w:p>
@@ -4878,6 +5219,341 @@
         <w:t>Vaskemaskine eller vaskehus</w:t>
       </w:r>
       <w:bookmarkEnd w:id="5"/>
+    </w:p>
+    <w:p>
+      <w:hyperlink r:id="rId6" w:history="1">
+        <w:r>
+          <w:rPr>
+            <w:rStyle w:val="Hyperlink"/>
+          </w:rPr>
+          <w:t>https://next.elgiganten.dk/product/hvidevarer/vask-tor/vaskemaskine/logik-vaskemaskine-l814wm23e/616043#description</w:t>
+        </w:r>
+      </w:hyperlink>
+    </w:p>
+    <w:p/>
+    <w:p>
+      <w:hyperlink r:id="rId7" w:history="1">
+        <w:r>
+          <w:rPr>
+            <w:rStyle w:val="Hyperlink"/>
+          </w:rPr>
+          <w:t>https://next.elgiganten.dk/product/hvidevarer/vask-tor/torretumbler-torreskab/torretumbler/logik-torretumbler-lhp8w23e/635708</w:t>
+        </w:r>
+      </w:hyperlink>
+    </w:p>
+    <w:p/>
+    <w:p>
+      <w:r>
+        <w:t>https://next.elgiganten.dk/product/services-tilbehor/services/services-til-hvidevarer/vi-monterer-din-nye-vaskemaskine/INSTALLWASHW</w:t>
+      </w:r>
+    </w:p>
+    <w:p/>
+    <w:p>
+      <w:r>
+        <w:t>Data:</w:t>
+      </w:r>
+    </w:p>
+    <w:p>
+      <w:r>
+        <w:t>Opsparing til køb</w:t>
+      </w:r>
+    </w:p>
+    <w:p>
+      <w:r>
+        <w:t xml:space="preserve">5500 </w:t>
+      </w:r>
+      <w:proofErr w:type="spellStart"/>
+      <w:r>
+        <w:t>kr</w:t>
+      </w:r>
+      <w:proofErr w:type="spellEnd"/>
+    </w:p>
+    <w:p>
+      <w:r>
+        <w:t>Vaskemaskine &amp; tørretumbler pris:</w:t>
+      </w:r>
+    </w:p>
+    <w:p>
+      <w:r>
+        <w:t>Vaskemaskine p</w:t>
+      </w:r>
+      <w:r>
+        <w:t>ris</w:t>
+      </w:r>
+      <w:r>
+        <w:t xml:space="preserve">: 1777 </w:t>
+      </w:r>
+      <w:proofErr w:type="spellStart"/>
+      <w:r>
+        <w:t>kr</w:t>
+      </w:r>
+      <w:proofErr w:type="spellEnd"/>
+    </w:p>
+    <w:p>
+      <w:r>
+        <w:t xml:space="preserve">tørretumbler pris: 2555 </w:t>
+      </w:r>
+      <w:proofErr w:type="spellStart"/>
+      <w:r>
+        <w:t>kr</w:t>
+      </w:r>
+      <w:proofErr w:type="spellEnd"/>
+    </w:p>
+    <w:p>
+      <w:r>
+        <w:t xml:space="preserve">Montering 400 – 800 </w:t>
+      </w:r>
+      <w:proofErr w:type="spellStart"/>
+      <w:r>
+        <w:t>kr</w:t>
+      </w:r>
+      <w:proofErr w:type="spellEnd"/>
+    </w:p>
+    <w:p>
+      <w:r>
+        <w:t>2555 + 1777 = 4332 + 800 = 5132</w:t>
+      </w:r>
+      <w:r>
+        <w:t xml:space="preserve"> </w:t>
+      </w:r>
+      <w:proofErr w:type="spellStart"/>
+      <w:r>
+        <w:t>kr</w:t>
+      </w:r>
+      <w:proofErr w:type="spellEnd"/>
+    </w:p>
+    <w:p/>
+    <w:p/>
+    <w:p>
+      <w:r>
+        <w:t>--</w:t>
+      </w:r>
+    </w:p>
+    <w:p>
+      <w:r>
+        <w:t>Pris per vask vaskehus</w:t>
+      </w:r>
+    </w:p>
+    <w:p>
+      <w:proofErr w:type="spellStart"/>
+      <w:r>
+        <w:t>Kr</w:t>
+      </w:r>
+      <w:proofErr w:type="spellEnd"/>
+      <w:r>
+        <w:t xml:space="preserve"> pr. vask = 16 </w:t>
+      </w:r>
+      <w:proofErr w:type="spellStart"/>
+      <w:r>
+        <w:t>kr</w:t>
+      </w:r>
+      <w:proofErr w:type="spellEnd"/>
+    </w:p>
+    <w:p>
+      <w:r>
+        <w:t>Vasketyper = 2</w:t>
+      </w:r>
+    </w:p>
+    <w:p>
+      <w:r>
+        <w:t>Antal vask om ugen = 2</w:t>
+      </w:r>
+    </w:p>
+    <w:p>
+      <w:proofErr w:type="spellStart"/>
+      <w:r>
+        <w:t>Kr</w:t>
+      </w:r>
+      <w:proofErr w:type="spellEnd"/>
+      <w:r>
+        <w:t xml:space="preserve"> pr vask om ugen = 16 </w:t>
+      </w:r>
+      <w:r>
+        <w:t>* 4</w:t>
+      </w:r>
+    </w:p>
+    <w:p>
+      <w:proofErr w:type="spellStart"/>
+      <w:r>
+        <w:t>Kr</w:t>
+      </w:r>
+      <w:proofErr w:type="spellEnd"/>
+      <w:r>
+        <w:t xml:space="preserve"> pr. vask om ugen = 64 </w:t>
+      </w:r>
+      <w:proofErr w:type="spellStart"/>
+      <w:r>
+        <w:t>kr</w:t>
+      </w:r>
+      <w:proofErr w:type="spellEnd"/>
+    </w:p>
+    <w:p>
+      <w:proofErr w:type="spellStart"/>
+      <w:r>
+        <w:t>Kr</w:t>
+      </w:r>
+      <w:proofErr w:type="spellEnd"/>
+      <w:r>
+        <w:t xml:space="preserve"> pr. vask om måneden = 64 * 4</w:t>
+      </w:r>
+      <w:r>
+        <w:t xml:space="preserve"> = 256</w:t>
+      </w:r>
+    </w:p>
+    <w:p>
+      <w:proofErr w:type="spellStart"/>
+      <w:r>
+        <w:t>Kr</w:t>
+      </w:r>
+      <w:proofErr w:type="spellEnd"/>
+      <w:r>
+        <w:t xml:space="preserve"> pr. vask om </w:t>
+      </w:r>
+      <w:proofErr w:type="spellStart"/>
+      <w:r>
+        <w:t>månende</w:t>
+      </w:r>
+      <w:proofErr w:type="spellEnd"/>
+      <w:r>
+        <w:t xml:space="preserve"> = 256 </w:t>
+      </w:r>
+      <w:proofErr w:type="spellStart"/>
+      <w:r>
+        <w:t>kr</w:t>
+      </w:r>
+      <w:proofErr w:type="spellEnd"/>
+    </w:p>
+    <w:p/>
+    <w:p>
+      <w:r>
+        <w:lastRenderedPageBreak/>
+        <w:t xml:space="preserve">Pris per </w:t>
+      </w:r>
+      <w:proofErr w:type="spellStart"/>
+      <w:r>
+        <w:t>tøretumbling</w:t>
+      </w:r>
+      <w:proofErr w:type="spellEnd"/>
+      <w:r>
+        <w:t xml:space="preserve"> vaskehus</w:t>
+      </w:r>
+    </w:p>
+    <w:p>
+      <w:r>
+        <w:t xml:space="preserve">Pris pr. minut 0.25 </w:t>
+      </w:r>
+      <w:proofErr w:type="spellStart"/>
+      <w:r>
+        <w:t>kr</w:t>
+      </w:r>
+      <w:proofErr w:type="spellEnd"/>
+    </w:p>
+    <w:p>
+      <w:r>
+        <w:t>Pris pr. time = 0.25 * 60</w:t>
+      </w:r>
+    </w:p>
+    <w:p>
+      <w:r>
+        <w:t xml:space="preserve">Pris pr. time = 15 </w:t>
+      </w:r>
+      <w:proofErr w:type="spellStart"/>
+      <w:r>
+        <w:t>kr</w:t>
+      </w:r>
+      <w:proofErr w:type="spellEnd"/>
+    </w:p>
+    <w:p>
+      <w:r>
+        <w:t>Gennemsnitstid af tørring = 120 minutter</w:t>
+      </w:r>
+    </w:p>
+    <w:p>
+      <w:r>
+        <w:t xml:space="preserve">Pris for 20 minutter = 0.25 * 20 </w:t>
+      </w:r>
+    </w:p>
+    <w:p>
+      <w:r>
+        <w:t>Pris for 20 minutter = 5kr</w:t>
+      </w:r>
+    </w:p>
+    <w:p>
+      <w:r>
+        <w:t xml:space="preserve">Antal </w:t>
+      </w:r>
+      <w:proofErr w:type="spellStart"/>
+      <w:r>
+        <w:t>tøretumbling</w:t>
+      </w:r>
+      <w:proofErr w:type="spellEnd"/>
+      <w:r>
+        <w:t xml:space="preserve"> om ugen = 2</w:t>
+      </w:r>
+    </w:p>
+    <w:p>
+      <w:r>
+        <w:t>Gennemsnitspris</w:t>
+      </w:r>
+      <w:r>
+        <w:t xml:space="preserve"> = 20 </w:t>
+      </w:r>
+      <w:proofErr w:type="spellStart"/>
+      <w:r>
+        <w:t>kr</w:t>
+      </w:r>
+      <w:proofErr w:type="spellEnd"/>
+      <w:r>
+        <w:t xml:space="preserve"> pr. </w:t>
+      </w:r>
+      <w:proofErr w:type="spellStart"/>
+      <w:r>
+        <w:t>tøretumbling</w:t>
+      </w:r>
+      <w:proofErr w:type="spellEnd"/>
+    </w:p>
+    <w:p>
+      <w:r>
+        <w:t>Pris pr. uge = 20 * 2</w:t>
+      </w:r>
+    </w:p>
+    <w:p>
+      <w:r>
+        <w:t>Pris pr. uge = 40kr</w:t>
+      </w:r>
+    </w:p>
+    <w:p>
+      <w:r>
+        <w:t>Pris pr. måned = 40 * 4</w:t>
+      </w:r>
+    </w:p>
+    <w:p>
+      <w:r>
+        <w:t xml:space="preserve">Pris pr måned = 160 </w:t>
+      </w:r>
+      <w:proofErr w:type="spellStart"/>
+      <w:r>
+        <w:t>kr</w:t>
+      </w:r>
+      <w:proofErr w:type="spellEnd"/>
+    </w:p>
+    <w:p>
+      <w:r>
+        <w:t>Samlet pris pr måned vaskehus = 256 + 160</w:t>
+      </w:r>
+    </w:p>
+    <w:p>
+      <w:r>
+        <w:t xml:space="preserve">Samlet pris pr måned vaskehus = 416 </w:t>
+      </w:r>
+      <w:proofErr w:type="spellStart"/>
+      <w:r>
+        <w:t>kr</w:t>
+      </w:r>
+      <w:proofErr w:type="spellEnd"/>
+      <w:r>
+        <w:t xml:space="preserve"> pr. måned</w:t>
+      </w:r>
     </w:p>
     <w:sectPr>
       <w:pgSz w:w="11906" w:h="16838"/>
@@ -5924,6 +6600,18 @@
       <w:u w:val="single"/>
     </w:rPr>
   </w:style>
+  <w:style w:type="character" w:styleId="Ulstomtale">
+    <w:name w:val="Unresolved Mention"/>
+    <w:basedOn w:val="Standardskrifttypeiafsnit"/>
+    <w:uiPriority w:val="99"/>
+    <w:semiHidden/>
+    <w:unhideWhenUsed/>
+    <w:rsid w:val="00CA1F7E"/>
+    <w:rPr>
+      <w:color w:val="605E5C"/>
+      <w:shd w:val="clear" w:color="auto" w:fill="E1DFDD"/>
+    </w:rPr>
+  </w:style>
 </w:styles>
 </file>
 

</xml_diff>

<commit_message>
Matematik Opgaven er lort
</commit_message>
<xml_diff>
--- a/Mat Projekt Eksammens opgave.docx
+++ b/Mat Projekt Eksammens opgave.docx
@@ -147,7 +147,7 @@
                                     <w:tag w:val=""/>
                                     <w:id w:val="-650599894"/>
                                     <w:dataBinding w:prefixMappings="xmlns:ns0='http://schemas.microsoft.com/office/2006/coverPageProps' " w:xpath="/ns0:CoverPageProperties[1]/ns0:PublishDate[1]" w:storeItemID="{55AF091B-3C7A-41E3-B477-F2FDAA23CFDA}"/>
-                                    <w:date w:fullDate="2024-05-21T00:00:00Z">
+                                    <w:date w:fullDate="2024-05-17T00:00:00Z">
                                       <w:dateFormat w:val="dd-MM-yyyy"/>
                                       <w:lid w:val="da-DK"/>
                                       <w:storeMappedDataAs w:val="dateTime"/>
@@ -171,7 +171,15 @@
                                           <w:sz w:val="28"/>
                                           <w:szCs w:val="28"/>
                                         </w:rPr>
-                                        <w:t>21-05-2024</w:t>
+                                        <w:t>17</w:t>
+                                      </w:r>
+                                      <w:r>
+                                        <w:rPr>
+                                          <w:color w:val="FFFFFF" w:themeColor="background1"/>
+                                          <w:sz w:val="28"/>
+                                          <w:szCs w:val="28"/>
+                                        </w:rPr>
+                                        <w:t>-05-2024</w:t>
                                       </w:r>
                                     </w:p>
                                   </w:sdtContent>
@@ -3459,7 +3467,7 @@
                               <w:tag w:val=""/>
                               <w:id w:val="-650599894"/>
                               <w:dataBinding w:prefixMappings="xmlns:ns0='http://schemas.microsoft.com/office/2006/coverPageProps' " w:xpath="/ns0:CoverPageProperties[1]/ns0:PublishDate[1]" w:storeItemID="{55AF091B-3C7A-41E3-B477-F2FDAA23CFDA}"/>
-                              <w:date w:fullDate="2024-05-21T00:00:00Z">
+                              <w:date w:fullDate="2024-05-17T00:00:00Z">
                                 <w:dateFormat w:val="dd-MM-yyyy"/>
                                 <w:lid w:val="da-DK"/>
                                 <w:storeMappedDataAs w:val="dateTime"/>
@@ -3483,7 +3491,15 @@
                                     <w:sz w:val="28"/>
                                     <w:szCs w:val="28"/>
                                   </w:rPr>
-                                  <w:t>21-05-2024</w:t>
+                                  <w:t>17</w:t>
+                                </w:r>
+                                <w:r>
+                                  <w:rPr>
+                                    <w:color w:val="FFFFFF" w:themeColor="background1"/>
+                                    <w:sz w:val="28"/>
+                                    <w:szCs w:val="28"/>
+                                  </w:rPr>
+                                  <w:t>-05-2024</w:t>
                                 </w:r>
                               </w:p>
                             </w:sdtContent>
@@ -4013,7 +4029,23 @@
                                     <w:sz w:val="36"/>
                                     <w:szCs w:val="36"/>
                                   </w:rPr>
-                                  <w:t xml:space="preserve">    08-05-2024</w:t>
+                                  <w:t xml:space="preserve">    </w:t>
+                                </w:r>
+                                <w:r>
+                                  <w:rPr>
+                                    <w:color w:val="404040" w:themeColor="text1" w:themeTint="BF"/>
+                                    <w:sz w:val="36"/>
+                                    <w:szCs w:val="36"/>
+                                  </w:rPr>
+                                  <w:t>17</w:t>
+                                </w:r>
+                                <w:r>
+                                  <w:rPr>
+                                    <w:color w:val="404040" w:themeColor="text1" w:themeTint="BF"/>
+                                    <w:sz w:val="36"/>
+                                    <w:szCs w:val="36"/>
+                                  </w:rPr>
+                                  <w:t>-05-2024</w:t>
                                 </w:r>
                               </w:p>
                             </w:txbxContent>
@@ -4203,7 +4235,23 @@
                               <w:sz w:val="36"/>
                               <w:szCs w:val="36"/>
                             </w:rPr>
-                            <w:t xml:space="preserve">    08-05-2024</w:t>
+                            <w:t xml:space="preserve">    </w:t>
+                          </w:r>
+                          <w:r>
+                            <w:rPr>
+                              <w:color w:val="404040" w:themeColor="text1" w:themeTint="BF"/>
+                              <w:sz w:val="36"/>
+                              <w:szCs w:val="36"/>
+                            </w:rPr>
+                            <w:t>17</w:t>
+                          </w:r>
+                          <w:r>
+                            <w:rPr>
+                              <w:color w:val="404040" w:themeColor="text1" w:themeTint="BF"/>
+                              <w:sz w:val="36"/>
+                              <w:szCs w:val="36"/>
+                            </w:rPr>
+                            <w:t>-05-2024</w:t>
                           </w:r>
                         </w:p>
                       </w:txbxContent>
@@ -4350,7 +4398,7 @@
           <w:r>
             <w:fldChar w:fldCharType="separate"/>
           </w:r>
-          <w:hyperlink w:anchor="_Toc166435325" w:history="1">
+          <w:hyperlink w:anchor="_Toc166488089" w:history="1">
             <w:r>
               <w:rPr>
                 <w:rStyle w:val="Hyperlink"/>
@@ -4377,7 +4425,7 @@
                 <w:noProof/>
                 <w:webHidden/>
               </w:rPr>
-              <w:instrText xml:space="preserve"> PAGEREF _Toc166435325 \h </w:instrText>
+              <w:instrText xml:space="preserve"> PAGEREF _Toc166488089 \h </w:instrText>
             </w:r>
             <w:r>
               <w:rPr>
@@ -4423,7 +4471,7 @@
               <w14:ligatures w14:val="standardContextual"/>
             </w:rPr>
           </w:pPr>
-          <w:hyperlink w:anchor="_Toc166435326" w:history="1">
+          <w:hyperlink w:anchor="_Toc166488090" w:history="1">
             <w:r>
               <w:rPr>
                 <w:rStyle w:val="Hyperlink"/>
@@ -4450,7 +4498,7 @@
                 <w:noProof/>
                 <w:webHidden/>
               </w:rPr>
-              <w:instrText xml:space="preserve"> PAGEREF _Toc166435326 \h </w:instrText>
+              <w:instrText xml:space="preserve"> PAGEREF _Toc166488090 \h </w:instrText>
             </w:r>
             <w:r>
               <w:rPr>
@@ -4496,7 +4544,7 @@
               <w14:ligatures w14:val="standardContextual"/>
             </w:rPr>
           </w:pPr>
-          <w:hyperlink w:anchor="_Toc166435327" w:history="1">
+          <w:hyperlink w:anchor="_Toc166488091" w:history="1">
             <w:r>
               <w:rPr>
                 <w:rStyle w:val="Hyperlink"/>
@@ -4523,7 +4571,7 @@
                 <w:noProof/>
                 <w:webHidden/>
               </w:rPr>
-              <w:instrText xml:space="preserve"> PAGEREF _Toc166435327 \h </w:instrText>
+              <w:instrText xml:space="preserve"> PAGEREF _Toc166488091 \h </w:instrText>
             </w:r>
             <w:r>
               <w:rPr>
@@ -4569,7 +4617,7 @@
               <w14:ligatures w14:val="standardContextual"/>
             </w:rPr>
           </w:pPr>
-          <w:hyperlink w:anchor="_Toc166435328" w:history="1">
+          <w:hyperlink w:anchor="_Toc166488092" w:history="1">
             <w:r>
               <w:rPr>
                 <w:rStyle w:val="Hyperlink"/>
@@ -4596,7 +4644,7 @@
                 <w:noProof/>
                 <w:webHidden/>
               </w:rPr>
-              <w:instrText xml:space="preserve"> PAGEREF _Toc166435328 \h </w:instrText>
+              <w:instrText xml:space="preserve"> PAGEREF _Toc166488092 \h </w:instrText>
             </w:r>
             <w:r>
               <w:rPr>
@@ -4616,7 +4664,80 @@
                 <w:noProof/>
                 <w:webHidden/>
               </w:rPr>
-              <w:t>6</w:t>
+              <w:t>7</w:t>
+            </w:r>
+            <w:r>
+              <w:rPr>
+                <w:noProof/>
+                <w:webHidden/>
+              </w:rPr>
+              <w:fldChar w:fldCharType="end"/>
+            </w:r>
+          </w:hyperlink>
+        </w:p>
+        <w:p>
+          <w:pPr>
+            <w:pStyle w:val="Indholdsfortegnelse1"/>
+            <w:tabs>
+              <w:tab w:val="right" w:leader="dot" w:pos="9628"/>
+            </w:tabs>
+            <w:rPr>
+              <w:rFonts w:cstheme="minorBidi"/>
+              <w:noProof/>
+              <w:kern w:val="2"/>
+              <w:sz w:val="24"/>
+              <w:szCs w:val="24"/>
+              <w14:ligatures w14:val="standardContextual"/>
+            </w:rPr>
+          </w:pPr>
+          <w:hyperlink w:anchor="_Toc166488093" w:history="1">
+            <w:r>
+              <w:rPr>
+                <w:rStyle w:val="Hyperlink"/>
+                <w:noProof/>
+              </w:rPr>
+              <w:t>Konklusion</w:t>
+            </w:r>
+            <w:r>
+              <w:rPr>
+                <w:noProof/>
+                <w:webHidden/>
+              </w:rPr>
+              <w:tab/>
+            </w:r>
+            <w:r>
+              <w:rPr>
+                <w:noProof/>
+                <w:webHidden/>
+              </w:rPr>
+              <w:fldChar w:fldCharType="begin"/>
+            </w:r>
+            <w:r>
+              <w:rPr>
+                <w:noProof/>
+                <w:webHidden/>
+              </w:rPr>
+              <w:instrText xml:space="preserve"> PAGEREF _Toc166488093 \h </w:instrText>
+            </w:r>
+            <w:r>
+              <w:rPr>
+                <w:noProof/>
+                <w:webHidden/>
+              </w:rPr>
+            </w:r>
+            <w:r>
+              <w:rPr>
+                <w:noProof/>
+                <w:webHidden/>
+              </w:rPr>
+              <w:fldChar w:fldCharType="separate"/>
+            </w:r>
+            <w:r>
+              <w:rPr>
+                <w:noProof/>
+                <w:webHidden/>
+              </w:rPr>
+              <w:t>9</w:t>
             </w:r>
             <w:r>
               <w:rPr>
@@ -4668,7 +4789,7 @@
         <w:jc w:val="center"/>
       </w:pPr>
       <w:bookmarkStart w:id="0" w:name="_Toc166068844"/>
-      <w:bookmarkStart w:id="1" w:name="_Toc166435325"/>
+      <w:bookmarkStart w:id="1" w:name="_Toc166488089"/>
       <w:r>
         <w:t>Bevilget Overtræk</w:t>
       </w:r>
@@ -4700,7 +4821,13 @@
         <w:t>.</w:t>
       </w:r>
       <w:r>
-        <w:t>000 kr for at betale indskud til den nye lejlighed</w:t>
+        <w:t>000 kr</w:t>
+      </w:r>
+      <w:r>
+        <w:t>.</w:t>
+      </w:r>
+      <w:r>
+        <w:t xml:space="preserve"> for at betale indskud til den nye lejlighed</w:t>
       </w:r>
     </w:p>
     <w:p>
@@ -4751,264 +4878,1143 @@
     </w:p>
     <w:p>
       <w:r>
+        <w:t>R = 2% =</w:t>
+      </w:r>
+      <w:r>
+        <w:t xml:space="preserve"> </w:t>
+      </w:r>
+      <w:r>
+        <w:t>R = 2 / 100 = R = 0,02</w:t>
+      </w:r>
+    </w:p>
+    <w:p>
+      <w:r>
         <w:t>Antal dage = 14</w:t>
       </w:r>
     </w:p>
     <w:p>
       <w:r>
-        <w:t>K</w:t>
-      </w:r>
-      <w:r>
-        <w:rPr>
-          <w:vertAlign w:val="subscript"/>
-        </w:rPr>
-        <w:t>o</w:t>
-      </w:r>
-      <w:r>
-        <w:t xml:space="preserve"> = Overtræks beløb </w:t>
-      </w:r>
-    </w:p>
-    <w:p>
-      <w:r>
-        <w:t>K</w:t>
-      </w:r>
-      <w:r>
-        <w:rPr>
-          <w:vertAlign w:val="subscript"/>
-        </w:rPr>
-        <w:t xml:space="preserve">n </w:t>
-      </w:r>
-      <w:r>
-        <w:t>= slutbeløb</w:t>
-      </w:r>
-    </w:p>
-    <w:p>
-      <w:r>
-        <w:t xml:space="preserve">N = Antal dage </w:t>
-      </w:r>
-    </w:p>
-    <w:p>
-      <w:r>
-        <w:t xml:space="preserve">R = </w:t>
-      </w:r>
-      <w:r>
-        <w:t>2</w:t>
-      </w:r>
-      <w:r>
-        <w:t>%</w:t>
-      </w:r>
-    </w:p>
-    <w:p>
-      <w:r>
-        <w:t xml:space="preserve">R = </w:t>
-      </w:r>
-      <w:r>
-        <w:t>2</w:t>
-      </w:r>
-      <w:r>
-        <w:t xml:space="preserve"> / 100</w:t>
-      </w:r>
-    </w:p>
-    <w:p>
-      <w:r>
-        <w:t>R = 0,0</w:t>
-      </w:r>
-      <w:r>
-        <w:t>2</w:t>
-      </w:r>
-    </w:p>
-    <w:p>
-      <w:r>
         <w:t>Udregning</w:t>
       </w:r>
-    </w:p>
-    <w:p>
-      <w:r>
-        <w:t>K</w:t>
-      </w:r>
-      <w:r>
-        <w:rPr>
-          <w:vertAlign w:val="subscript"/>
-        </w:rPr>
-        <w:t xml:space="preserve">n </w:t>
-      </w:r>
-      <w:r>
-        <w:t>= k</w:t>
-      </w:r>
-      <w:r>
-        <w:rPr>
-          <w:vertAlign w:val="subscript"/>
-        </w:rPr>
-        <w:t>o</w:t>
-      </w:r>
-      <w:r>
-        <w:t xml:space="preserve"> * (1 + r)</w:t>
-      </w:r>
-      <w:r>
-        <w:rPr>
-          <w:vertAlign w:val="superscript"/>
-        </w:rPr>
-        <w:t>n</w:t>
-      </w:r>
+      <w:r>
+        <w:rPr>
+          <w:rFonts w:ascii="Cambria Math" w:hAnsi="Cambria Math"/>
+          <w:i/>
+        </w:rPr>
+        <w:br/>
+      </w:r>
+      <m:oMathPara>
+        <m:oMath>
+          <m:sSub>
+            <m:sSubPr>
+              <m:ctrlPr>
+                <w:rPr>
+                  <w:rFonts w:ascii="Cambria Math" w:hAnsi="Cambria Math"/>
+                  <w:i/>
+                </w:rPr>
+              </m:ctrlPr>
+            </m:sSubPr>
+            <m:e>
+              <m:r>
+                <w:rPr>
+                  <w:rFonts w:ascii="Cambria Math" w:hAnsi="Cambria Math"/>
+                </w:rPr>
+                <m:t>K</m:t>
+              </m:r>
+            </m:e>
+            <m:sub>
+              <m:r>
+                <w:rPr>
+                  <w:rFonts w:ascii="Cambria Math" w:hAnsi="Cambria Math"/>
+                </w:rPr>
+                <m:t>n</m:t>
+              </m:r>
+            </m:sub>
+          </m:sSub>
+          <m:r>
+            <w:rPr>
+              <w:rFonts w:ascii="Cambria Math" w:hAnsi="Cambria Math"/>
+            </w:rPr>
+            <m:t>=</m:t>
+          </m:r>
+          <m:sSub>
+            <m:sSubPr>
+              <m:ctrlPr>
+                <w:rPr>
+                  <w:rFonts w:ascii="Cambria Math" w:hAnsi="Cambria Math"/>
+                  <w:i/>
+                </w:rPr>
+              </m:ctrlPr>
+            </m:sSubPr>
+            <m:e>
+              <m:r>
+                <w:rPr>
+                  <w:rFonts w:ascii="Cambria Math" w:hAnsi="Cambria Math"/>
+                </w:rPr>
+                <m:t>K</m:t>
+              </m:r>
+            </m:e>
+            <m:sub>
+              <m:r>
+                <w:rPr>
+                  <w:rFonts w:ascii="Cambria Math" w:hAnsi="Cambria Math"/>
+                </w:rPr>
+                <m:t>0</m:t>
+              </m:r>
+            </m:sub>
+          </m:sSub>
+          <m:r>
+            <w:rPr>
+              <w:rFonts w:ascii="Cambria Math" w:hAnsi="Cambria Math"/>
+            </w:rPr>
+            <m:t>·</m:t>
+          </m:r>
+          <m:sSup>
+            <m:sSupPr>
+              <m:ctrlPr>
+                <w:rPr>
+                  <w:rFonts w:ascii="Cambria Math" w:hAnsi="Cambria Math"/>
+                  <w:i/>
+                </w:rPr>
+              </m:ctrlPr>
+            </m:sSupPr>
+            <m:e>
+              <m:d>
+                <m:dPr>
+                  <m:ctrlPr>
+                    <w:rPr>
+                      <w:rFonts w:ascii="Cambria Math" w:hAnsi="Cambria Math"/>
+                      <w:i/>
+                    </w:rPr>
+                  </m:ctrlPr>
+                </m:dPr>
+                <m:e>
+                  <m:r>
+                    <w:rPr>
+                      <w:rFonts w:ascii="Cambria Math" w:hAnsi="Cambria Math"/>
+                    </w:rPr>
+                    <m:t>1+r</m:t>
+                  </m:r>
+                </m:e>
+              </m:d>
+            </m:e>
+            <m:sup>
+              <m:r>
+                <w:rPr>
+                  <w:rFonts w:ascii="Cambria Math" w:hAnsi="Cambria Math"/>
+                </w:rPr>
+                <m:t>n</m:t>
+              </m:r>
+            </m:sup>
+          </m:sSup>
+        </m:oMath>
+      </m:oMathPara>
     </w:p>
     <w:p>
       <w:pPr>
-        <w:rPr>
-          <w:vertAlign w:val="superscript"/>
-        </w:rPr>
+        <w:ind w:firstLine="1304"/>
       </w:pPr>
-      <w:r>
-        <w:t>K</w:t>
-      </w:r>
-      <w:r>
-        <w:rPr>
-          <w:vertAlign w:val="subscript"/>
-        </w:rPr>
-        <w:t>n</w:t>
-      </w:r>
-      <w:r>
-        <w:t xml:space="preserve"> = K</w:t>
-      </w:r>
-      <w:r>
-        <w:rPr>
-          <w:vertAlign w:val="subscript"/>
-        </w:rPr>
-        <w:t>o</w:t>
-      </w:r>
-      <w:r>
-        <w:t xml:space="preserve"> * (1 + 0,0</w:t>
-      </w:r>
-      <w:r>
-        <w:t>2</w:t>
-      </w:r>
-      <w:r>
-        <w:t>)</w:t>
-      </w:r>
-      <w:r>
-        <w:rPr>
-          <w:vertAlign w:val="superscript"/>
-        </w:rPr>
-        <w:t>n</w:t>
-      </w:r>
-    </w:p>
-    <w:p>
-      <w:r>
-        <w:t>K</w:t>
-      </w:r>
-      <w:r>
-        <w:rPr>
-          <w:vertAlign w:val="subscript"/>
-        </w:rPr>
-        <w:t xml:space="preserve">n = </w:t>
-      </w:r>
-      <w:r>
-        <w:t>10</w:t>
+      <m:oMathPara>
+        <m:oMath>
+          <m:sSub>
+            <m:sSubPr>
+              <m:ctrlPr>
+                <w:rPr>
+                  <w:rFonts w:ascii="Cambria Math" w:hAnsi="Cambria Math"/>
+                  <w:i/>
+                  <w:vertAlign w:val="superscript"/>
+                </w:rPr>
+              </m:ctrlPr>
+            </m:sSubPr>
+            <m:e>
+              <m:r>
+                <w:rPr>
+                  <w:rFonts w:ascii="Cambria Math" w:hAnsi="Cambria Math"/>
+                  <w:vertAlign w:val="superscript"/>
+                </w:rPr>
+                <m:t>K</m:t>
+              </m:r>
+            </m:e>
+            <m:sub>
+              <m:r>
+                <w:rPr>
+                  <w:rFonts w:ascii="Cambria Math" w:hAnsi="Cambria Math"/>
+                  <w:vertAlign w:val="superscript"/>
+                </w:rPr>
+                <m:t>n</m:t>
+              </m:r>
+            </m:sub>
+          </m:sSub>
+          <m:r>
+            <w:rPr>
+              <w:rFonts w:ascii="Cambria Math" w:hAnsi="Cambria Math"/>
+              <w:vertAlign w:val="superscript"/>
+            </w:rPr>
+            <m:t>=</m:t>
+          </m:r>
+          <m:sSub>
+            <m:sSubPr>
+              <m:ctrlPr>
+                <w:rPr>
+                  <w:rFonts w:ascii="Cambria Math" w:hAnsi="Cambria Math"/>
+                  <w:i/>
+                  <w:vertAlign w:val="superscript"/>
+                </w:rPr>
+              </m:ctrlPr>
+            </m:sSubPr>
+            <m:e>
+              <m:r>
+                <w:rPr>
+                  <w:rFonts w:ascii="Cambria Math" w:hAnsi="Cambria Math"/>
+                  <w:vertAlign w:val="superscript"/>
+                </w:rPr>
+                <m:t>K</m:t>
+              </m:r>
+            </m:e>
+            <m:sub>
+              <m:r>
+                <w:rPr>
+                  <w:rFonts w:ascii="Cambria Math" w:hAnsi="Cambria Math"/>
+                  <w:vertAlign w:val="superscript"/>
+                </w:rPr>
+                <m:t>0</m:t>
+              </m:r>
+            </m:sub>
+          </m:sSub>
+          <m:r>
+            <w:rPr>
+              <w:rFonts w:ascii="Cambria Math" w:hAnsi="Cambria Math"/>
+              <w:vertAlign w:val="superscript"/>
+            </w:rPr>
+            <m:t>·</m:t>
+          </m:r>
+          <m:sSup>
+            <m:sSupPr>
+              <m:ctrlPr>
+                <w:rPr>
+                  <w:rFonts w:ascii="Cambria Math" w:hAnsi="Cambria Math"/>
+                  <w:i/>
+                  <w:vertAlign w:val="superscript"/>
+                </w:rPr>
+              </m:ctrlPr>
+            </m:sSupPr>
+            <m:e>
+              <m:d>
+                <m:dPr>
+                  <m:ctrlPr>
+                    <w:rPr>
+                      <w:rFonts w:ascii="Cambria Math" w:hAnsi="Cambria Math"/>
+                      <w:i/>
+                      <w:vertAlign w:val="superscript"/>
+                    </w:rPr>
+                  </m:ctrlPr>
+                </m:dPr>
+                <m:e>
+                  <m:r>
+                    <w:rPr>
+                      <w:rFonts w:ascii="Cambria Math" w:hAnsi="Cambria Math"/>
+                      <w:vertAlign w:val="superscript"/>
+                    </w:rPr>
+                    <m:t>1+</m:t>
+                  </m:r>
+                  <m:r>
+                    <w:rPr>
+                      <w:rFonts w:ascii="Cambria Math" w:hAnsi="Cambria Math"/>
+                      <w:vertAlign w:val="superscript"/>
+                    </w:rPr>
+                    <m:t>0,02</m:t>
+                  </m:r>
+                </m:e>
+              </m:d>
+            </m:e>
+            <m:sup>
+              <m:r>
+                <w:rPr>
+                  <w:rFonts w:ascii="Cambria Math" w:hAnsi="Cambria Math"/>
+                  <w:vertAlign w:val="superscript"/>
+                </w:rPr>
+                <m:t>14</m:t>
+              </m:r>
+            </m:sup>
+          </m:sSup>
+        </m:oMath>
+      </m:oMathPara>
+    </w:p>
+    <w:p>
+      <w:pPr>
+        <w:rPr>
+          <w:color w:val="A02B93" w:themeColor="accent5"/>
+        </w:rPr>
+      </w:pPr>
+      <m:oMathPara>
+        <m:oMath>
+          <m:sSub>
+            <m:sSubPr>
+              <m:ctrlPr>
+                <w:rPr>
+                  <w:rFonts w:ascii="Cambria Math" w:hAnsi="Cambria Math"/>
+                  <w:i/>
+                </w:rPr>
+              </m:ctrlPr>
+            </m:sSubPr>
+            <m:e>
+              <m:r>
+                <w:rPr>
+                  <w:rFonts w:ascii="Cambria Math" w:hAnsi="Cambria Math"/>
+                </w:rPr>
+                <m:t>K</m:t>
+              </m:r>
+            </m:e>
+            <m:sub>
+              <m:r>
+                <w:rPr>
+                  <w:rFonts w:ascii="Cambria Math" w:hAnsi="Cambria Math"/>
+                </w:rPr>
+                <m:t>n</m:t>
+              </m:r>
+            </m:sub>
+          </m:sSub>
+          <m:r>
+            <w:rPr>
+              <w:rFonts w:ascii="Cambria Math" w:hAnsi="Cambria Math"/>
+            </w:rPr>
+            <m:t>=</m:t>
+          </m:r>
+          <m:sSub>
+            <m:sSubPr>
+              <m:ctrlPr>
+                <w:rPr>
+                  <w:rFonts w:ascii="Cambria Math" w:hAnsi="Cambria Math"/>
+                  <w:i/>
+                </w:rPr>
+              </m:ctrlPr>
+            </m:sSubPr>
+            <m:e>
+              <m:r>
+                <w:rPr>
+                  <w:rFonts w:ascii="Cambria Math" w:hAnsi="Cambria Math"/>
+                </w:rPr>
+                <m:t>10.000</m:t>
+              </m:r>
+            </m:e>
+            <m:sub/>
+          </m:sSub>
+          <m:r>
+            <w:rPr>
+              <w:rFonts w:ascii="Cambria Math" w:hAnsi="Cambria Math"/>
+            </w:rPr>
+            <m:t>·</m:t>
+          </m:r>
+          <m:sSup>
+            <m:sSupPr>
+              <m:ctrlPr>
+                <w:rPr>
+                  <w:rFonts w:ascii="Cambria Math" w:hAnsi="Cambria Math"/>
+                  <w:i/>
+                </w:rPr>
+              </m:ctrlPr>
+            </m:sSupPr>
+            <m:e>
+              <m:d>
+                <m:dPr>
+                  <m:ctrlPr>
+                    <w:rPr>
+                      <w:rFonts w:ascii="Cambria Math" w:hAnsi="Cambria Math"/>
+                      <w:i/>
+                    </w:rPr>
+                  </m:ctrlPr>
+                </m:dPr>
+                <m:e>
+                  <m:r>
+                    <w:rPr>
+                      <w:rFonts w:ascii="Cambria Math" w:hAnsi="Cambria Math"/>
+                    </w:rPr>
+                    <m:t>1+</m:t>
+                  </m:r>
+                  <m:r>
+                    <w:rPr>
+                      <w:rFonts w:ascii="Cambria Math" w:hAnsi="Cambria Math"/>
+                    </w:rPr>
+                    <m:t>0,02</m:t>
+                  </m:r>
+                </m:e>
+              </m:d>
+            </m:e>
+            <m:sup>
+              <m:r>
+                <w:rPr>
+                  <w:rFonts w:ascii="Cambria Math" w:hAnsi="Cambria Math"/>
+                </w:rPr>
+                <m:t>14</m:t>
+              </m:r>
+            </m:sup>
+          </m:sSup>
+        </m:oMath>
+      </m:oMathPara>
+    </w:p>
+    <w:p>
+      <w:pPr>
+        <w:rPr>
+          <w:rFonts w:eastAsiaTheme="minorEastAsia"/>
+          <w:color w:val="A02B93" w:themeColor="accent5"/>
+        </w:rPr>
+      </w:pPr>
+      <m:oMathPara>
+        <m:oMath>
+          <m:sSub>
+            <m:sSubPr>
+              <m:ctrlPr>
+                <w:rPr>
+                  <w:rFonts w:ascii="Cambria Math" w:hAnsi="Cambria Math"/>
+                  <w:i/>
+                  <w:color w:val="A02B93" w:themeColor="accent5"/>
+                </w:rPr>
+              </m:ctrlPr>
+            </m:sSubPr>
+            <m:e>
+              <m:r>
+                <w:rPr>
+                  <w:rFonts w:ascii="Cambria Math" w:hAnsi="Cambria Math"/>
+                  <w:color w:val="A02B93" w:themeColor="accent5"/>
+                </w:rPr>
+                <m:t>K</m:t>
+              </m:r>
+            </m:e>
+            <m:sub>
+              <m:r>
+                <w:rPr>
+                  <w:rFonts w:ascii="Cambria Math" w:hAnsi="Cambria Math"/>
+                  <w:color w:val="A02B93" w:themeColor="accent5"/>
+                </w:rPr>
+                <m:t>n</m:t>
+              </m:r>
+            </m:sub>
+          </m:sSub>
+          <m:r>
+            <w:rPr>
+              <w:rFonts w:ascii="Cambria Math" w:hAnsi="Cambria Math"/>
+              <w:color w:val="A02B93" w:themeColor="accent5"/>
+            </w:rPr>
+            <m:t xml:space="preserve">= </m:t>
+          </m:r>
+          <m:r>
+            <m:rPr>
+              <m:sty m:val="p"/>
+            </m:rPr>
+            <w:rPr>
+              <w:rFonts w:ascii="Cambria Math" w:hAnsi="Cambria Math"/>
+              <w:color w:val="A02B93" w:themeColor="accent5"/>
+            </w:rPr>
+            <m:t xml:space="preserve">13,194 </m:t>
+          </m:r>
+        </m:oMath>
+      </m:oMathPara>
+    </w:p>
+    <w:p>
+      <w:r>
+        <w:t>Absolutte ændring = 13,194 - 10.000</w:t>
+      </w:r>
+    </w:p>
+    <w:p>
+      <w:r>
+        <w:t>Absolutte ændring = 3194 kr</w:t>
       </w:r>
       <w:r>
         <w:t>.</w:t>
       </w:r>
-      <w:r>
-        <w:t>000 * (1 + 0,0</w:t>
-      </w:r>
-      <w:r>
-        <w:t>2</w:t>
-      </w:r>
-      <w:r>
-        <w:t>)</w:t>
-      </w:r>
-      <w:r>
-        <w:rPr>
-          <w:vertAlign w:val="superscript"/>
-        </w:rPr>
-        <w:t>14</w:t>
-      </w:r>
-    </w:p>
-    <w:p>
-      <w:r>
-        <w:t>K</w:t>
-      </w:r>
-      <w:r>
-        <w:rPr>
-          <w:vertAlign w:val="subscript"/>
-        </w:rPr>
-        <w:t>n</w:t>
-      </w:r>
-      <w:r>
-        <w:t xml:space="preserve"> = 1</w:t>
-      </w:r>
-      <w:r>
-        <w:t>3</w:t>
-      </w:r>
-      <w:r>
-        <w:t>,</w:t>
-      </w:r>
-      <w:r>
-        <w:t>194</w:t>
-      </w:r>
-      <w:r>
+    </w:p>
+    <w:p>
+      <w:r>
+        <w:rPr>
+          <w:rFonts w:eastAsiaTheme="minorEastAsia"/>
+        </w:rPr>
+        <w:t>Jeg vil nu bruge denne formel for at udregne den relative ændring</w:t>
+      </w:r>
+    </w:p>
+    <w:p>
+      <w:pPr>
+        <w:rPr>
+          <w:rFonts w:eastAsiaTheme="minorEastAsia"/>
+        </w:rPr>
+      </w:pPr>
+      <m:oMathPara>
+        <m:oMath>
+          <m:r>
+            <m:rPr>
+              <m:sty m:val="p"/>
+            </m:rPr>
+            <w:rPr>
+              <w:rFonts w:ascii="Cambria Math" w:eastAsiaTheme="minorEastAsia" w:hAnsi="Cambria Math"/>
+            </w:rPr>
+            <m:t>Δ</m:t>
+          </m:r>
+          <m:r>
+            <m:rPr>
+              <m:sty m:val="p"/>
+            </m:rPr>
+            <w:rPr>
+              <w:rFonts w:ascii="Cambria Math" w:eastAsiaTheme="minorEastAsia" w:hAnsi="Cambria Math"/>
+            </w:rPr>
+            <m:t>%</m:t>
+          </m:r>
+          <m:r>
+            <w:rPr>
+              <w:rFonts w:ascii="Cambria Math" w:eastAsiaTheme="minorEastAsia" w:hAnsi="Cambria Math"/>
+            </w:rPr>
+            <m:t>=</m:t>
+          </m:r>
+          <m:f>
+            <m:fPr>
+              <m:ctrlPr>
+                <w:rPr>
+                  <w:rFonts w:ascii="Cambria Math" w:eastAsiaTheme="minorEastAsia" w:hAnsi="Cambria Math"/>
+                </w:rPr>
+              </m:ctrlPr>
+            </m:fPr>
+            <m:num>
+              <m:sSub>
+                <m:sSubPr>
+                  <m:ctrlPr>
+                    <w:rPr>
+                      <w:rFonts w:ascii="Cambria Math" w:eastAsiaTheme="minorEastAsia" w:hAnsi="Cambria Math"/>
+                    </w:rPr>
+                  </m:ctrlPr>
+                </m:sSubPr>
+                <m:e>
+                  <m:r>
+                    <m:rPr>
+                      <m:sty m:val="p"/>
+                    </m:rPr>
+                    <w:rPr>
+                      <w:rFonts w:ascii="Cambria Math" w:eastAsiaTheme="minorEastAsia" w:hAnsi="Cambria Math"/>
+                    </w:rPr>
+                    <m:t>ny pris</m:t>
+                  </m:r>
+                </m:e>
+                <m:sub/>
+              </m:sSub>
+              <m:r>
+                <m:rPr>
+                  <m:sty m:val="p"/>
+                </m:rPr>
+                <w:rPr>
+                  <w:rFonts w:ascii="Cambria Math" w:eastAsiaTheme="minorEastAsia" w:hAnsi="Cambria Math"/>
+                </w:rPr>
+                <m:t>-</m:t>
+              </m:r>
+              <m:sSub>
+                <m:sSubPr>
+                  <m:ctrlPr>
+                    <w:rPr>
+                      <w:rFonts w:ascii="Cambria Math" w:eastAsiaTheme="minorEastAsia" w:hAnsi="Cambria Math"/>
+                    </w:rPr>
+                  </m:ctrlPr>
+                </m:sSubPr>
+                <m:e>
+                  <m:r>
+                    <m:rPr>
+                      <m:sty m:val="p"/>
+                    </m:rPr>
+                    <w:rPr>
+                      <w:rFonts w:ascii="Cambria Math" w:eastAsiaTheme="minorEastAsia" w:hAnsi="Cambria Math"/>
+                    </w:rPr>
+                    <m:t>gammel pris</m:t>
+                  </m:r>
+                </m:e>
+                <m:sub/>
+              </m:sSub>
+            </m:num>
+            <m:den>
+              <m:r>
+                <m:rPr>
+                  <m:sty m:val="p"/>
+                </m:rPr>
+                <w:rPr>
+                  <w:rFonts w:ascii="Cambria Math" w:eastAsiaTheme="minorEastAsia" w:hAnsi="Cambria Math"/>
+                </w:rPr>
+                <m:t>gammel pris</m:t>
+              </m:r>
+              <m:ctrlPr>
+                <w:rPr>
+                  <w:rFonts w:ascii="Cambria Math" w:eastAsiaTheme="minorEastAsia" w:hAnsi="Cambria Math"/>
+                  <w:i/>
+                </w:rPr>
+              </m:ctrlPr>
+            </m:den>
+          </m:f>
+        </m:oMath>
+      </m:oMathPara>
+    </w:p>
+    <w:p>
+      <w:pPr>
+        <w:rPr>
+          <w:rFonts w:eastAsiaTheme="minorEastAsia"/>
+        </w:rPr>
+      </w:pPr>
+      <m:oMathPara>
+        <m:oMath>
+          <m:r>
+            <m:rPr>
+              <m:sty m:val="p"/>
+            </m:rPr>
+            <w:rPr>
+              <w:rFonts w:ascii="Cambria Math" w:eastAsiaTheme="minorEastAsia" w:hAnsi="Cambria Math"/>
+            </w:rPr>
+            <m:t>Δ</m:t>
+          </m:r>
+          <m:r>
+            <m:rPr>
+              <m:sty m:val="p"/>
+            </m:rPr>
+            <w:rPr>
+              <w:rFonts w:ascii="Cambria Math" w:eastAsiaTheme="minorEastAsia" w:hAnsi="Cambria Math"/>
+            </w:rPr>
+            <m:t>%</m:t>
+          </m:r>
+          <m:r>
+            <w:rPr>
+              <w:rFonts w:ascii="Cambria Math" w:eastAsiaTheme="minorEastAsia" w:hAnsi="Cambria Math"/>
+            </w:rPr>
+            <m:t>=</m:t>
+          </m:r>
+          <m:f>
+            <m:fPr>
+              <m:ctrlPr>
+                <w:rPr>
+                  <w:rFonts w:ascii="Cambria Math" w:eastAsiaTheme="minorEastAsia" w:hAnsi="Cambria Math"/>
+                </w:rPr>
+              </m:ctrlPr>
+            </m:fPr>
+            <m:num>
+              <m:sSub>
+                <m:sSubPr>
+                  <m:ctrlPr>
+                    <w:rPr>
+                      <w:rFonts w:ascii="Cambria Math" w:eastAsiaTheme="minorEastAsia" w:hAnsi="Cambria Math"/>
+                    </w:rPr>
+                  </m:ctrlPr>
+                </m:sSubPr>
+                <m:e>
+                  <m:r>
+                    <m:rPr>
+                      <m:sty m:val="p"/>
+                    </m:rPr>
+                    <w:rPr>
+                      <w:rFonts w:ascii="Cambria Math" w:eastAsiaTheme="minorEastAsia" w:hAnsi="Cambria Math"/>
+                    </w:rPr>
+                    <m:t>kn</m:t>
+                  </m:r>
+                </m:e>
+                <m:sub/>
+              </m:sSub>
+              <m:r>
+                <m:rPr>
+                  <m:sty m:val="p"/>
+                </m:rPr>
+                <w:rPr>
+                  <w:rFonts w:ascii="Cambria Math" w:eastAsiaTheme="minorEastAsia" w:hAnsi="Cambria Math"/>
+                </w:rPr>
+                <m:t>-</m:t>
+              </m:r>
+              <m:sSub>
+                <m:sSubPr>
+                  <m:ctrlPr>
+                    <w:rPr>
+                      <w:rFonts w:ascii="Cambria Math" w:eastAsiaTheme="minorEastAsia" w:hAnsi="Cambria Math"/>
+                    </w:rPr>
+                  </m:ctrlPr>
+                </m:sSubPr>
+                <m:e>
+                  <m:r>
+                    <m:rPr>
+                      <m:sty m:val="p"/>
+                    </m:rPr>
+                    <w:rPr>
+                      <w:rFonts w:ascii="Cambria Math" w:eastAsiaTheme="minorEastAsia" w:hAnsi="Cambria Math"/>
+                    </w:rPr>
+                    <m:t>ko</m:t>
+                  </m:r>
+                </m:e>
+                <m:sub/>
+              </m:sSub>
+            </m:num>
+            <m:den>
+              <m:r>
+                <m:rPr>
+                  <m:sty m:val="p"/>
+                </m:rPr>
+                <w:rPr>
+                  <w:rFonts w:ascii="Cambria Math" w:eastAsiaTheme="minorEastAsia" w:hAnsi="Cambria Math"/>
+                </w:rPr>
+                <m:t>ko</m:t>
+              </m:r>
+              <m:ctrlPr>
+                <w:rPr>
+                  <w:rFonts w:ascii="Cambria Math" w:eastAsiaTheme="minorEastAsia" w:hAnsi="Cambria Math"/>
+                  <w:i/>
+                </w:rPr>
+              </m:ctrlPr>
+            </m:den>
+          </m:f>
+        </m:oMath>
+      </m:oMathPara>
+    </w:p>
+    <w:p>
+      <w:pPr>
+        <w:rPr>
+          <w:rFonts w:eastAsiaTheme="minorEastAsia"/>
+        </w:rPr>
+      </w:pPr>
+      <w:bookmarkStart w:id="2" w:name="_Hlk166490534"/>
+      <m:oMathPara>
+        <m:oMath>
+          <m:r>
+            <m:rPr>
+              <m:sty m:val="p"/>
+            </m:rPr>
+            <w:rPr>
+              <w:rFonts w:ascii="Cambria Math" w:eastAsiaTheme="minorEastAsia" w:hAnsi="Cambria Math"/>
+            </w:rPr>
+            <m:t>Δ</m:t>
+          </m:r>
+          <m:r>
+            <m:rPr>
+              <m:sty m:val="p"/>
+            </m:rPr>
+            <w:rPr>
+              <w:rFonts w:ascii="Cambria Math" w:eastAsiaTheme="minorEastAsia" w:hAnsi="Cambria Math"/>
+            </w:rPr>
+            <m:t>%</m:t>
+          </m:r>
+          <m:r>
+            <w:rPr>
+              <w:rFonts w:ascii="Cambria Math" w:eastAsiaTheme="minorEastAsia" w:hAnsi="Cambria Math"/>
+            </w:rPr>
+            <m:t>=</m:t>
+          </m:r>
+          <m:f>
+            <m:fPr>
+              <m:ctrlPr>
+                <w:rPr>
+                  <w:rFonts w:ascii="Cambria Math" w:eastAsiaTheme="minorEastAsia" w:hAnsi="Cambria Math"/>
+                </w:rPr>
+              </m:ctrlPr>
+            </m:fPr>
+            <m:num>
+              <m:sSub>
+                <m:sSubPr>
+                  <m:ctrlPr>
+                    <w:rPr>
+                      <w:rFonts w:ascii="Cambria Math" w:eastAsiaTheme="minorEastAsia" w:hAnsi="Cambria Math"/>
+                    </w:rPr>
+                  </m:ctrlPr>
+                </m:sSubPr>
+                <m:e>
+                  <m:r>
+                    <m:rPr>
+                      <m:sty m:val="p"/>
+                    </m:rPr>
+                    <w:rPr>
+                      <w:rFonts w:ascii="Cambria Math" w:eastAsiaTheme="minorEastAsia" w:hAnsi="Cambria Math"/>
+                    </w:rPr>
+                    <m:t>13</m:t>
+                  </m:r>
+                  <m:r>
+                    <m:rPr>
+                      <m:sty m:val="p"/>
+                    </m:rPr>
+                    <w:rPr>
+                      <w:rFonts w:ascii="Cambria Math" w:eastAsiaTheme="minorEastAsia" w:hAnsi="Cambria Math"/>
+                    </w:rPr>
+                    <m:t>.</m:t>
+                  </m:r>
+                  <m:r>
+                    <m:rPr>
+                      <m:sty m:val="p"/>
+                    </m:rPr>
+                    <w:rPr>
+                      <w:rFonts w:ascii="Cambria Math" w:eastAsiaTheme="minorEastAsia" w:hAnsi="Cambria Math"/>
+                    </w:rPr>
+                    <m:t>194</m:t>
+                  </m:r>
+                </m:e>
+                <m:sub/>
+              </m:sSub>
+              <m:r>
+                <m:rPr>
+                  <m:sty m:val="p"/>
+                </m:rPr>
+                <w:rPr>
+                  <w:rFonts w:ascii="Cambria Math" w:eastAsiaTheme="minorEastAsia" w:hAnsi="Cambria Math"/>
+                </w:rPr>
+                <m:t>-</m:t>
+              </m:r>
+              <m:sSub>
+                <m:sSubPr>
+                  <m:ctrlPr>
+                    <w:rPr>
+                      <w:rFonts w:ascii="Cambria Math" w:eastAsiaTheme="minorEastAsia" w:hAnsi="Cambria Math"/>
+                    </w:rPr>
+                  </m:ctrlPr>
+                </m:sSubPr>
+                <m:e>
+                  <m:r>
+                    <m:rPr>
+                      <m:sty m:val="p"/>
+                    </m:rPr>
+                    <w:rPr>
+                      <w:rFonts w:ascii="Cambria Math" w:eastAsiaTheme="minorEastAsia" w:hAnsi="Cambria Math"/>
+                    </w:rPr>
+                    <m:t>10</m:t>
+                  </m:r>
+                  <m:r>
+                    <m:rPr>
+                      <m:sty m:val="p"/>
+                    </m:rPr>
+                    <w:rPr>
+                      <w:rFonts w:ascii="Cambria Math" w:eastAsiaTheme="minorEastAsia" w:hAnsi="Cambria Math"/>
+                    </w:rPr>
+                    <m:t>.</m:t>
+                  </m:r>
+                  <m:r>
+                    <m:rPr>
+                      <m:sty m:val="p"/>
+                    </m:rPr>
+                    <w:rPr>
+                      <w:rFonts w:ascii="Cambria Math" w:eastAsiaTheme="minorEastAsia" w:hAnsi="Cambria Math"/>
+                    </w:rPr>
+                    <m:t>000</m:t>
+                  </m:r>
+                </m:e>
+                <m:sub/>
+              </m:sSub>
+            </m:num>
+            <m:den>
+              <m:r>
+                <m:rPr>
+                  <m:sty m:val="p"/>
+                </m:rPr>
+                <w:rPr>
+                  <w:rFonts w:ascii="Cambria Math" w:eastAsiaTheme="minorEastAsia" w:hAnsi="Cambria Math"/>
+                </w:rPr>
+                <m:t>10</m:t>
+              </m:r>
+              <m:r>
+                <m:rPr>
+                  <m:sty m:val="p"/>
+                </m:rPr>
+                <w:rPr>
+                  <w:rFonts w:ascii="Cambria Math" w:eastAsiaTheme="minorEastAsia" w:hAnsi="Cambria Math"/>
+                </w:rPr>
+                <m:t>.</m:t>
+              </m:r>
+              <m:r>
+                <m:rPr>
+                  <m:sty m:val="p"/>
+                </m:rPr>
+                <w:rPr>
+                  <w:rFonts w:ascii="Cambria Math" w:eastAsiaTheme="minorEastAsia" w:hAnsi="Cambria Math"/>
+                </w:rPr>
+                <m:t>000</m:t>
+              </m:r>
+              <m:ctrlPr>
+                <w:rPr>
+                  <w:rFonts w:ascii="Cambria Math" w:eastAsiaTheme="minorEastAsia" w:hAnsi="Cambria Math"/>
+                  <w:i/>
+                </w:rPr>
+              </m:ctrlPr>
+            </m:den>
+          </m:f>
+        </m:oMath>
+      </m:oMathPara>
+      <w:bookmarkEnd w:id="2"/>
+    </w:p>
+    <w:p>
+      <w:pPr>
+        <w:rPr>
+          <w:rFonts w:eastAsiaTheme="minorEastAsia"/>
+        </w:rPr>
+      </w:pPr>
+      <m:oMathPara>
+        <m:oMath>
+          <m:r>
+            <m:rPr>
+              <m:sty m:val="p"/>
+            </m:rPr>
+            <w:rPr>
+              <w:rFonts w:ascii="Cambria Math" w:eastAsiaTheme="minorEastAsia" w:hAnsi="Cambria Math"/>
+            </w:rPr>
+            <m:t>Δ</m:t>
+          </m:r>
+          <m:r>
+            <m:rPr>
+              <m:sty m:val="p"/>
+            </m:rPr>
+            <w:rPr>
+              <w:rFonts w:ascii="Cambria Math" w:eastAsiaTheme="minorEastAsia" w:hAnsi="Cambria Math"/>
+            </w:rPr>
+            <m:t>%</m:t>
+          </m:r>
+          <m:r>
+            <w:rPr>
+              <w:rFonts w:ascii="Cambria Math" w:eastAsiaTheme="minorEastAsia" w:hAnsi="Cambria Math"/>
+            </w:rPr>
+            <m:t>=</m:t>
+          </m:r>
+          <m:r>
+            <m:rPr>
+              <m:sty m:val="p"/>
+            </m:rPr>
+            <w:rPr>
+              <w:rFonts w:ascii="Cambria Math" w:eastAsiaTheme="minorEastAsia" w:hAnsi="Cambria Math"/>
+            </w:rPr>
+            <m:t>0,3194*100</m:t>
+          </m:r>
+        </m:oMath>
+      </m:oMathPara>
+    </w:p>
+    <w:p>
+      <w:pPr>
+        <w:rPr>
+          <w:rFonts w:eastAsiaTheme="minorEastAsia"/>
+          <w:color w:val="A02B93" w:themeColor="accent5"/>
+        </w:rPr>
+      </w:pPr>
+      <w:r>
+        <w:rPr>
+          <w:rFonts w:eastAsiaTheme="minorEastAsia"/>
+          <w:color w:val="A02B93" w:themeColor="accent5"/>
+        </w:rPr>
+        <w:tab/>
+      </w:r>
+      <w:r>
+        <w:rPr>
+          <w:rFonts w:ascii="Cambria Math" w:eastAsiaTheme="minorEastAsia" w:hAnsi="Cambria Math"/>
+          <w:color w:val="A02B93" w:themeColor="accent5"/>
+        </w:rPr>
+        <w:br/>
+      </w:r>
+      <m:oMathPara>
+        <m:oMath>
+          <m:r>
+            <m:rPr>
+              <m:sty m:val="p"/>
+            </m:rPr>
+            <w:rPr>
+              <w:rFonts w:ascii="Cambria Math" w:eastAsiaTheme="minorEastAsia" w:hAnsi="Cambria Math"/>
+              <w:color w:val="A02B93" w:themeColor="accent5"/>
+            </w:rPr>
+            <m:t>Δ%</m:t>
+          </m:r>
+          <m:r>
+            <w:rPr>
+              <w:rFonts w:ascii="Cambria Math" w:eastAsiaTheme="minorEastAsia" w:hAnsi="Cambria Math"/>
+              <w:color w:val="A02B93" w:themeColor="accent5"/>
+            </w:rPr>
+            <m:t>=</m:t>
+          </m:r>
+          <m:r>
+            <m:rPr>
+              <m:sty m:val="p"/>
+            </m:rPr>
+            <w:rPr>
+              <w:rFonts w:ascii="Cambria Math" w:eastAsiaTheme="minorEastAsia" w:hAnsi="Cambria Math"/>
+              <w:color w:val="A02B93" w:themeColor="accent5"/>
+            </w:rPr>
+            <m:t>31,94%</m:t>
+          </m:r>
+        </m:oMath>
+      </m:oMathPara>
+    </w:p>
+    <w:p>
+      <w:pPr>
+        <w:rPr>
+          <w:rFonts w:eastAsiaTheme="minorEastAsia"/>
+        </w:rPr>
+      </w:pPr>
+    </w:p>
+    <w:tbl>
+      <w:tblPr>
+        <w:tblStyle w:val="Tabel-Gitter"/>
+        <w:tblW w:w="5000" w:type="pct"/>
+        <w:tblBorders>
+          <w:top w:val="none" w:sz="0" w:space="0" w:color="auto"/>
+          <w:left w:val="none" w:sz="0" w:space="0" w:color="auto"/>
+          <w:bottom w:val="none" w:sz="0" w:space="0" w:color="auto"/>
+          <w:right w:val="none" w:sz="0" w:space="0" w:color="auto"/>
+          <w:insideV w:val="none" w:sz="0" w:space="0" w:color="auto"/>
+        </w:tblBorders>
+        <w:tblLook w:val="04A0" w:firstRow="1" w:lastRow="0" w:firstColumn="1" w:lastColumn="0" w:noHBand="0" w:noVBand="1"/>
+      </w:tblPr>
+      <w:tblGrid>
+        <w:gridCol w:w="1008"/>
+        <w:gridCol w:w="7623"/>
+        <w:gridCol w:w="1007"/>
+      </w:tblGrid>
+      <w:tr>
+        <w:tc>
+          <w:tcPr>
+            <w:tcW w:w="140" w:type="dxa"/>
+            <w:shd w:val="clear" w:color="auto" w:fill="auto"/>
+            <w:vAlign w:val="center"/>
+          </w:tcPr>
+          <w:p/>
+        </w:tc>
+        <w:tc>
+          <w:tcPr>
+            <w:tcW w:w="1680" w:type="dxa"/>
+            <w:shd w:val="clear" w:color="auto" w:fill="auto"/>
+            <w:vAlign w:val="center"/>
+          </w:tcPr>
+          <w:p/>
+        </w:tc>
+        <w:tc>
+          <w:tcPr>
+            <w:tcW w:w="140" w:type="dxa"/>
+            <w:shd w:val="clear" w:color="auto" w:fill="auto"/>
+            <w:vAlign w:val="center"/>
+          </w:tcPr>
+          <w:p/>
+        </w:tc>
+      </w:tr>
+    </w:tbl>
+    <w:p/>
+    <w:p>
+      <w:pPr>
+        <w:rPr>
+          <w:color w:val="A02B93" w:themeColor="accent5"/>
+        </w:rPr>
+      </w:pPr>
+      <w:r>
+        <w:rPr>
+          <w:color w:val="A02B93" w:themeColor="accent5"/>
+        </w:rPr>
+        <w:t>Relative ændring = 31,94 %</w:t>
+      </w:r>
+    </w:p>
+    <w:p>
+      <w:pPr>
+        <w:rPr>
+          <w:color w:val="A02B93" w:themeColor="accent5"/>
+        </w:rPr>
+      </w:pPr>
+      <w:r>
+        <w:rPr>
+          <w:color w:val="A02B93" w:themeColor="accent5"/>
+        </w:rPr>
+        <w:t>Det e</w:t>
+      </w:r>
+      <w:r>
+        <w:rPr>
+          <w:color w:val="A02B93" w:themeColor="accent5"/>
+        </w:rPr>
+        <w:t>ndelige beløb</w:t>
+      </w:r>
+      <w:r>
+        <w:rPr>
+          <w:color w:val="A02B93" w:themeColor="accent5"/>
+        </w:rPr>
+        <w:t xml:space="preserve"> jeg skal betale</w:t>
+      </w:r>
+      <w:r>
+        <w:rPr>
+          <w:color w:val="A02B93" w:themeColor="accent5"/>
+        </w:rPr>
+        <w:t xml:space="preserve"> efter 14 dage = 13,194</w:t>
+      </w:r>
+      <w:r>
+        <w:rPr>
+          <w:color w:val="A02B93" w:themeColor="accent5"/>
+        </w:rPr>
         <w:t xml:space="preserve"> kr</w:t>
       </w:r>
-    </w:p>
-    <w:p>
-      <w:r>
-        <w:t>Absolutte ændring = 13,194 - 10.000</w:t>
-      </w:r>
-    </w:p>
-    <w:p>
-      <w:r>
-        <w:t>Absolutte ændring = 3194 kr</w:t>
-      </w:r>
-    </w:p>
-    <w:p>
-      <w:r>
-        <w:t>Relative ændring = ny pris – gammel pris / gammel pris</w:t>
-      </w:r>
-    </w:p>
-    <w:p>
-      <w:r>
-        <w:t>Relative ændring = 0,31</w:t>
-      </w:r>
-    </w:p>
-    <w:p>
-      <w:r>
-        <w:t>Relative ændring = 0,3194 * 100</w:t>
-      </w:r>
-    </w:p>
-    <w:p>
-      <w:r>
-        <w:t>Relative ændring = 31,94 %</w:t>
-      </w:r>
-    </w:p>
-    <w:p>
-      <w:r>
-        <w:lastRenderedPageBreak/>
-        <w:t>Endelige beløb</w:t>
-      </w:r>
-      <w:r>
-        <w:t xml:space="preserve"> jeg skal betale</w:t>
-      </w:r>
-      <w:r>
-        <w:t xml:space="preserve"> efter 14 dage = 13,194</w:t>
-      </w:r>
-      <w:r>
-        <w:t xml:space="preserve"> kr</w:t>
-      </w:r>
-      <w:r>
+      <w:r>
+        <w:rPr>
+          <w:color w:val="A02B93" w:themeColor="accent5"/>
+        </w:rPr>
+        <w:t>.</w:t>
+      </w:r>
+      <w:r>
+        <w:rPr>
+          <w:color w:val="A02B93" w:themeColor="accent5"/>
+        </w:rPr>
         <w:t xml:space="preserve"> og prisen er </w:t>
       </w:r>
       <w:r>
+        <w:rPr>
+          <w:color w:val="A02B93" w:themeColor="accent5"/>
+        </w:rPr>
         <w:t>steget</w:t>
       </w:r>
       <w:r>
+        <w:rPr>
+          <w:color w:val="A02B93" w:themeColor="accent5"/>
+        </w:rPr>
         <w:t xml:space="preserve"> 31,94 % fra den </w:t>
       </w:r>
       <w:r>
+        <w:rPr>
+          <w:color w:val="A02B93" w:themeColor="accent5"/>
+        </w:rPr>
         <w:t>oprindelige</w:t>
       </w:r>
       <w:r>
+        <w:rPr>
+          <w:color w:val="A02B93" w:themeColor="accent5"/>
+        </w:rPr>
         <w:t xml:space="preserve"> pris</w:t>
       </w:r>
-      <w:r>
+    </w:p>
+    <w:p>
+      <w:pPr>
+        <w:rPr>
+          <w:color w:val="A02B93" w:themeColor="accent5"/>
+        </w:rPr>
+      </w:pPr>
+      <w:r>
+        <w:rPr>
+          <w:color w:val="A02B93" w:themeColor="accent5"/>
+        </w:rPr>
+        <w:drawing>
+          <wp:inline distT="0" distB="0" distL="0" distR="0" wp14:anchorId="35F04969" wp14:editId="6F49A143">
+            <wp:extent cx="6120130" cy="3945255"/>
+            <wp:effectExtent l="0" t="0" r="0" b="0"/>
+            <wp:docPr id="2027179853" name="Billede 1" descr="Et billede, der indeholder linje/række, Kurve, Parallel, tekst&#10;&#10;Automatisk genereret beskrivelse"/>
+            <wp:cNvGraphicFramePr>
+              <a:graphicFrameLocks xmlns:a="http://schemas.openxmlformats.org/drawingml/2006/main" noChangeAspect="1"/>
+            </wp:cNvGraphicFramePr>
+            <a:graphic xmlns:a="http://schemas.openxmlformats.org/drawingml/2006/main">
+              <a:graphicData uri="http://schemas.openxmlformats.org/drawingml/2006/picture">
+                <pic:pic xmlns:pic="http://schemas.openxmlformats.org/drawingml/2006/picture">
+                  <pic:nvPicPr>
+                    <pic:cNvPr id="2027179853" name="Billede 1" descr="Et billede, der indeholder linje/række, Kurve, Parallel, tekst&#10;&#10;Automatisk genereret beskrivelse"/>
+                    <pic:cNvPicPr/>
+                  </pic:nvPicPr>
+                  <pic:blipFill>
+                    <a:blip r:embed="rId7"/>
+                    <a:stretch>
+                      <a:fillRect/>
+                    </a:stretch>
+                  </pic:blipFill>
+                  <pic:spPr>
+                    <a:xfrm>
+                      <a:off x="0" y="0"/>
+                      <a:ext cx="6120130" cy="3945255"/>
+                    </a:xfrm>
+                    <a:prstGeom prst="rect">
+                      <a:avLst/>
+                    </a:prstGeom>
+                  </pic:spPr>
+                </pic:pic>
+              </a:graphicData>
+            </a:graphic>
+          </wp:inline>
+        </w:drawing>
+      </w:r>
+      <w:r>
+        <w:rPr>
+          <w:color w:val="A02B93" w:themeColor="accent5"/>
+        </w:rPr>
         <w:br w:type="page"/>
       </w:r>
     </w:p>
@@ -5017,12 +6023,12 @@
         <w:pStyle w:val="Overskrift1"/>
         <w:jc w:val="center"/>
       </w:pPr>
-      <w:bookmarkStart w:id="2" w:name="_Toc166435326"/>
+      <w:bookmarkStart w:id="3" w:name="_Toc166488090"/>
       <w:r>
         <w:lastRenderedPageBreak/>
         <w:t>Plads til sofa</w:t>
       </w:r>
-      <w:bookmarkEnd w:id="2"/>
+      <w:bookmarkEnd w:id="3"/>
     </w:p>
     <w:p>
       <w:r>
@@ -5127,17 +6133,20 @@
     <w:p>
       <w:pPr>
         <w:rPr>
+          <w:color w:val="A02B93" w:themeColor="accent5"/>
           <w:lang w:val="en-US"/>
         </w:rPr>
       </w:pPr>
       <w:r>
         <w:rPr>
+          <w:color w:val="A02B93" w:themeColor="accent5"/>
           <w:lang w:val="en-US"/>
         </w:rPr>
         <w:t>Areal = 11.39</w:t>
       </w:r>
       <w:r>
         <w:rPr>
+          <w:color w:val="A02B93" w:themeColor="accent5"/>
           <w:lang w:val="en-US"/>
         </w:rPr>
         <w:t xml:space="preserve"> m2</w:t>
@@ -5171,43 +6180,107 @@
       </w:r>
     </w:p>
     <w:p>
-      <w:r>
+      <w:pPr>
+        <w:rPr>
+          <w:lang w:val="en-US"/>
+        </w:rPr>
+      </w:pPr>
+      <w:r>
+        <w:rPr>
+          <w:lang w:val="en-US"/>
+        </w:rPr>
         <w:t>L = 1.37 m</w:t>
       </w:r>
     </w:p>
     <w:p>
-      <w:r>
+      <w:pPr>
+        <w:rPr>
+          <w:lang w:val="en-US"/>
+        </w:rPr>
+      </w:pPr>
+      <w:r>
+        <w:rPr>
+          <w:lang w:val="en-US"/>
+        </w:rPr>
         <w:t>B = 193 / 100</w:t>
       </w:r>
     </w:p>
     <w:p>
-      <w:r>
+      <w:pPr>
+        <w:rPr>
+          <w:lang w:val="en-US"/>
+        </w:rPr>
+      </w:pPr>
+      <w:r>
+        <w:rPr>
+          <w:lang w:val="en-US"/>
+        </w:rPr>
         <w:t>B = 1.93 m</w:t>
       </w:r>
     </w:p>
     <w:p>
-      <w:r>
+      <w:pPr>
+        <w:rPr>
+          <w:lang w:val="en-US"/>
+        </w:rPr>
+      </w:pPr>
+      <w:r>
+        <w:rPr>
+          <w:lang w:val="en-US"/>
+        </w:rPr>
         <w:t xml:space="preserve">Sofa </w:t>
       </w:r>
       <w:r>
+        <w:rPr>
+          <w:lang w:val="en-US"/>
+        </w:rPr>
         <w:t>Areal =</w:t>
       </w:r>
       <w:r>
+        <w:rPr>
+          <w:lang w:val="en-US"/>
+        </w:rPr>
         <w:t xml:space="preserve"> As</w:t>
       </w:r>
     </w:p>
     <w:p>
-      <w:r>
+      <w:pPr>
+        <w:rPr>
+          <w:lang w:val="en-US"/>
+        </w:rPr>
+      </w:pPr>
+      <w:r>
+        <w:rPr>
+          <w:lang w:val="en-US"/>
+        </w:rPr>
         <w:t>As = 1.37 * 1.93 = 2.64 m2</w:t>
       </w:r>
     </w:p>
     <w:p>
-      <w:r>
+      <w:pPr>
+        <w:rPr>
+          <w:lang w:val="en-US"/>
+        </w:rPr>
+      </w:pPr>
+      <w:r>
+        <w:rPr>
+          <w:lang w:val="en-US"/>
+        </w:rPr>
         <w:t>Procent af stue areal = Sp</w:t>
       </w:r>
     </w:p>
     <w:p>
-      <w:r>
+      <w:pPr>
+        <w:rPr>
+          <w:color w:val="A02B93" w:themeColor="accent5"/>
+          <w:lang w:val="en-US"/>
+        </w:rPr>
+      </w:pPr>
+      <w:r>
+        <w:rPr>
+          <w:color w:val="A02B93" w:themeColor="accent5"/>
+          <w:lang w:val="en-US"/>
+        </w:rPr>
         <w:t>Sp = As / A * 100 = 23.17%</w:t>
       </w:r>
     </w:p>
@@ -5216,118 +6289,584 @@
         <w:pStyle w:val="Overskrift1"/>
         <w:jc w:val="center"/>
       </w:pPr>
+      <w:bookmarkStart w:id="4" w:name="_Toc166488091"/>
+      <w:r>
+        <w:lastRenderedPageBreak/>
+        <w:t>Nyt køkken</w:t>
+      </w:r>
+      <w:bookmarkEnd w:id="4"/>
+    </w:p>
+    <w:p>
+      <w:r>
+        <w:t xml:space="preserve">Jeg skal </w:t>
+      </w:r>
+      <w:r>
+        <w:t>have</w:t>
+      </w:r>
+      <w:r>
+        <w:t xml:space="preserve"> installeret et nyt køkken til min lejlighed</w:t>
+      </w:r>
+      <w:r>
+        <w:t xml:space="preserve">. Jeg har fundet 2 firmaer der tilbyder at komme ud og </w:t>
+      </w:r>
+      <w:r>
+        <w:t>installere</w:t>
+      </w:r>
+      <w:r>
+        <w:t xml:space="preserve"> det for mig. Jeg vil nu ved hjælp af </w:t>
+      </w:r>
+      <w:r>
+        <w:t>lineære</w:t>
+      </w:r>
+      <w:r>
+        <w:t xml:space="preserve"> funktion finde ud af hvilke firma der er billigst i forhold til opstart og varighed</w:t>
+      </w:r>
+    </w:p>
+    <w:p/>
+    <w:p>
+      <w:r>
+        <w:t>Data:</w:t>
+      </w:r>
+    </w:p>
+    <w:p>
+      <w:r>
+        <w:t xml:space="preserve">Antal dage til at </w:t>
+      </w:r>
+      <w:r>
+        <w:t>installere</w:t>
+      </w:r>
+      <w:r>
+        <w:t xml:space="preserve"> køkken</w:t>
+      </w:r>
+      <w:r>
+        <w:t xml:space="preserve"> = 14</w:t>
+      </w:r>
+    </w:p>
+    <w:p>
+      <w:r>
+        <w:t>Firma 1:</w:t>
+      </w:r>
+    </w:p>
+    <w:p>
+      <w:r>
+        <w:t>Opstarts pris = 0kr</w:t>
+      </w:r>
+    </w:p>
+    <w:p>
+      <w:r>
+        <w:t xml:space="preserve">Pris pr. </w:t>
+      </w:r>
+      <w:r>
+        <w:t>dag</w:t>
+      </w:r>
+      <w:r>
+        <w:t xml:space="preserve"> = </w:t>
+      </w:r>
+      <w:r>
+        <w:t>9</w:t>
+      </w:r>
+      <w:r>
+        <w:t>0</w:t>
+      </w:r>
+      <w:r>
+        <w:t xml:space="preserve">0 </w:t>
+      </w:r>
+      <w:r>
+        <w:t>kr.</w:t>
+      </w:r>
+    </w:p>
+    <w:p>
+      <w:r>
+        <w:t>Firma 2:</w:t>
+      </w:r>
+    </w:p>
+    <w:p>
+      <w:r>
+        <w:t xml:space="preserve">Opstarts pris = </w:t>
+      </w:r>
+      <w:r>
+        <w:t>15</w:t>
+      </w:r>
+      <w:r>
+        <w:t>00 kr</w:t>
+      </w:r>
+    </w:p>
+    <w:p>
+      <w:r>
+        <w:t xml:space="preserve">Pris pr. </w:t>
+      </w:r>
+      <w:r>
+        <w:t>dag</w:t>
+      </w:r>
+      <w:r>
+        <w:t xml:space="preserve"> = </w:t>
+      </w:r>
+      <w:r>
+        <w:t>7</w:t>
+      </w:r>
+      <w:r>
+        <w:t>00 kr</w:t>
+      </w:r>
+      <w:r>
+        <w:t>.</w:t>
+      </w:r>
+    </w:p>
+    <w:p/>
+    <w:p>
+      <w:r>
+        <w:t>Funktioner</w:t>
+      </w:r>
+      <w:r>
+        <w:t>:</w:t>
+      </w:r>
+    </w:p>
+    <w:p>
+      <w:r>
+        <w:t>Data:</w:t>
+      </w:r>
+    </w:p>
+    <w:p>
+      <w:r>
+        <w:t xml:space="preserve">a1 = </w:t>
+      </w:r>
+      <w:r>
+        <w:t xml:space="preserve">Pris pr. </w:t>
+      </w:r>
+      <w:r>
+        <w:t>dag</w:t>
+      </w:r>
+      <w:r>
+        <w:t xml:space="preserve"> = </w:t>
+      </w:r>
+      <w:r>
+        <w:t>90</w:t>
+      </w:r>
+      <w:r>
+        <w:t>0</w:t>
+      </w:r>
+      <w:r>
+        <w:t xml:space="preserve"> kr</w:t>
+      </w:r>
+    </w:p>
+    <w:p>
+      <w:r>
+        <w:t xml:space="preserve">b1 = </w:t>
+      </w:r>
+      <w:r>
+        <w:t>Opstarts pris = 0kr</w:t>
+      </w:r>
+    </w:p>
+    <w:p>
+      <w:r>
+        <w:t xml:space="preserve">a2 = </w:t>
+      </w:r>
+      <w:r>
+        <w:t xml:space="preserve">Pris pr. </w:t>
+      </w:r>
+      <w:r>
+        <w:t>dag</w:t>
+      </w:r>
+      <w:r>
+        <w:t xml:space="preserve"> = </w:t>
+      </w:r>
+      <w:r>
+        <w:t>7</w:t>
+      </w:r>
+      <w:r>
+        <w:t>00</w:t>
+      </w:r>
+      <w:r>
+        <w:t xml:space="preserve"> kr</w:t>
+      </w:r>
+    </w:p>
+    <w:p>
+      <w:r>
+        <w:t>b2 = Opstarts pris =</w:t>
+      </w:r>
+      <w:r>
+        <w:t xml:space="preserve"> </w:t>
+      </w:r>
+      <w:r>
+        <w:t>1500</w:t>
+      </w:r>
+      <w:r>
+        <w:t xml:space="preserve"> kr</w:t>
+      </w:r>
+      <w:r>
+        <w:t>.</w:t>
+      </w:r>
+    </w:p>
+    <w:p>
+      <w:r>
+        <w:t>Ved hjælp af disse to formler kan jeg udregne hvilke firma der er billigst</w:t>
+      </w:r>
+    </w:p>
+    <w:p>
+      <w:r>
+        <w:t>F(x) = a</w:t>
+      </w:r>
+      <w:r>
+        <w:t>1</w:t>
+      </w:r>
+      <w:r>
+        <w:t xml:space="preserve"> * x + b</w:t>
+      </w:r>
+      <w:r>
+        <w:t>1</w:t>
+      </w:r>
+    </w:p>
+    <w:p>
+      <w:pPr>
+        <w:rPr>
+          <w:lang w:val="en-US"/>
+        </w:rPr>
+      </w:pPr>
+      <w:r>
+        <w:rPr>
+          <w:lang w:val="en-US"/>
+        </w:rPr>
+        <w:t>G</w:t>
+      </w:r>
+      <w:r>
+        <w:rPr>
+          <w:lang w:val="en-US"/>
+        </w:rPr>
+        <w:t>(</w:t>
+      </w:r>
+      <w:r>
+        <w:rPr>
+          <w:lang w:val="en-US"/>
+        </w:rPr>
+        <w:t>x</w:t>
+      </w:r>
+      <w:r>
+        <w:rPr>
+          <w:lang w:val="en-US"/>
+        </w:rPr>
+        <w:t>) = a2</w:t>
+      </w:r>
+      <w:r>
+        <w:rPr>
+          <w:lang w:val="en-US"/>
+        </w:rPr>
+        <w:t xml:space="preserve"> </w:t>
+      </w:r>
+      <w:r>
+        <w:rPr>
+          <w:lang w:val="en-US"/>
+        </w:rPr>
+        <w:t>* x + b2</w:t>
+      </w:r>
+    </w:p>
+    <w:p>
+      <w:pPr>
+        <w:rPr>
+          <w:lang w:val="en-US"/>
+        </w:rPr>
+      </w:pPr>
+    </w:p>
+    <w:p>
+      <w:pPr>
+        <w:rPr>
+          <w:lang w:val="en-US"/>
+        </w:rPr>
+      </w:pPr>
+      <w:r>
+        <w:rPr>
+          <w:lang w:val="en-US"/>
+        </w:rPr>
+        <w:lastRenderedPageBreak/>
+        <w:drawing>
+          <wp:inline distT="0" distB="0" distL="0" distR="0" wp14:anchorId="77230F1D" wp14:editId="05D0741F">
+            <wp:extent cx="6120130" cy="3945255"/>
+            <wp:effectExtent l="0" t="0" r="0" b="0"/>
+            <wp:docPr id="1777376722" name="Billede 1" descr="Et billede, der indeholder linje/række, tekst, Kurve, diagram&#10;&#10;Automatisk genereret beskrivelse"/>
+            <wp:cNvGraphicFramePr>
+              <a:graphicFrameLocks xmlns:a="http://schemas.openxmlformats.org/drawingml/2006/main" noChangeAspect="1"/>
+            </wp:cNvGraphicFramePr>
+            <a:graphic xmlns:a="http://schemas.openxmlformats.org/drawingml/2006/main">
+              <a:graphicData uri="http://schemas.openxmlformats.org/drawingml/2006/picture">
+                <pic:pic xmlns:pic="http://schemas.openxmlformats.org/drawingml/2006/picture">
+                  <pic:nvPicPr>
+                    <pic:cNvPr id="1777376722" name="Billede 1" descr="Et billede, der indeholder linje/række, tekst, Kurve, diagram&#10;&#10;Automatisk genereret beskrivelse"/>
+                    <pic:cNvPicPr/>
+                  </pic:nvPicPr>
+                  <pic:blipFill>
+                    <a:blip r:embed="rId8"/>
+                    <a:stretch>
+                      <a:fillRect/>
+                    </a:stretch>
+                  </pic:blipFill>
+                  <pic:spPr>
+                    <a:xfrm>
+                      <a:off x="0" y="0"/>
+                      <a:ext cx="6120130" cy="3945255"/>
+                    </a:xfrm>
+                    <a:prstGeom prst="rect">
+                      <a:avLst/>
+                    </a:prstGeom>
+                  </pic:spPr>
+                </pic:pic>
+              </a:graphicData>
+            </a:graphic>
+          </wp:inline>
+        </w:drawing>
+      </w:r>
+    </w:p>
+    <w:p>
+      <w:r>
+        <w:t>Rød streg = firma 1 (</w:t>
+      </w:r>
+      <w:r>
+        <w:t>F(x) = a1 * x + b1</w:t>
+      </w:r>
+      <w:r>
+        <w:t>)</w:t>
+      </w:r>
+    </w:p>
+    <w:p>
+      <w:r>
+        <w:t>Blå streg = firma 2 (</w:t>
+      </w:r>
+      <w:r>
+        <w:t>G(x) = a2 * x + b2</w:t>
+      </w:r>
+      <w:r>
+        <w:t>)</w:t>
+      </w:r>
+    </w:p>
+    <w:p>
+      <w:r>
+        <w:t>Sort streg = 14 dage</w:t>
+      </w:r>
+    </w:p>
+    <w:p>
+      <w:pPr>
+        <w:rPr>
+          <w:color w:val="A02B93" w:themeColor="accent5"/>
+        </w:rPr>
+      </w:pPr>
+      <w:r>
+        <w:rPr>
+          <w:color w:val="A02B93" w:themeColor="accent5"/>
+        </w:rPr>
+        <w:t xml:space="preserve">Ved at indsætte formlerne i et </w:t>
+      </w:r>
+      <w:r>
+        <w:rPr>
+          <w:color w:val="A02B93" w:themeColor="accent5"/>
+        </w:rPr>
+        <w:t>koordinatsystem</w:t>
+      </w:r>
+      <w:r>
+        <w:rPr>
+          <w:color w:val="A02B93" w:themeColor="accent5"/>
+        </w:rPr>
+        <w:t xml:space="preserve"> har jeg kunne udregne hvilke </w:t>
+      </w:r>
+      <w:r>
+        <w:rPr>
+          <w:color w:val="A02B93" w:themeColor="accent5"/>
+        </w:rPr>
+        <w:t>firmaer</w:t>
+      </w:r>
+      <w:r>
+        <w:rPr>
+          <w:color w:val="A02B93" w:themeColor="accent5"/>
+        </w:rPr>
+        <w:t xml:space="preserve"> der er </w:t>
+      </w:r>
+      <w:r>
+        <w:rPr>
+          <w:color w:val="A02B93" w:themeColor="accent5"/>
+        </w:rPr>
+        <w:t>billigst</w:t>
+      </w:r>
+      <w:r>
+        <w:rPr>
+          <w:color w:val="A02B93" w:themeColor="accent5"/>
+        </w:rPr>
+        <w:t xml:space="preserve"> i forhold til opstarts pris og pris pr. dag</w:t>
+      </w:r>
+    </w:p>
+    <w:p>
+      <w:pPr>
+        <w:rPr>
+          <w:color w:val="A02B93" w:themeColor="accent5"/>
+        </w:rPr>
+      </w:pPr>
+      <w:r>
+        <w:rPr>
+          <w:color w:val="A02B93" w:themeColor="accent5"/>
+        </w:rPr>
+        <w:t xml:space="preserve">Fra dag </w:t>
+      </w:r>
+      <w:r>
+        <w:rPr>
+          <w:color w:val="A02B93" w:themeColor="accent5"/>
+        </w:rPr>
+        <w:t>1</w:t>
+      </w:r>
+      <w:r>
+        <w:rPr>
+          <w:color w:val="A02B93" w:themeColor="accent5"/>
+        </w:rPr>
+        <w:t xml:space="preserve"> og frem til</w:t>
+      </w:r>
+      <w:r>
+        <w:rPr>
+          <w:color w:val="A02B93" w:themeColor="accent5"/>
+        </w:rPr>
+        <w:t xml:space="preserve"> </w:t>
+      </w:r>
+      <w:r>
+        <w:rPr>
+          <w:color w:val="A02B93" w:themeColor="accent5"/>
+        </w:rPr>
+        <w:t xml:space="preserve">dag 7 </w:t>
+      </w:r>
+      <w:r>
+        <w:rPr>
+          <w:color w:val="A02B93" w:themeColor="accent5"/>
+        </w:rPr>
+        <w:t xml:space="preserve">er firma 1 billigst og det vil koste mig 6300 </w:t>
+      </w:r>
+      <w:r>
+        <w:rPr>
+          <w:color w:val="A02B93" w:themeColor="accent5"/>
+        </w:rPr>
+        <w:t>kr.</w:t>
+      </w:r>
+      <w:r>
+        <w:rPr>
+          <w:color w:val="A02B93" w:themeColor="accent5"/>
+        </w:rPr>
+        <w:t xml:space="preserve"> efter 7 dage</w:t>
+      </w:r>
+      <w:r>
+        <w:rPr>
+          <w:color w:val="A02B93" w:themeColor="accent5"/>
+        </w:rPr>
+        <w:t>.</w:t>
+      </w:r>
+    </w:p>
+    <w:p>
+      <w:pPr>
+        <w:rPr>
+          <w:color w:val="A02B93" w:themeColor="accent5"/>
+        </w:rPr>
+      </w:pPr>
+      <w:r>
+        <w:rPr>
+          <w:color w:val="A02B93" w:themeColor="accent5"/>
+        </w:rPr>
+        <w:t>E</w:t>
+      </w:r>
+      <w:r>
+        <w:rPr>
+          <w:color w:val="A02B93" w:themeColor="accent5"/>
+        </w:rPr>
+        <w:t>fter 14 dage er det billigst at bruge firma 2</w:t>
+      </w:r>
+      <w:r>
+        <w:rPr>
+          <w:color w:val="A02B93" w:themeColor="accent5"/>
+        </w:rPr>
+        <w:t xml:space="preserve"> og at det vil komme til at koste mig 11</w:t>
+      </w:r>
+      <w:r>
+        <w:rPr>
+          <w:color w:val="A02B93" w:themeColor="accent5"/>
+        </w:rPr>
+        <w:t>3</w:t>
+      </w:r>
+      <w:r>
+        <w:rPr>
+          <w:color w:val="A02B93" w:themeColor="accent5"/>
+        </w:rPr>
+        <w:t xml:space="preserve">00 </w:t>
+      </w:r>
+      <w:r>
+        <w:rPr>
+          <w:color w:val="A02B93" w:themeColor="accent5"/>
+        </w:rPr>
+        <w:t>kr.</w:t>
+      </w:r>
+      <w:r>
+        <w:rPr>
+          <w:color w:val="A02B93" w:themeColor="accent5"/>
+        </w:rPr>
+        <w:t xml:space="preserve"> efter de 14 dage</w:t>
+      </w:r>
+      <w:r>
+        <w:br w:type="page"/>
+      </w:r>
+    </w:p>
+    <w:p>
+      <w:pPr>
+        <w:rPr>
+          <w:rFonts w:asciiTheme="majorHAnsi" w:eastAsiaTheme="majorEastAsia" w:hAnsiTheme="majorHAnsi" w:cstheme="majorBidi"/>
+          <w:color w:val="0F4761" w:themeColor="accent1" w:themeShade="BF"/>
+          <w:sz w:val="40"/>
+          <w:szCs w:val="40"/>
+        </w:rPr>
+      </w:pPr>
     </w:p>
     <w:p>
       <w:pPr>
         <w:pStyle w:val="Overskrift1"/>
         <w:jc w:val="center"/>
       </w:pPr>
-    </w:p>
-    <w:p>
-      <w:pPr>
-        <w:pStyle w:val="Overskrift1"/>
-        <w:jc w:val="center"/>
-      </w:pPr>
-    </w:p>
-    <w:p>
-      <w:pPr>
-        <w:pStyle w:val="Overskrift1"/>
-        <w:jc w:val="center"/>
-      </w:pPr>
-    </w:p>
-    <w:p>
-      <w:pPr>
-        <w:pStyle w:val="Overskrift1"/>
-        <w:jc w:val="center"/>
-      </w:pPr>
-    </w:p>
-    <w:p>
-      <w:pPr>
-        <w:pStyle w:val="Overskrift1"/>
-        <w:jc w:val="center"/>
-      </w:pPr>
-    </w:p>
-    <w:p>
-      <w:pPr>
-        <w:pStyle w:val="Overskrift1"/>
-        <w:jc w:val="center"/>
-      </w:pPr>
-    </w:p>
-    <w:p>
-      <w:pPr>
-        <w:pStyle w:val="Overskrift1"/>
-        <w:jc w:val="center"/>
-      </w:pPr>
-    </w:p>
-    <w:p>
-      <w:pPr>
-        <w:pStyle w:val="Overskrift1"/>
-        <w:jc w:val="center"/>
-      </w:pPr>
-      <w:bookmarkStart w:id="3" w:name="_Toc166435327"/>
-      <w:r>
-        <w:t>Nyt køkken</w:t>
-      </w:r>
-      <w:bookmarkEnd w:id="3"/>
-    </w:p>
-    <w:p>
-      <w:pPr>
-        <w:rPr>
-          <w:rFonts w:asciiTheme="majorHAnsi" w:eastAsiaTheme="majorEastAsia" w:hAnsiTheme="majorHAnsi" w:cstheme="majorBidi"/>
-          <w:color w:val="0F4761" w:themeColor="accent1" w:themeShade="BF"/>
-          <w:sz w:val="40"/>
-          <w:szCs w:val="40"/>
-        </w:rPr>
-      </w:pPr>
-      <w:r>
-        <w:br w:type="page"/>
-      </w:r>
-    </w:p>
-    <w:p>
-      <w:pPr>
-        <w:rPr>
-          <w:rFonts w:asciiTheme="majorHAnsi" w:eastAsiaTheme="majorEastAsia" w:hAnsiTheme="majorHAnsi" w:cstheme="majorBidi"/>
-          <w:color w:val="0F4761" w:themeColor="accent1" w:themeShade="BF"/>
-          <w:sz w:val="40"/>
-          <w:szCs w:val="40"/>
-        </w:rPr>
-      </w:pPr>
-    </w:p>
-    <w:p>
-      <w:pPr>
-        <w:pStyle w:val="Overskrift1"/>
-        <w:jc w:val="center"/>
-      </w:pPr>
-      <w:bookmarkStart w:id="4" w:name="_Toc166435328"/>
+      <w:bookmarkStart w:id="5" w:name="_Toc166488092"/>
       <w:r>
         <w:t>Vaskemaskine eller vaskehus</w:t>
       </w:r>
-      <w:bookmarkEnd w:id="4"/>
+      <w:bookmarkEnd w:id="5"/>
     </w:p>
     <w:p>
       <w:r>
         <w:t>Jeg vil ved hjælp af</w:t>
       </w:r>
       <w:r>
-        <w:t xml:space="preserve"> brøker og </w:t>
-      </w:r>
-      <w:r>
-        <w:t xml:space="preserve"> lineære funktion nu regne ud om det bedst kan betale sig at købe egen vaskemaskine og tørretumbler eller at bruge det vaskehus der er tildelt</w:t>
-      </w:r>
-    </w:p>
-    <w:p>
-      <w:hyperlink r:id="rId6" w:anchor="description" w:history="1">
-        <w:r>
-          <w:rPr>
-            <w:rStyle w:val="Hyperlink"/>
-          </w:rPr>
-          <w:t>https://next.elgiganten.dk/product/hvidevarer/vask-tor/vaskemaskine/logik-vaskemaskine-l814wm23e/616043#description</w:t>
-        </w:r>
-      </w:hyperlink>
-    </w:p>
-    <w:p/>
-    <w:p>
-      <w:hyperlink r:id="rId7" w:history="1">
+        <w:t xml:space="preserve"> brøker </w:t>
+      </w:r>
+      <w:r>
+        <w:t>og lineære</w:t>
+      </w:r>
+      <w:r>
+        <w:t xml:space="preserve"> funktion nu regne ud om det bedst kan betale sig at købe egen vaskemaskine og tørretumbler eller at bruge det vaskehus der er tildelt</w:t>
+      </w:r>
+    </w:p>
+    <w:bookmarkStart w:id="6" w:name="_Hlk166495985"/>
+    <w:p>
+      <w:r>
+        <w:fldChar w:fldCharType="begin"/>
+      </w:r>
+      <w:r>
+        <w:instrText>HYPERLINK "https://next.elgiganten.dk/product/hvidevarer/vask-tor/vaskemaskine/logik-vaskemaskine-l814wm23e/616043" \l "description"</w:instrText>
+      </w:r>
+      <w:r>
+        <w:fldChar w:fldCharType="separate"/>
+      </w:r>
+      <w:r>
+        <w:rPr>
+          <w:rStyle w:val="Hyperlink"/>
+        </w:rPr>
+        <w:t>https://next.elgiganten.dk/product/hvidevarer/vask-tor/vaskemaskine/logik-vaskemaskine-l814wm23e/616043#description</w:t>
+      </w:r>
+      <w:r>
+        <w:rPr>
+          <w:rStyle w:val="Hyperlink"/>
+        </w:rPr>
+        <w:fldChar w:fldCharType="end"/>
+      </w:r>
+    </w:p>
+    <w:p>
+      <w:bookmarkStart w:id="7" w:name="_Hlk166495988"/>
+      <w:bookmarkEnd w:id="6"/>
+    </w:p>
+    <w:p>
+      <w:hyperlink r:id="rId9" w:history="1">
         <w:r>
           <w:rPr>
             <w:rStyle w:val="Hyperlink"/>
@@ -5336,15 +6875,19 @@
         </w:r>
       </w:hyperlink>
     </w:p>
+    <w:p>
+      <w:bookmarkStart w:id="8" w:name="_Hlk166495994"/>
+      <w:bookmarkEnd w:id="7"/>
+    </w:p>
+    <w:p>
+      <w:r>
+        <w:t>https://next.elgiganten.dk/product/services-tilbehor/services/services-til-hvidevarer/vi-monterer-din-nye-vaskemaskine/INSTALLWASHW</w:t>
+      </w:r>
+    </w:p>
+    <w:bookmarkEnd w:id="8"/>
     <w:p/>
     <w:p>
       <w:r>
-        <w:t>https://next.elgiganten.dk/product/services-tilbehor/services/services-til-hvidevarer/vi-monterer-din-nye-vaskemaskine/INSTALLWASHW</w:t>
-      </w:r>
-    </w:p>
-    <w:p/>
-    <w:p>
-      <w:r>
         <w:t>Data:</w:t>
       </w:r>
     </w:p>
@@ -5390,12 +6933,217 @@
       </w:r>
       <w:r>
         <w:t xml:space="preserve"> kr</w:t>
+      </w:r>
+    </w:p>
+    <w:p>
+      <w:r>
+        <w:t>Egen Vaskemaskine</w:t>
+      </w:r>
+    </w:p>
+    <w:p>
+      <w:r>
+        <w:t>--</w:t>
+      </w:r>
+    </w:p>
+    <w:p>
+      <w:r>
+        <w:t xml:space="preserve">W = </w:t>
+      </w:r>
+      <w:r>
+        <w:t xml:space="preserve">Vaskemaskine watt = </w:t>
+      </w:r>
+      <w:r>
+        <w:t>1500</w:t>
+      </w:r>
+    </w:p>
+    <w:p>
+      <w:r>
+        <w:t>Kwh pris = 2,4 kr</w:t>
+      </w:r>
+    </w:p>
+    <w:p>
+      <w:r>
+        <w:t xml:space="preserve"> Gt =</w:t>
+      </w:r>
+      <w:r>
+        <w:t xml:space="preserve">Vask 1 tid = </w:t>
+      </w:r>
+      <w:r>
+        <w:t xml:space="preserve">Gennemsnits vasketid = </w:t>
+      </w:r>
+      <w:r>
+        <w:t>70</w:t>
+      </w:r>
+      <w:r>
+        <w:t xml:space="preserve"> min</w:t>
+      </w:r>
+    </w:p>
+    <w:p>
+      <w:r>
+        <w:t>Jeg vil nu udregne kWh prisen med denne formel</w:t>
+      </w:r>
+    </w:p>
+    <w:p>
+      <w:r>
+        <w:t>Formel</w:t>
+      </w:r>
+    </w:p>
+    <w:p>
+      <w:r>
+        <w:t xml:space="preserve">w/ 1000 * </w:t>
+      </w:r>
+      <w:r>
+        <w:t>Gt</w:t>
+      </w:r>
+    </w:p>
+    <w:p>
+      <w:r>
+        <w:t>1500 / 1000 * 1,</w:t>
+      </w:r>
+      <w:r>
+        <w:t>01</w:t>
+      </w:r>
+    </w:p>
+    <w:p>
+      <w:r>
+        <w:lastRenderedPageBreak/>
+        <w:t xml:space="preserve"> </w:t>
+      </w:r>
+      <w:r>
+        <w:t xml:space="preserve">1,65 </w:t>
+      </w:r>
+    </w:p>
+    <w:p>
+      <w:r>
+        <w:t>Kwh = 1,65</w:t>
+      </w:r>
+    </w:p>
+    <w:p>
+      <w:r>
+        <w:t>Kwh pris = Kwh * 1,65</w:t>
+      </w:r>
+    </w:p>
+    <w:p>
+      <w:r>
+        <w:t xml:space="preserve">Kwh pris = </w:t>
+      </w:r>
+      <w:r>
+        <w:t>2,4 * 1,65</w:t>
+      </w:r>
+    </w:p>
+    <w:p>
+      <w:r>
+        <w:t xml:space="preserve">Kwh pris = 3,96 </w:t>
+      </w:r>
+      <w:r>
+        <w:t>kr</w:t>
       </w:r>
     </w:p>
     <w:p/>
     <w:p/>
     <w:p>
       <w:r>
+        <w:t xml:space="preserve">Kr. pr vask = </w:t>
+      </w:r>
+      <w:r>
+        <w:t>1</w:t>
+      </w:r>
+      <w:r>
+        <w:t>5</w:t>
+      </w:r>
+      <w:r>
+        <w:t xml:space="preserve"> kr</w:t>
+      </w:r>
+      <w:r>
+        <w:t>.</w:t>
+      </w:r>
+    </w:p>
+    <w:p>
+      <w:r>
+        <w:t xml:space="preserve">Pris pr. </w:t>
+      </w:r>
+      <w:r>
+        <w:t>vask</w:t>
+      </w:r>
+      <w:r>
+        <w:t xml:space="preserve"> = </w:t>
+      </w:r>
+      <w:r>
+        <w:t>1</w:t>
+      </w:r>
+      <w:r>
+        <w:t>5</w:t>
+      </w:r>
+      <w:r>
+        <w:t xml:space="preserve"> * 2</w:t>
+      </w:r>
+    </w:p>
+    <w:p>
+      <w:r>
+        <w:t xml:space="preserve">Pris pr. vask = </w:t>
+      </w:r>
+      <w:r>
+        <w:t>15</w:t>
+      </w:r>
+    </w:p>
+    <w:p>
+      <w:r>
+        <w:t>Vaske typer pr. uge</w:t>
+      </w:r>
+      <w:r>
+        <w:t xml:space="preserve"> = 2</w:t>
+      </w:r>
+    </w:p>
+    <w:p>
+      <w:r>
+        <w:t xml:space="preserve">Pris pr. uge = </w:t>
+      </w:r>
+      <w:r>
+        <w:t>15</w:t>
+      </w:r>
+      <w:r>
+        <w:t xml:space="preserve"> * 2</w:t>
+      </w:r>
+    </w:p>
+    <w:p>
+      <w:r>
+        <w:t>Pris pr. uge = 30</w:t>
+      </w:r>
+    </w:p>
+    <w:p>
+      <w:r>
+        <w:t xml:space="preserve">Pris pr. måned = </w:t>
+      </w:r>
+      <w:r>
+        <w:t>30</w:t>
+      </w:r>
+      <w:r>
+        <w:t xml:space="preserve"> * 4</w:t>
+      </w:r>
+    </w:p>
+    <w:p>
+      <w:r>
+        <w:t xml:space="preserve">Pris pr. måned = </w:t>
+      </w:r>
+      <w:r>
+        <w:t>120</w:t>
+      </w:r>
+      <w:r>
+        <w:t xml:space="preserve"> kr</w:t>
+      </w:r>
+      <w:r>
+        <w:t>.</w:t>
+      </w:r>
+    </w:p>
+    <w:p/>
+    <w:p/>
+    <w:p>
+      <w:r>
+        <w:t>Vaskehus</w:t>
+      </w:r>
+    </w:p>
+    <w:p>
+      <w:r>
         <w:t>--</w:t>
       </w:r>
     </w:p>
@@ -5406,7 +7154,16 @@
     </w:p>
     <w:p>
       <w:r>
-        <w:t>Kr pr. vask = 16 kr</w:t>
+        <w:t>Kr</w:t>
+      </w:r>
+      <w:r>
+        <w:t>.</w:t>
+      </w:r>
+      <w:r>
+        <w:t xml:space="preserve"> pr. vask = 16 kr</w:t>
+      </w:r>
+      <w:r>
+        <w:t>.</w:t>
       </w:r>
     </w:p>
     <w:p>
@@ -5434,161 +7191,220 @@
     </w:p>
     <w:p>
       <w:r>
+        <w:t>Kr pr. vask om måneden = 64 * 4</w:t>
+      </w:r>
+      <w:r>
+        <w:t xml:space="preserve"> = 256</w:t>
+      </w:r>
+    </w:p>
+    <w:p>
+      <w:r>
+        <w:t xml:space="preserve">Kr pr. vask om </w:t>
+      </w:r>
+      <w:r>
+        <w:t>måneden</w:t>
+      </w:r>
+      <w:r>
+        <w:t xml:space="preserve"> = 256 kr</w:t>
+      </w:r>
+    </w:p>
+    <w:p/>
+    <w:p>
+      <w:r>
+        <w:t>Pris per tøretumbling vaskehus</w:t>
+      </w:r>
+    </w:p>
+    <w:p>
+      <w:r>
+        <w:t>Pt</w:t>
+      </w:r>
+      <w:r>
+        <w:t xml:space="preserve"> = </w:t>
+      </w:r>
+      <w:r>
+        <w:t>Pris pr. minut 0.25 kr</w:t>
+      </w:r>
+    </w:p>
+    <w:p>
+      <w:r>
         <w:lastRenderedPageBreak/>
-        <w:t>Kr pr. vask om måneden = 64 * 4</w:t>
-      </w:r>
-      <w:r>
-        <w:t xml:space="preserve"> = 256</w:t>
-      </w:r>
-    </w:p>
-    <w:p>
-      <w:r>
-        <w:t>Kr pr. vask om månende = 256 kr</w:t>
+        <w:t xml:space="preserve">Pt </w:t>
+      </w:r>
+      <w:r>
+        <w:t>= 0.25 * 60</w:t>
+      </w:r>
+    </w:p>
+    <w:p>
+      <w:r>
+        <w:t xml:space="preserve">Pt </w:t>
+      </w:r>
+      <w:r>
+        <w:t>= 15 kr</w:t>
+      </w:r>
+      <w:r>
+        <w:t>.</w:t>
+      </w:r>
+    </w:p>
+    <w:p>
+      <w:r>
+        <w:t xml:space="preserve">Gennemsnitstid af tørring = </w:t>
+      </w:r>
+      <w:r>
+        <w:t>80</w:t>
+      </w:r>
+      <w:r>
+        <w:t xml:space="preserve"> minutter</w:t>
+      </w:r>
+    </w:p>
+    <w:p>
+      <w:r>
+        <w:t xml:space="preserve">Pm = </w:t>
+      </w:r>
+      <w:r>
+        <w:t xml:space="preserve">Pris for 20 minutter = 0.25 * 20 </w:t>
+      </w:r>
+    </w:p>
+    <w:p>
+      <w:r>
+        <w:t xml:space="preserve">Pm </w:t>
+      </w:r>
+      <w:r>
+        <w:t>= 1 / 3 = Pris per time</w:t>
+      </w:r>
+    </w:p>
+    <w:p>
+      <w:r>
+        <w:t xml:space="preserve">Pm </w:t>
+      </w:r>
+      <w:r>
+        <w:t>= 5kr</w:t>
+      </w:r>
+    </w:p>
+    <w:p>
+      <w:r>
+        <w:t>Antal tøretumbling om ugen = 2</w:t>
+      </w:r>
+    </w:p>
+    <w:p>
+      <w:r>
+        <w:t>Gennemsnitspris</w:t>
+      </w:r>
+      <w:r>
+        <w:t xml:space="preserve"> = 20 kr pr. tøretumbling</w:t>
+      </w:r>
+    </w:p>
+    <w:p>
+      <w:r>
+        <w:t xml:space="preserve">Pu = </w:t>
+      </w:r>
+      <w:r>
+        <w:t>Pris pr. uge = 20 * 2</w:t>
+      </w:r>
+    </w:p>
+    <w:p>
+      <w:r>
+        <w:t xml:space="preserve">Pu </w:t>
+      </w:r>
+      <w:r>
+        <w:t>= 40kr</w:t>
+      </w:r>
+    </w:p>
+    <w:p>
+      <w:r>
+        <w:t xml:space="preserve">Pmd = </w:t>
+      </w:r>
+      <w:r>
+        <w:t>Pris pr. måned = 40 * 4</w:t>
+      </w:r>
+    </w:p>
+    <w:p>
+      <w:r>
+        <w:t xml:space="preserve">Pmd </w:t>
+      </w:r>
+      <w:r>
+        <w:t>= 160 kr</w:t>
+      </w:r>
+    </w:p>
+    <w:p>
+      <w:r>
+        <w:t>Samlet pris pr måned vaskehus = 256 + 160</w:t>
+      </w:r>
+    </w:p>
+    <w:p>
+      <w:r>
+        <w:t>Samlet pris pr måned vaskehus = 416 kr pr. måned</w:t>
       </w:r>
     </w:p>
     <w:p/>
     <w:p>
       <w:r>
-        <w:t>Pris per tøretumbling vaskehus</w:t>
-      </w:r>
-    </w:p>
-    <w:p>
-      <w:r>
-        <w:t>Pris pr. minut 0.25 kr</w:t>
-      </w:r>
-    </w:p>
-    <w:p>
-      <w:r>
-        <w:t>Pris pr. time = 0.25 * 60</w:t>
-      </w:r>
-    </w:p>
-    <w:p>
-      <w:r>
-        <w:t>Pris pr. time = 15 kr</w:t>
-      </w:r>
-    </w:p>
-    <w:p>
-      <w:r>
-        <w:t xml:space="preserve">Gennemsnitstid af tørring = </w:t>
-      </w:r>
-      <w:r>
-        <w:t>80</w:t>
-      </w:r>
-      <w:r>
-        <w:t xml:space="preserve"> minutter</w:t>
-      </w:r>
-    </w:p>
-    <w:p>
-      <w:r>
-        <w:t xml:space="preserve">Pris for 20 minutter = 0.25 * 20 </w:t>
-      </w:r>
-    </w:p>
-    <w:p>
-      <w:r>
-        <w:t>Pris for 20 minutter = 5kr</w:t>
-      </w:r>
-    </w:p>
-    <w:p>
-      <w:r>
-        <w:t>Antal tøretumbling om ugen = 2</w:t>
-      </w:r>
-    </w:p>
-    <w:p>
-      <w:r>
-        <w:t>Gennemsnitspris</w:t>
-      </w:r>
-      <w:r>
-        <w:t xml:space="preserve"> = 20 kr pr. tøretumbling</w:t>
-      </w:r>
-    </w:p>
-    <w:p>
-      <w:r>
-        <w:t>Pris pr. uge = 20 * 2</w:t>
-      </w:r>
-    </w:p>
-    <w:p>
-      <w:r>
-        <w:t>Pris pr. uge = 40kr</w:t>
-      </w:r>
-    </w:p>
-    <w:p>
-      <w:r>
-        <w:t>Pris pr. måned = 40 * 4</w:t>
-      </w:r>
-    </w:p>
-    <w:p>
-      <w:r>
-        <w:t>Pris pr måned = 160 kr</w:t>
-      </w:r>
-    </w:p>
-    <w:p>
-      <w:r>
-        <w:t>Samlet pris pr måned vaskehus = 256 + 160</w:t>
-      </w:r>
-    </w:p>
-    <w:p>
-      <w:r>
-        <w:t>Samlet pris pr måned vaskehus = 416 kr pr. måned</w:t>
+        <w:t>Funktioner:</w:t>
+      </w:r>
+    </w:p>
+    <w:p>
+      <w:r>
+        <w:t xml:space="preserve">F1(t) = pris for egen </w:t>
+      </w:r>
+      <w:r>
+        <w:t>vaskemaskine</w:t>
+      </w:r>
+      <w:r>
+        <w:t xml:space="preserve"> over tid</w:t>
+      </w:r>
+    </w:p>
+    <w:p>
+      <w:r>
+        <w:t>F2(t) = pris for vaskehus over tid</w:t>
       </w:r>
     </w:p>
     <w:p/>
     <w:p>
       <w:r>
-        <w:t>Funktioner:</w:t>
-      </w:r>
-    </w:p>
-    <w:p>
-      <w:r>
-        <w:t xml:space="preserve">F1(t) = pris for egen </w:t>
-      </w:r>
-      <w:r>
-        <w:t>vaskemaskine</w:t>
-      </w:r>
-      <w:r>
-        <w:t xml:space="preserve"> over tid</w:t>
-      </w:r>
-    </w:p>
-    <w:p>
-      <w:r>
-        <w:t>F2(t) = pris for vaskehus over tid</w:t>
+        <w:t>F2(t) = a2*t + b2</w:t>
+      </w:r>
+    </w:p>
+    <w:p>
+      <w:r>
+        <w:t>a2 = k2 * vask pr. dag</w:t>
+      </w:r>
+    </w:p>
+    <w:p>
+      <w:r>
+        <w:t>a2 = 104 * 2/7</w:t>
+      </w:r>
+    </w:p>
+    <w:p>
+      <w:r>
+        <w:t>a2 = 29.12</w:t>
+      </w:r>
+      <w:r>
+        <w:t xml:space="preserve"> kr</w:t>
+      </w:r>
+    </w:p>
+    <w:p>
+      <w:r>
+        <w:t>b2 = pris for vaskemaskine</w:t>
+      </w:r>
+    </w:p>
+    <w:p>
+      <w:r>
+        <w:t>b2 = 0</w:t>
+      </w:r>
+      <w:r>
+        <w:t xml:space="preserve"> kr</w:t>
       </w:r>
     </w:p>
     <w:p/>
     <w:p>
-      <w:r>
-        <w:t>F2(t) = a2*t + b2</w:t>
-      </w:r>
-    </w:p>
-    <w:p>
-      <w:r>
-        <w:t>a2 = k2 * vask pr. dag</w:t>
-      </w:r>
-    </w:p>
-    <w:p>
-      <w:r>
-        <w:t>a2 = 104 * 2/7</w:t>
-      </w:r>
-    </w:p>
-    <w:p>
-      <w:r>
-        <w:t>a2 = 29.12</w:t>
-      </w:r>
-      <w:r>
-        <w:t xml:space="preserve"> kr</w:t>
-      </w:r>
-    </w:p>
-    <w:p>
-      <w:r>
-        <w:t>b2 = pris for vaskemaskine</w:t>
-      </w:r>
-    </w:p>
-    <w:p>
-      <w:r>
-        <w:t>b2 = 0</w:t>
-      </w:r>
-      <w:r>
-        <w:t xml:space="preserve"> kr</w:t>
-      </w:r>
+      <w:pPr>
+        <w:pStyle w:val="Overskrift1"/>
+        <w:jc w:val="center"/>
+      </w:pPr>
+      <w:bookmarkStart w:id="9" w:name="_Toc166488093"/>
+      <w:r>
+        <w:t>Konklusion</w:t>
+      </w:r>
+      <w:bookmarkEnd w:id="9"/>
     </w:p>
     <w:sectPr>
       <w:pgSz w:w="11906" w:h="16838"/>
@@ -5600,6 +7416,10 @@
     </w:sectPr>
   </w:body>
 </w:document>
+</file>
+
+<file path=word/numbering.xml><?xml version="1.0" encoding="utf-8"?>
+<w:numbering xmlns:wpc="http://schemas.microsoft.com/office/word/2010/wordprocessingCanvas" xmlns:cx="http://schemas.microsoft.com/office/drawing/2014/chartex" xmlns:cx1="http://schemas.microsoft.com/office/drawing/2015/9/8/chartex" xmlns:cx2="http://schemas.microsoft.com/office/drawing/2015/10/21/chartex" xmlns:cx3="http://schemas.microsoft.com/office/drawing/2016/5/9/chartex" xmlns:cx4="http://schemas.microsoft.com/office/drawing/2016/5/10/chartex" xmlns:cx5="http://schemas.microsoft.com/office/drawing/2016/5/11/chartex" xmlns:cx6="http://schemas.microsoft.com/office/drawing/2016/5/12/chartex" xmlns:cx7="http://schemas.microsoft.com/office/drawing/2016/5/13/chartex" xmlns:cx8="http://schemas.microsoft.com/office/drawing/2016/5/14/chartex" xmlns:mc="http://schemas.openxmlformats.org/markup-compatibility/2006" xmlns:aink="http://schemas.microsoft.com/office/drawing/2016/ink" xmlns:am3d="http://schemas.microsoft.com/office/drawing/2017/model3d" xmlns:o="urn:schemas-microsoft-com:office:office" xmlns:oel="http://schemas.microsoft.com/office/2019/extlst" xmlns:r="http://schemas.openxmlformats.org/officeDocument/2006/relationships" xmlns:m="http://schemas.openxmlformats.org/officeDocument/2006/math" xmlns:v="urn:schemas-microsoft-com:vml" xmlns:wp14="http://schemas.microsoft.com/office/word/2010/wordprocessingDrawing" xmlns:wp="http://schemas.openxmlformats.org/drawingml/2006/wordprocessingDrawing" xmlns:w10="urn:schemas-microsoft-com:office:word" xmlns:w="http://schemas.openxmlformats.org/wordprocessingml/2006/main" xmlns:w14="http://schemas.microsoft.com/office/word/2010/wordml" xmlns:w15="http://schemas.microsoft.com/office/word/2012/wordml" xmlns:w16cex="http://schemas.microsoft.com/office/word/2018/wordml/cex" xmlns:w16cid="http://schemas.microsoft.com/office/word/2016/wordml/cid" xmlns:w16="http://schemas.microsoft.com/office/word/2018/wordml" xmlns:w16du="http://schemas.microsoft.com/office/word/2023/wordml/word16du" xmlns:w16sdtdh="http://schemas.microsoft.com/office/word/2020/wordml/sdtdatahash" xmlns:w16se="http://schemas.microsoft.com/office/word/2015/wordml/symex" xmlns:wpg="http://schemas.microsoft.com/office/word/2010/wordprocessingGroup" xmlns:wpi="http://schemas.microsoft.com/office/word/2010/wordprocessingInk" xmlns:wne="http://schemas.microsoft.com/office/word/2006/wordml" xmlns:wps="http://schemas.microsoft.com/office/word/2010/wordprocessingShape" mc:Ignorable="w14 w15 w16se w16cid w16 w16cex w16sdtdh w16du wp14"/>
 </file>
 
 <file path=word/styles.xml><?xml version="1.0" encoding="utf-8"?>
@@ -6647,6 +8467,47 @@
       <w:shd w:val="clear" w:color="auto" w:fill="E1DFDD"/>
     </w:rPr>
   </w:style>
+  <w:style w:type="character" w:styleId="Pladsholdertekst">
+    <w:name w:val="Placeholder Text"/>
+    <w:basedOn w:val="Standardskrifttypeiafsnit"/>
+    <w:uiPriority w:val="99"/>
+    <w:semiHidden/>
+    <w:rsid w:val="00355403"/>
+    <w:rPr>
+      <w:color w:val="666666"/>
+    </w:rPr>
+  </w:style>
+  <w:style w:type="table" w:styleId="Tabel-Gitter">
+    <w:name w:val="Table Grid"/>
+    <w:basedOn w:val="Tabel-Normal"/>
+    <w:uiPriority w:val="39"/>
+    <w:rsid w:val="00FC2D28"/>
+    <w:pPr>
+      <w:spacing w:after="0" w:line="240" w:lineRule="auto"/>
+    </w:pPr>
+    <w:tblPr>
+      <w:tblBorders>
+        <w:top w:val="single" w:sz="4" w:space="0" w:color="auto"/>
+        <w:left w:val="single" w:sz="4" w:space="0" w:color="auto"/>
+        <w:bottom w:val="single" w:sz="4" w:space="0" w:color="auto"/>
+        <w:right w:val="single" w:sz="4" w:space="0" w:color="auto"/>
+        <w:insideH w:val="single" w:sz="4" w:space="0" w:color="auto"/>
+        <w:insideV w:val="single" w:sz="4" w:space="0" w:color="auto"/>
+      </w:tblBorders>
+    </w:tblPr>
+  </w:style>
+  <w:style w:type="character" w:styleId="BesgtLink">
+    <w:name w:val="FollowedHyperlink"/>
+    <w:basedOn w:val="Standardskrifttypeiafsnit"/>
+    <w:uiPriority w:val="99"/>
+    <w:semiHidden/>
+    <w:unhideWhenUsed/>
+    <w:rsid w:val="003A7C56"/>
+    <w:rPr>
+      <w:color w:val="96607D" w:themeColor="followedHyperlink"/>
+      <w:u w:val="single"/>
+    </w:rPr>
+  </w:style>
 </w:styles>
 </file>
 
@@ -6947,7 +8808,7 @@
 
 <file path=customXml/item1.xml><?xml version="1.0" encoding="utf-8"?>
 <CoverPageProperties xmlns="http://schemas.microsoft.com/office/2006/coverPageProps">
-  <PublishDate>2024-05-21T00:00:00</PublishDate>
+  <PublishDate>2024-05-17T00:00:00</PublishDate>
   <Abstract/>
   <CompanyAddress/>
   <CompanyPhone/>

</xml_diff>

<commit_message>
Kasse med trapez ende rumfang
</commit_message>
<xml_diff>
--- a/Mat Projekt Eksammens opgave.docx
+++ b/Mat Projekt Eksammens opgave.docx
@@ -22,6 +22,9 @@
             <w:pStyle w:val="Ingenafstand"/>
           </w:pPr>
           <w:r>
+            <w:rPr>
+              <w:noProof/>
+            </w:rPr>
             <mc:AlternateContent>
               <mc:Choice Requires="wpg">
                 <w:drawing>
@@ -3610,6 +3613,9 @@
             </mc:AlternateContent>
           </w:r>
           <w:r>
+            <w:rPr>
+              <w:noProof/>
+            </w:rPr>
             <mc:AlternateContent>
               <mc:Choice Requires="wps">
                 <w:drawing>
@@ -3790,6 +3796,9 @@
             </mc:AlternateContent>
           </w:r>
           <w:r>
+            <w:rPr>
+              <w:noProof/>
+            </w:rPr>
             <mc:AlternateContent>
               <mc:Choice Requires="wps">
                 <w:drawing>
@@ -3995,13 +4004,23 @@
                                     <w:szCs w:val="36"/>
                                   </w:rPr>
                                 </w:pPr>
+                                <w:proofErr w:type="spellStart"/>
                                 <w:r>
                                   <w:rPr>
                                     <w:color w:val="404040" w:themeColor="text1" w:themeTint="BF"/>
                                     <w:sz w:val="36"/>
                                     <w:szCs w:val="36"/>
                                   </w:rPr>
-                                  <w:t>TechCollege Aalborg</w:t>
+                                  <w:t>TechCollege</w:t>
+                                </w:r>
+                                <w:proofErr w:type="spellEnd"/>
+                                <w:r>
+                                  <w:rPr>
+                                    <w:color w:val="404040" w:themeColor="text1" w:themeTint="BF"/>
+                                    <w:sz w:val="36"/>
+                                    <w:szCs w:val="36"/>
+                                  </w:rPr>
+                                  <w:t xml:space="preserve"> Aalborg</w:t>
                                 </w:r>
                               </w:p>
                               <w:p>
@@ -4201,13 +4220,23 @@
                               <w:szCs w:val="36"/>
                             </w:rPr>
                           </w:pPr>
+                          <w:proofErr w:type="spellStart"/>
                           <w:r>
                             <w:rPr>
                               <w:color w:val="404040" w:themeColor="text1" w:themeTint="BF"/>
                               <w:sz w:val="36"/>
                               <w:szCs w:val="36"/>
                             </w:rPr>
-                            <w:t>TechCollege Aalborg</w:t>
+                            <w:t>TechCollege</w:t>
+                          </w:r>
+                          <w:proofErr w:type="spellEnd"/>
+                          <w:r>
+                            <w:rPr>
+                              <w:color w:val="404040" w:themeColor="text1" w:themeTint="BF"/>
+                              <w:sz w:val="36"/>
+                              <w:szCs w:val="36"/>
+                            </w:rPr>
+                            <w:t xml:space="preserve"> Aalborg</w:t>
                           </w:r>
                         </w:p>
                         <w:p>
@@ -5061,14 +5090,7 @@
                       <w:rFonts w:ascii="Cambria Math" w:hAnsi="Cambria Math"/>
                       <w:vertAlign w:val="superscript"/>
                     </w:rPr>
-                    <m:t>1+</m:t>
-                  </m:r>
-                  <m:r>
-                    <w:rPr>
-                      <w:rFonts w:ascii="Cambria Math" w:hAnsi="Cambria Math"/>
-                      <w:vertAlign w:val="superscript"/>
-                    </w:rPr>
-                    <m:t>0,02</m:t>
+                    <m:t>1+0,02</m:t>
                   </m:r>
                 </m:e>
               </m:d>
@@ -5545,25 +5567,7 @@
                     <w:rPr>
                       <w:rFonts w:ascii="Cambria Math" w:eastAsiaTheme="minorEastAsia" w:hAnsi="Cambria Math"/>
                     </w:rPr>
-                    <m:t>13</m:t>
-                  </m:r>
-                  <m:r>
-                    <m:rPr>
-                      <m:sty m:val="p"/>
-                    </m:rPr>
-                    <w:rPr>
-                      <w:rFonts w:ascii="Cambria Math" w:eastAsiaTheme="minorEastAsia" w:hAnsi="Cambria Math"/>
-                    </w:rPr>
-                    <m:t>.</m:t>
-                  </m:r>
-                  <m:r>
-                    <m:rPr>
-                      <m:sty m:val="p"/>
-                    </m:rPr>
-                    <w:rPr>
-                      <w:rFonts w:ascii="Cambria Math" w:eastAsiaTheme="minorEastAsia" w:hAnsi="Cambria Math"/>
-                    </w:rPr>
-                    <m:t>194</m:t>
+                    <m:t>13.194</m:t>
                   </m:r>
                 </m:e>
                 <m:sub/>
@@ -5593,25 +5597,7 @@
                     <w:rPr>
                       <w:rFonts w:ascii="Cambria Math" w:eastAsiaTheme="minorEastAsia" w:hAnsi="Cambria Math"/>
                     </w:rPr>
-                    <m:t>10</m:t>
-                  </m:r>
-                  <m:r>
-                    <m:rPr>
-                      <m:sty m:val="p"/>
-                    </m:rPr>
-                    <w:rPr>
-                      <w:rFonts w:ascii="Cambria Math" w:eastAsiaTheme="minorEastAsia" w:hAnsi="Cambria Math"/>
-                    </w:rPr>
-                    <m:t>.</m:t>
-                  </m:r>
-                  <m:r>
-                    <m:rPr>
-                      <m:sty m:val="p"/>
-                    </m:rPr>
-                    <w:rPr>
-                      <w:rFonts w:ascii="Cambria Math" w:eastAsiaTheme="minorEastAsia" w:hAnsi="Cambria Math"/>
-                    </w:rPr>
-                    <m:t>000</m:t>
+                    <m:t>10.000</m:t>
                   </m:r>
                 </m:e>
                 <m:sub/>
@@ -5625,25 +5611,7 @@
                 <w:rPr>
                   <w:rFonts w:ascii="Cambria Math" w:eastAsiaTheme="minorEastAsia" w:hAnsi="Cambria Math"/>
                 </w:rPr>
-                <m:t>10</m:t>
-              </m:r>
-              <m:r>
-                <m:rPr>
-                  <m:sty m:val="p"/>
-                </m:rPr>
-                <w:rPr>
-                  <w:rFonts w:ascii="Cambria Math" w:eastAsiaTheme="minorEastAsia" w:hAnsi="Cambria Math"/>
-                </w:rPr>
-                <m:t>.</m:t>
-              </m:r>
-              <m:r>
-                <m:rPr>
-                  <m:sty m:val="p"/>
-                </m:rPr>
-                <w:rPr>
-                  <w:rFonts w:ascii="Cambria Math" w:eastAsiaTheme="minorEastAsia" w:hAnsi="Cambria Math"/>
-                </w:rPr>
-                <m:t>000</m:t>
+                <m:t>10.000</m:t>
               </m:r>
               <m:ctrlPr>
                 <w:rPr>
@@ -5892,6 +5860,7 @@
       </w:pPr>
       <w:r>
         <w:rPr>
+          <w:noProof/>
           <w:color w:val="A02B93" w:themeColor="accent5"/>
         </w:rPr>
         <w:drawing>
@@ -5907,6 +5876,1092 @@
                 <pic:pic xmlns:pic="http://schemas.openxmlformats.org/drawingml/2006/picture">
                   <pic:nvPicPr>
                     <pic:cNvPr id="2027179853" name="Billede 1" descr="Et billede, der indeholder linje/række, Kurve, Parallel, tekst&#10;&#10;Automatisk genereret beskrivelse"/>
+                    <pic:cNvPicPr/>
+                  </pic:nvPicPr>
+                  <pic:blipFill>
+                    <a:blip r:embed="rId6"/>
+                    <a:stretch>
+                      <a:fillRect/>
+                    </a:stretch>
+                  </pic:blipFill>
+                  <pic:spPr>
+                    <a:xfrm>
+                      <a:off x="0" y="0"/>
+                      <a:ext cx="6120130" cy="3945255"/>
+                    </a:xfrm>
+                    <a:prstGeom prst="rect">
+                      <a:avLst/>
+                    </a:prstGeom>
+                  </pic:spPr>
+                </pic:pic>
+              </a:graphicData>
+            </a:graphic>
+          </wp:inline>
+        </w:drawing>
+      </w:r>
+      <w:r>
+        <w:rPr>
+          <w:color w:val="A02B93" w:themeColor="accent5"/>
+        </w:rPr>
+        <w:br w:type="page"/>
+      </w:r>
+    </w:p>
+    <w:p>
+      <w:pPr>
+        <w:pStyle w:val="Overskrift1"/>
+        <w:jc w:val="center"/>
+      </w:pPr>
+      <w:bookmarkStart w:id="3" w:name="_Toc166488090"/>
+      <w:r>
+        <w:lastRenderedPageBreak/>
+        <w:t>Plads til sofa</w:t>
+      </w:r>
+      <w:bookmarkEnd w:id="3"/>
+    </w:p>
+    <w:p>
+      <w:r>
+        <w:t xml:space="preserve">Min nye Lejlighed er 67 m2. Jeg skal </w:t>
+      </w:r>
+      <w:r>
+        <w:t>have</w:t>
+      </w:r>
+      <w:r>
+        <w:t xml:space="preserve"> købt en sofa og et sofabord til stuen i den nye lejlighed</w:t>
+      </w:r>
+    </w:p>
+    <w:p>
+      <w:r>
+        <w:t xml:space="preserve">Jeg vil starte med at finde ud af hvor mange m2 stuen er og hvor meget den fylder af lejligheden ved hjælp af geometri ved at finde arealet af stuen og procent regning for at finde ud af hvor meget </w:t>
+      </w:r>
+      <w:r>
+        <w:t>sofaen</w:t>
+      </w:r>
+      <w:r>
+        <w:t xml:space="preserve"> </w:t>
+      </w:r>
+      <w:r>
+        <w:t>fylder af stuen</w:t>
+      </w:r>
+    </w:p>
+    <w:p>
+      <w:r>
+        <w:t xml:space="preserve">Finde pytagoras af </w:t>
+      </w:r>
+      <w:proofErr w:type="spellStart"/>
+      <w:r>
+        <w:t>trekantent</w:t>
+      </w:r>
+      <w:proofErr w:type="spellEnd"/>
+      <w:r>
+        <w:t xml:space="preserve"> vindue</w:t>
+      </w:r>
+    </w:p>
+    <w:p>
+      <w:r>
+        <w:t>Data:</w:t>
+      </w:r>
+    </w:p>
+    <w:p>
+      <w:r>
+        <w:t xml:space="preserve">L = </w:t>
+      </w:r>
+      <w:r>
+        <w:t>Stue længde = 391.5 cm</w:t>
+      </w:r>
+    </w:p>
+    <w:p>
+      <w:r>
+        <w:t xml:space="preserve">B = </w:t>
+      </w:r>
+      <w:r>
+        <w:t xml:space="preserve">Stue brede = </w:t>
+      </w:r>
+      <w:r>
+        <w:t>291 cm</w:t>
+      </w:r>
+    </w:p>
+    <w:p>
+      <w:r>
+        <w:t>L = 391.5 / 100</w:t>
+      </w:r>
+    </w:p>
+    <w:p>
+      <w:r>
+        <w:t>L = 3.915 m</w:t>
+      </w:r>
+    </w:p>
+    <w:p>
+      <w:r>
+        <w:t>B = 291 / 100</w:t>
+      </w:r>
+    </w:p>
+    <w:p>
+      <w:r>
+        <w:t>B = 2.91 m</w:t>
+      </w:r>
+    </w:p>
+    <w:p>
+      <w:r>
+        <w:t>Areal = Areal af stue</w:t>
+      </w:r>
+    </w:p>
+    <w:p>
+      <w:pPr>
+        <w:rPr>
+          <w:lang w:val="en-US"/>
+        </w:rPr>
+      </w:pPr>
+      <w:r>
+        <w:rPr>
+          <w:lang w:val="en-US"/>
+        </w:rPr>
+        <w:t>Areal = L * B</w:t>
+      </w:r>
+    </w:p>
+    <w:p>
+      <w:pPr>
+        <w:rPr>
+          <w:lang w:val="en-US"/>
+        </w:rPr>
+      </w:pPr>
+      <w:r>
+        <w:rPr>
+          <w:lang w:val="en-US"/>
+        </w:rPr>
+        <w:t>Areal = 3.915 * 2.91</w:t>
+      </w:r>
+    </w:p>
+    <w:p>
+      <w:pPr>
+        <w:rPr>
+          <w:color w:val="A02B93" w:themeColor="accent5"/>
+          <w:lang w:val="en-US"/>
+        </w:rPr>
+      </w:pPr>
+      <w:r>
+        <w:rPr>
+          <w:color w:val="A02B93" w:themeColor="accent5"/>
+          <w:lang w:val="en-US"/>
+        </w:rPr>
+        <w:t>Areal = 11.39</w:t>
+      </w:r>
+      <w:r>
+        <w:rPr>
+          <w:color w:val="A02B93" w:themeColor="accent5"/>
+          <w:lang w:val="en-US"/>
+        </w:rPr>
+        <w:t xml:space="preserve"> m2</w:t>
+      </w:r>
+    </w:p>
+    <w:p>
+      <w:pPr>
+        <w:rPr>
+          <w:lang w:val="en-US"/>
+        </w:rPr>
+      </w:pPr>
+    </w:p>
+    <w:p>
+      <w:r>
+        <w:t>Sofa:</w:t>
+      </w:r>
+    </w:p>
+    <w:p>
+      <w:r>
+        <w:t>Længde = 137 cm</w:t>
+      </w:r>
+    </w:p>
+    <w:p>
+      <w:r>
+        <w:t>Brede = 193 cm</w:t>
+      </w:r>
+    </w:p>
+    <w:p>
+      <w:r>
+        <w:t>L = 137 / 100</w:t>
+      </w:r>
+    </w:p>
+    <w:p>
+      <w:pPr>
+        <w:rPr>
+          <w:lang w:val="en-US"/>
+        </w:rPr>
+      </w:pPr>
+      <w:r>
+        <w:rPr>
+          <w:lang w:val="en-US"/>
+        </w:rPr>
+        <w:t>L = 1.37 m</w:t>
+      </w:r>
+    </w:p>
+    <w:p>
+      <w:pPr>
+        <w:rPr>
+          <w:lang w:val="en-US"/>
+        </w:rPr>
+      </w:pPr>
+      <w:r>
+        <w:rPr>
+          <w:lang w:val="en-US"/>
+        </w:rPr>
+        <w:t>B = 193 / 100</w:t>
+      </w:r>
+    </w:p>
+    <w:p>
+      <w:pPr>
+        <w:rPr>
+          <w:lang w:val="en-US"/>
+        </w:rPr>
+      </w:pPr>
+      <w:r>
+        <w:rPr>
+          <w:lang w:val="en-US"/>
+        </w:rPr>
+        <w:t>B = 1.93 m</w:t>
+      </w:r>
+    </w:p>
+    <w:p>
+      <w:pPr>
+        <w:rPr>
+          <w:lang w:val="en-US"/>
+        </w:rPr>
+      </w:pPr>
+      <w:r>
+        <w:rPr>
+          <w:lang w:val="en-US"/>
+        </w:rPr>
+        <w:t xml:space="preserve">Sofa </w:t>
+      </w:r>
+      <w:r>
+        <w:rPr>
+          <w:lang w:val="en-US"/>
+        </w:rPr>
+        <w:t>Areal =</w:t>
+      </w:r>
+      <w:r>
+        <w:rPr>
+          <w:lang w:val="en-US"/>
+        </w:rPr>
+        <w:t xml:space="preserve"> As</w:t>
+      </w:r>
+    </w:p>
+    <w:p>
+      <w:r>
+        <w:t>As = 1.37 * 1.93 = 2.64 m2</w:t>
+      </w:r>
+    </w:p>
+    <w:p>
+      <w:proofErr w:type="spellStart"/>
+      <w:r>
+        <w:t>Sp</w:t>
+      </w:r>
+      <w:proofErr w:type="spellEnd"/>
+      <w:r>
+        <w:t xml:space="preserve"> </w:t>
+      </w:r>
+      <w:r>
+        <w:t>= Procent</w:t>
+      </w:r>
+      <w:r>
+        <w:t xml:space="preserve"> af stue areal</w:t>
+      </w:r>
+    </w:p>
+    <w:p>
+      <w:pPr>
+        <w:rPr>
+          <w:color w:val="A02B93" w:themeColor="accent5"/>
+        </w:rPr>
+      </w:pPr>
+      <w:proofErr w:type="spellStart"/>
+      <w:r>
+        <w:rPr>
+          <w:color w:val="A02B93" w:themeColor="accent5"/>
+        </w:rPr>
+        <w:t>Sp</w:t>
+      </w:r>
+      <w:proofErr w:type="spellEnd"/>
+      <w:r>
+        <w:rPr>
+          <w:color w:val="A02B93" w:themeColor="accent5"/>
+        </w:rPr>
+        <w:t xml:space="preserve"> = As / A * 100 = 23.17%</w:t>
+      </w:r>
+    </w:p>
+    <w:p>
+      <w:pPr>
+        <w:pStyle w:val="Overskrift1"/>
+        <w:jc w:val="center"/>
+      </w:pPr>
+      <w:bookmarkStart w:id="4" w:name="_Toc166488091"/>
+      <w:r>
+        <w:lastRenderedPageBreak/>
+        <w:t>Nyt køkken</w:t>
+      </w:r>
+      <w:bookmarkEnd w:id="4"/>
+    </w:p>
+    <w:p>
+      <w:r>
+        <w:t xml:space="preserve">Jeg skal </w:t>
+      </w:r>
+      <w:r>
+        <w:t>have</w:t>
+      </w:r>
+      <w:r>
+        <w:t xml:space="preserve"> installeret et nyt køkken til min lejlighed</w:t>
+      </w:r>
+      <w:r>
+        <w:t xml:space="preserve">. Jeg har fundet 2 firmaer der tilbyder at komme ud og </w:t>
+      </w:r>
+      <w:r>
+        <w:t>installere</w:t>
+      </w:r>
+      <w:r>
+        <w:t xml:space="preserve"> det for mig. Jeg vil nu ved hjælp af </w:t>
+      </w:r>
+      <w:r>
+        <w:t>lineære</w:t>
+      </w:r>
+      <w:r>
+        <w:t xml:space="preserve"> funktion finde ud af hvilke firma der er billigst i forhold til opstart og varighed</w:t>
+      </w:r>
+      <w:r>
+        <w:t>.</w:t>
+      </w:r>
+    </w:p>
+    <w:p>
+      <w:r>
+        <w:t xml:space="preserve">Jeg har også en hylde som har formen en kasse med en trapez ende, Jeg vil udregne rumfanget af </w:t>
+      </w:r>
+      <w:r>
+        <w:t>hylden.</w:t>
+      </w:r>
+    </w:p>
+    <w:p/>
+    <w:p>
+      <w:r>
+        <w:t>Hylde data:</w:t>
+      </w:r>
+    </w:p>
+    <w:p>
+      <w:r>
+        <w:t xml:space="preserve">Længde = </w:t>
+      </w:r>
+      <w:r>
+        <w:t>92</w:t>
+      </w:r>
+      <w:r>
+        <w:t xml:space="preserve"> cm</w:t>
+      </w:r>
+    </w:p>
+    <w:p>
+      <w:r>
+        <w:t>Brede = 33 cm</w:t>
+      </w:r>
+    </w:p>
+    <w:p>
+      <w:r>
+        <w:t>Højde = 21,5 cm</w:t>
+      </w:r>
+    </w:p>
+    <w:p>
+      <w:r>
+        <w:t>Jeg vil ved hjælp af denne formel udregne rumfanget af hylden</w:t>
+      </w:r>
+    </w:p>
+    <w:p>
+      <w:proofErr w:type="spellStart"/>
+      <w:r>
+        <w:t>Vtrapez</w:t>
+      </w:r>
+      <w:proofErr w:type="spellEnd"/>
+      <w:r>
+        <w:t xml:space="preserve"> = højde * grundflade</w:t>
+      </w:r>
+    </w:p>
+    <w:p/>
+    <w:p>
+      <w:r>
+        <w:t>Jeg skal bruge denne formel for at finde</w:t>
+      </w:r>
+      <w:r>
+        <w:t xml:space="preserve"> Arealet af</w:t>
+      </w:r>
+      <w:r>
+        <w:t xml:space="preserve"> grundfladen af hylden</w:t>
+      </w:r>
+    </w:p>
+    <w:p>
+      <w:pPr>
+        <w:rPr>
+          <w:lang w:val="en-US"/>
+        </w:rPr>
+      </w:pPr>
+      <w:proofErr w:type="spellStart"/>
+      <w:r>
+        <w:rPr>
+          <w:lang w:val="en-US"/>
+        </w:rPr>
+        <w:t>Grundflade</w:t>
+      </w:r>
+      <w:proofErr w:type="spellEnd"/>
+      <w:r>
+        <w:rPr>
+          <w:lang w:val="en-US"/>
+        </w:rPr>
+        <w:t xml:space="preserve"> areal = A</w:t>
+      </w:r>
+    </w:p>
+    <w:p>
+      <w:pPr>
+        <w:rPr>
+          <w:lang w:val="en-US"/>
+        </w:rPr>
+      </w:pPr>
+      <w:r>
+        <w:rPr>
+          <w:lang w:val="en-US"/>
+        </w:rPr>
+        <w:t>A</w:t>
+      </w:r>
+      <w:r>
+        <w:rPr>
+          <w:lang w:val="en-US"/>
+        </w:rPr>
+        <w:t xml:space="preserve"> = 1 / 2 * b * (a1 + a</w:t>
+      </w:r>
+      <w:r>
+        <w:rPr>
+          <w:lang w:val="en-US"/>
+        </w:rPr>
+        <w:t>2)</w:t>
+      </w:r>
+    </w:p>
+    <w:p>
+      <w:pPr>
+        <w:rPr>
+          <w:lang w:val="en-US"/>
+        </w:rPr>
+      </w:pPr>
+      <w:r>
+        <w:rPr>
+          <w:lang w:val="en-US"/>
+        </w:rPr>
+        <w:t>a</w:t>
+      </w:r>
+      <w:r>
+        <w:rPr>
+          <w:lang w:val="en-US"/>
+        </w:rPr>
+        <w:t>1 = 92 / 100 = 0,92 m</w:t>
+      </w:r>
+    </w:p>
+    <w:p>
+      <w:pPr>
+        <w:rPr>
+          <w:lang w:val="en-US"/>
+        </w:rPr>
+      </w:pPr>
+      <w:r>
+        <w:rPr>
+          <w:lang w:val="en-US"/>
+        </w:rPr>
+        <w:t>a</w:t>
+      </w:r>
+      <w:r>
+        <w:rPr>
+          <w:lang w:val="en-US"/>
+        </w:rPr>
+        <w:t xml:space="preserve">2 = 92 </w:t>
+      </w:r>
+      <w:r>
+        <w:rPr>
+          <w:lang w:val="en-US"/>
+        </w:rPr>
+        <w:t>/ 100 = 0,92 m</w:t>
+      </w:r>
+    </w:p>
+    <w:p>
+      <w:pPr>
+        <w:rPr>
+          <w:lang w:val="en-US"/>
+        </w:rPr>
+      </w:pPr>
+      <w:r>
+        <w:rPr>
+          <w:lang w:val="en-US"/>
+        </w:rPr>
+        <w:t>b =</w:t>
+      </w:r>
+      <w:r>
+        <w:rPr>
+          <w:lang w:val="en-US"/>
+        </w:rPr>
+        <w:t xml:space="preserve"> 21 cm =</w:t>
+      </w:r>
+      <w:r>
+        <w:rPr>
+          <w:lang w:val="en-US"/>
+        </w:rPr>
+        <w:t xml:space="preserve"> 21 / 100 = 0,21 m</w:t>
+      </w:r>
+    </w:p>
+    <w:p>
+      <w:pPr>
+        <w:rPr>
+          <w:lang w:val="en-US"/>
+        </w:rPr>
+      </w:pPr>
+      <w:r>
+        <w:rPr>
+          <w:lang w:val="en-US"/>
+        </w:rPr>
+        <w:t>A</w:t>
+      </w:r>
+      <w:r>
+        <w:rPr>
+          <w:lang w:val="en-US"/>
+        </w:rPr>
+        <w:t xml:space="preserve"> = 1 / 2 * 0,21 * (0.92 + 0.92)</w:t>
+      </w:r>
+    </w:p>
+    <w:p>
+      <w:pPr>
+        <w:rPr>
+          <w:lang w:val="en-US"/>
+        </w:rPr>
+      </w:pPr>
+      <w:r>
+        <w:rPr>
+          <w:lang w:val="en-US"/>
+        </w:rPr>
+        <w:t>A</w:t>
+      </w:r>
+      <w:r>
+        <w:rPr>
+          <w:lang w:val="en-US"/>
+        </w:rPr>
+        <w:t xml:space="preserve"> = 1 / 2 * 0,21</w:t>
+      </w:r>
+      <w:r>
+        <w:rPr>
+          <w:lang w:val="en-US"/>
+        </w:rPr>
+        <w:t>5</w:t>
+      </w:r>
+      <w:r>
+        <w:rPr>
+          <w:lang w:val="en-US"/>
+        </w:rPr>
+        <w:t xml:space="preserve"> * 1,82</w:t>
+      </w:r>
+    </w:p>
+    <w:p>
+      <w:pPr>
+        <w:rPr>
+          <w:color w:val="A02B93" w:themeColor="accent5"/>
+          <w:vertAlign w:val="superscript"/>
+          <w:lang w:val="en-US"/>
+        </w:rPr>
+      </w:pPr>
+      <w:r>
+        <w:rPr>
+          <w:color w:val="A02B93" w:themeColor="accent5"/>
+          <w:lang w:val="en-US"/>
+        </w:rPr>
+        <w:t>A</w:t>
+      </w:r>
+      <w:r>
+        <w:rPr>
+          <w:color w:val="A02B93" w:themeColor="accent5"/>
+          <w:lang w:val="en-US"/>
+        </w:rPr>
+        <w:t xml:space="preserve"> = </w:t>
+      </w:r>
+      <w:r>
+        <w:rPr>
+          <w:color w:val="A02B93" w:themeColor="accent5"/>
+          <w:lang w:val="en-US"/>
+        </w:rPr>
+        <w:t>0,19</w:t>
+      </w:r>
+      <w:r>
+        <w:rPr>
+          <w:color w:val="A02B93" w:themeColor="accent5"/>
+          <w:lang w:val="en-US"/>
+        </w:rPr>
+        <w:t>5</w:t>
+      </w:r>
+      <w:r>
+        <w:rPr>
+          <w:color w:val="A02B93" w:themeColor="accent5"/>
+          <w:lang w:val="en-US"/>
+        </w:rPr>
+        <w:t xml:space="preserve"> m</w:t>
+      </w:r>
+      <w:r>
+        <w:rPr>
+          <w:color w:val="A02B93" w:themeColor="accent5"/>
+          <w:vertAlign w:val="superscript"/>
+          <w:lang w:val="en-US"/>
+        </w:rPr>
+        <w:t>2</w:t>
+      </w:r>
+    </w:p>
+    <w:p>
+      <w:pPr>
+        <w:rPr>
+          <w:color w:val="A02B93" w:themeColor="accent5"/>
+          <w:vertAlign w:val="superscript"/>
+          <w:lang w:val="en-US"/>
+        </w:rPr>
+      </w:pPr>
+    </w:p>
+    <w:p>
+      <w:pPr>
+        <w:rPr>
+          <w:lang w:val="en-US"/>
+        </w:rPr>
+      </w:pPr>
+      <w:r>
+        <w:rPr>
+          <w:lang w:val="en-US"/>
+        </w:rPr>
+        <w:t xml:space="preserve">V = </w:t>
+      </w:r>
+      <w:proofErr w:type="spellStart"/>
+      <w:r>
+        <w:rPr>
+          <w:lang w:val="en-US"/>
+        </w:rPr>
+        <w:t>Vtrapez</w:t>
+      </w:r>
+      <w:proofErr w:type="spellEnd"/>
+      <w:r>
+        <w:rPr>
+          <w:lang w:val="en-US"/>
+        </w:rPr>
+        <w:t xml:space="preserve"> </w:t>
+      </w:r>
+    </w:p>
+    <w:p>
+      <w:pPr>
+        <w:rPr>
+          <w:lang w:val="en-US"/>
+        </w:rPr>
+      </w:pPr>
+      <w:r>
+        <w:rPr>
+          <w:lang w:val="en-US"/>
+        </w:rPr>
+        <w:t>V</w:t>
+      </w:r>
+      <w:r>
+        <w:rPr>
+          <w:lang w:val="en-US"/>
+        </w:rPr>
+        <w:t xml:space="preserve"> = </w:t>
+      </w:r>
+      <w:r>
+        <w:rPr>
+          <w:lang w:val="en-US"/>
+        </w:rPr>
+        <w:t xml:space="preserve">h </w:t>
+      </w:r>
+      <w:r>
+        <w:rPr>
+          <w:lang w:val="en-US"/>
+        </w:rPr>
+        <w:t>*</w:t>
+      </w:r>
+      <w:r>
+        <w:rPr>
+          <w:lang w:val="en-US"/>
+        </w:rPr>
+        <w:t xml:space="preserve"> </w:t>
+      </w:r>
+      <w:r>
+        <w:rPr>
+          <w:lang w:val="en-US"/>
+        </w:rPr>
+        <w:t>A</w:t>
+      </w:r>
+    </w:p>
+    <w:p>
+      <w:pPr>
+        <w:rPr>
+          <w:lang w:val="en-US"/>
+        </w:rPr>
+      </w:pPr>
+      <w:r>
+        <w:rPr>
+          <w:lang w:val="en-US"/>
+        </w:rPr>
+        <w:t>V = 0,215 * 0,195</w:t>
+      </w:r>
+    </w:p>
+    <w:p>
+      <w:pPr>
+        <w:rPr>
+          <w:color w:val="A02B93" w:themeColor="accent5"/>
+          <w:vertAlign w:val="superscript"/>
+          <w:lang w:val="en-US"/>
+        </w:rPr>
+      </w:pPr>
+      <w:r>
+        <w:rPr>
+          <w:color w:val="A02B93" w:themeColor="accent5"/>
+          <w:lang w:val="en-US"/>
+        </w:rPr>
+        <w:t>V</w:t>
+      </w:r>
+      <w:r>
+        <w:rPr>
+          <w:color w:val="A02B93" w:themeColor="accent5"/>
+          <w:lang w:val="en-US"/>
+        </w:rPr>
+        <w:t xml:space="preserve"> = </w:t>
+      </w:r>
+      <w:r>
+        <w:rPr>
+          <w:color w:val="A02B93" w:themeColor="accent5"/>
+          <w:lang w:val="en-US"/>
+        </w:rPr>
+        <w:t>0,041925</w:t>
+      </w:r>
+      <w:r>
+        <w:rPr>
+          <w:color w:val="A02B93" w:themeColor="accent5"/>
+          <w:lang w:val="en-US"/>
+        </w:rPr>
+        <w:t xml:space="preserve"> m</w:t>
+      </w:r>
+      <w:r>
+        <w:rPr>
+          <w:color w:val="A02B93" w:themeColor="accent5"/>
+          <w:vertAlign w:val="superscript"/>
+          <w:lang w:val="en-US"/>
+        </w:rPr>
+        <w:t>3</w:t>
+      </w:r>
+    </w:p>
+    <w:p>
+      <w:pPr>
+        <w:rPr>
+          <w:color w:val="A02B93" w:themeColor="accent5"/>
+          <w:vertAlign w:val="superscript"/>
+          <w:lang w:val="en-US"/>
+        </w:rPr>
+      </w:pPr>
+    </w:p>
+    <w:p>
+      <w:pPr>
+        <w:rPr>
+          <w:color w:val="A02B93" w:themeColor="accent5"/>
+          <w:vertAlign w:val="superscript"/>
+          <w:lang w:val="en-US"/>
+        </w:rPr>
+      </w:pPr>
+    </w:p>
+    <w:p>
+      <w:pPr>
+        <w:rPr>
+          <w:lang w:val="en-US"/>
+        </w:rPr>
+      </w:pPr>
+      <w:r>
+        <w:rPr>
+          <w:lang w:val="en-US"/>
+        </w:rPr>
+        <w:lastRenderedPageBreak/>
+        <w:t>Data:</w:t>
+      </w:r>
+    </w:p>
+    <w:p>
+      <w:r>
+        <w:t xml:space="preserve">Antal dage til at </w:t>
+      </w:r>
+      <w:r>
+        <w:t>installere</w:t>
+      </w:r>
+      <w:r>
+        <w:t xml:space="preserve"> køkken</w:t>
+      </w:r>
+      <w:r>
+        <w:t xml:space="preserve"> = 14</w:t>
+      </w:r>
+    </w:p>
+    <w:p>
+      <w:r>
+        <w:t>Firma 1:</w:t>
+      </w:r>
+    </w:p>
+    <w:p>
+      <w:r>
+        <w:t>Opstarts pris = 0kr</w:t>
+      </w:r>
+    </w:p>
+    <w:p>
+      <w:r>
+        <w:t xml:space="preserve">Pris pr. </w:t>
+      </w:r>
+      <w:r>
+        <w:t>dag</w:t>
+      </w:r>
+      <w:r>
+        <w:t xml:space="preserve"> = </w:t>
+      </w:r>
+      <w:r>
+        <w:t>9</w:t>
+      </w:r>
+      <w:r>
+        <w:t>0</w:t>
+      </w:r>
+      <w:r>
+        <w:t xml:space="preserve">0 </w:t>
+      </w:r>
+      <w:r>
+        <w:t>kr.</w:t>
+      </w:r>
+    </w:p>
+    <w:p>
+      <w:r>
+        <w:t>Firma 2:</w:t>
+      </w:r>
+    </w:p>
+    <w:p>
+      <w:r>
+        <w:t xml:space="preserve">Opstarts pris = </w:t>
+      </w:r>
+      <w:r>
+        <w:t>15</w:t>
+      </w:r>
+      <w:r>
+        <w:t xml:space="preserve">00 </w:t>
+      </w:r>
+      <w:proofErr w:type="spellStart"/>
+      <w:r>
+        <w:t>kr</w:t>
+      </w:r>
+      <w:proofErr w:type="spellEnd"/>
+    </w:p>
+    <w:p>
+      <w:r>
+        <w:t xml:space="preserve">Pris pr. </w:t>
+      </w:r>
+      <w:r>
+        <w:t>dag</w:t>
+      </w:r>
+      <w:r>
+        <w:t xml:space="preserve"> = </w:t>
+      </w:r>
+      <w:r>
+        <w:t>7</w:t>
+      </w:r>
+      <w:r>
+        <w:t>00 kr</w:t>
+      </w:r>
+      <w:r>
+        <w:t>.</w:t>
+      </w:r>
+    </w:p>
+    <w:p/>
+    <w:p>
+      <w:r>
+        <w:t>Funktioner</w:t>
+      </w:r>
+      <w:r>
+        <w:t>:</w:t>
+      </w:r>
+    </w:p>
+    <w:p>
+      <w:r>
+        <w:t>Data:</w:t>
+      </w:r>
+    </w:p>
+    <w:p>
+      <w:r>
+        <w:t xml:space="preserve">a1 = </w:t>
+      </w:r>
+      <w:r>
+        <w:t xml:space="preserve">Pris pr. </w:t>
+      </w:r>
+      <w:r>
+        <w:t>dag</w:t>
+      </w:r>
+      <w:r>
+        <w:t xml:space="preserve"> = </w:t>
+      </w:r>
+      <w:r>
+        <w:t>90</w:t>
+      </w:r>
+      <w:r>
+        <w:t>0</w:t>
+      </w:r>
+      <w:r>
+        <w:t xml:space="preserve"> </w:t>
+      </w:r>
+      <w:proofErr w:type="spellStart"/>
+      <w:r>
+        <w:t>kr</w:t>
+      </w:r>
+      <w:proofErr w:type="spellEnd"/>
+    </w:p>
+    <w:p>
+      <w:r>
+        <w:t>b1 = Opstarts pris = 0kr</w:t>
+      </w:r>
+    </w:p>
+    <w:p>
+      <w:r>
+        <w:t xml:space="preserve">a2 = Pris pr. </w:t>
+      </w:r>
+      <w:r>
+        <w:t>dag</w:t>
+      </w:r>
+      <w:r>
+        <w:t xml:space="preserve"> = </w:t>
+      </w:r>
+      <w:r>
+        <w:t>7</w:t>
+      </w:r>
+      <w:r>
+        <w:t>00</w:t>
+      </w:r>
+      <w:r>
+        <w:t xml:space="preserve"> </w:t>
+      </w:r>
+      <w:proofErr w:type="spellStart"/>
+      <w:r>
+        <w:t>kr</w:t>
+      </w:r>
+      <w:proofErr w:type="spellEnd"/>
+    </w:p>
+    <w:p>
+      <w:r>
+        <w:t xml:space="preserve">b2 = Opstarts pris = </w:t>
+      </w:r>
+      <w:r>
+        <w:t>1500</w:t>
+      </w:r>
+      <w:r>
+        <w:t xml:space="preserve"> kr</w:t>
+      </w:r>
+      <w:r>
+        <w:t>.</w:t>
+      </w:r>
+    </w:p>
+    <w:p>
+      <w:r>
+        <w:t xml:space="preserve">Ved hjælp af disse to formler kan jeg udregne hvilke </w:t>
+      </w:r>
+      <w:proofErr w:type="gramStart"/>
+      <w:r>
+        <w:t>firma</w:t>
+      </w:r>
+      <w:proofErr w:type="gramEnd"/>
+      <w:r>
+        <w:t xml:space="preserve"> der er billigst</w:t>
+      </w:r>
+    </w:p>
+    <w:p>
+      <w:pPr>
+        <w:rPr>
+          <w:lang w:val="en-US"/>
+        </w:rPr>
+      </w:pPr>
+      <w:r>
+        <w:rPr>
+          <w:lang w:val="en-US"/>
+        </w:rPr>
+        <w:t>F(x) = a</w:t>
+      </w:r>
+      <w:r>
+        <w:rPr>
+          <w:lang w:val="en-US"/>
+        </w:rPr>
+        <w:t>1</w:t>
+      </w:r>
+      <w:r>
+        <w:rPr>
+          <w:lang w:val="en-US"/>
+        </w:rPr>
+        <w:t xml:space="preserve"> * x + b</w:t>
+      </w:r>
+      <w:r>
+        <w:rPr>
+          <w:lang w:val="en-US"/>
+        </w:rPr>
+        <w:t>1</w:t>
+      </w:r>
+    </w:p>
+    <w:p>
+      <w:pPr>
+        <w:rPr>
+          <w:lang w:val="en-US"/>
+        </w:rPr>
+      </w:pPr>
+      <w:r>
+        <w:rPr>
+          <w:lang w:val="en-US"/>
+        </w:rPr>
+        <w:t>G</w:t>
+      </w:r>
+      <w:r>
+        <w:rPr>
+          <w:lang w:val="en-US"/>
+        </w:rPr>
+        <w:t>(</w:t>
+      </w:r>
+      <w:r>
+        <w:rPr>
+          <w:lang w:val="en-US"/>
+        </w:rPr>
+        <w:t>x</w:t>
+      </w:r>
+      <w:r>
+        <w:rPr>
+          <w:lang w:val="en-US"/>
+        </w:rPr>
+        <w:t>) = a2</w:t>
+      </w:r>
+      <w:r>
+        <w:rPr>
+          <w:lang w:val="en-US"/>
+        </w:rPr>
+        <w:t xml:space="preserve"> </w:t>
+      </w:r>
+      <w:r>
+        <w:rPr>
+          <w:lang w:val="en-US"/>
+        </w:rPr>
+        <w:t>* x + b2</w:t>
+      </w:r>
+    </w:p>
+    <w:p>
+      <w:pPr>
+        <w:rPr>
+          <w:lang w:val="en-US"/>
+        </w:rPr>
+      </w:pPr>
+    </w:p>
+    <w:p>
+      <w:r>
+        <w:rPr>
+          <w:noProof/>
+        </w:rPr>
+        <w:lastRenderedPageBreak/>
+        <w:drawing>
+          <wp:inline distT="0" distB="0" distL="0" distR="0" wp14:anchorId="77230F1D" wp14:editId="05D0741F">
+            <wp:extent cx="6120130" cy="3945255"/>
+            <wp:effectExtent l="0" t="0" r="0" b="0"/>
+            <wp:docPr id="1777376722" name="Billede 1" descr="Et billede, der indeholder linje/række, tekst, Kurve, diagram&#10;&#10;Automatisk genereret beskrivelse"/>
+            <wp:cNvGraphicFramePr>
+              <a:graphicFrameLocks xmlns:a="http://schemas.openxmlformats.org/drawingml/2006/main" noChangeAspect="1"/>
+            </wp:cNvGraphicFramePr>
+            <a:graphic xmlns:a="http://schemas.openxmlformats.org/drawingml/2006/main">
+              <a:graphicData uri="http://schemas.openxmlformats.org/drawingml/2006/picture">
+                <pic:pic xmlns:pic="http://schemas.openxmlformats.org/drawingml/2006/picture">
+                  <pic:nvPicPr>
+                    <pic:cNvPr id="1777376722" name="Billede 1" descr="Et billede, der indeholder linje/række, tekst, Kurve, diagram&#10;&#10;Automatisk genereret beskrivelse"/>
                     <pic:cNvPicPr/>
                   </pic:nvPicPr>
                   <pic:blipFill>
@@ -5930,521 +6985,15 @@
           </wp:inline>
         </w:drawing>
       </w:r>
-      <w:r>
-        <w:rPr>
-          <w:color w:val="A02B93" w:themeColor="accent5"/>
-        </w:rPr>
-        <w:br w:type="page"/>
-      </w:r>
-    </w:p>
-    <w:p>
-      <w:pPr>
-        <w:pStyle w:val="Overskrift1"/>
-        <w:jc w:val="center"/>
-      </w:pPr>
-      <w:bookmarkStart w:id="3" w:name="_Toc166488090"/>
-      <w:r>
-        <w:lastRenderedPageBreak/>
-        <w:t>Plads til sofa</w:t>
-      </w:r>
-      <w:bookmarkEnd w:id="3"/>
-    </w:p>
-    <w:p>
-      <w:r>
-        <w:t xml:space="preserve">Min nye Lejlighed er 67 m2. Jeg skal </w:t>
-      </w:r>
-      <w:r>
-        <w:t>have</w:t>
-      </w:r>
-      <w:r>
-        <w:t xml:space="preserve"> købt en sofa og et sofabord til stuen i den nye lejlighed</w:t>
-      </w:r>
-    </w:p>
-    <w:p>
-      <w:r>
-        <w:t xml:space="preserve">Jeg vil starte med at finde ud af hvor mange m2 stuen er og hvor meget den fylder af lejligheden ved hjælp af geometri ved at finde arealet af stuen og procent regning for at finde ud af hvor meget </w:t>
-      </w:r>
-      <w:r>
-        <w:t>sofaen</w:t>
-      </w:r>
-      <w:r>
-        <w:t xml:space="preserve"> </w:t>
-      </w:r>
-      <w:r>
-        <w:t>fylder af stuen</w:t>
-      </w:r>
-    </w:p>
-    <w:p>
-      <w:r>
-        <w:t>Finde pytagoras af trekantent vindue</w:t>
-      </w:r>
-    </w:p>
-    <w:p>
-      <w:r>
-        <w:t>Data:</w:t>
-      </w:r>
-    </w:p>
-    <w:p>
-      <w:r>
-        <w:t xml:space="preserve">L = </w:t>
-      </w:r>
-      <w:r>
-        <w:t>Stue længde = 391.5 cm</w:t>
-      </w:r>
-    </w:p>
-    <w:p>
-      <w:r>
-        <w:t xml:space="preserve">B = </w:t>
-      </w:r>
-      <w:r>
-        <w:t xml:space="preserve">Stue brede = </w:t>
-      </w:r>
-      <w:r>
-        <w:t>291 cm</w:t>
-      </w:r>
-    </w:p>
-    <w:p>
-      <w:r>
-        <w:t>L = 391.5 / 100</w:t>
-      </w:r>
-    </w:p>
-    <w:p>
-      <w:r>
-        <w:t>L = 3.915 m</w:t>
-      </w:r>
-    </w:p>
-    <w:p>
-      <w:r>
-        <w:t>B = 291 / 100</w:t>
-      </w:r>
-    </w:p>
-    <w:p>
-      <w:r>
-        <w:t>B = 2.91 m</w:t>
-      </w:r>
-    </w:p>
-    <w:p>
-      <w:r>
-        <w:t>Areal = Areal af stue</w:t>
-      </w:r>
-    </w:p>
-    <w:p>
-      <w:r>
-        <w:t>Areal = L * B</w:t>
-      </w:r>
-    </w:p>
-    <w:p>
-      <w:r>
-        <w:t>Areal = 3.915 * 2.91</w:t>
-      </w:r>
-    </w:p>
-    <w:p>
-      <w:pPr>
-        <w:rPr>
-          <w:color w:val="A02B93" w:themeColor="accent5"/>
-        </w:rPr>
-      </w:pPr>
-      <w:r>
-        <w:rPr>
-          <w:color w:val="A02B93" w:themeColor="accent5"/>
-        </w:rPr>
-        <w:t>Areal = 11.39</w:t>
-      </w:r>
-      <w:r>
-        <w:rPr>
-          <w:color w:val="A02B93" w:themeColor="accent5"/>
-        </w:rPr>
-        <w:t xml:space="preserve"> m2</w:t>
-      </w:r>
-    </w:p>
-    <w:p/>
-    <w:p>
-      <w:r>
-        <w:t>Sofa:</w:t>
-      </w:r>
-    </w:p>
-    <w:p>
-      <w:r>
-        <w:t>Længde = 137 cm</w:t>
-      </w:r>
-    </w:p>
-    <w:p>
-      <w:r>
-        <w:t>Brede = 193 cm</w:t>
-      </w:r>
-    </w:p>
-    <w:p>
-      <w:r>
-        <w:t>L = 137 / 100</w:t>
-      </w:r>
-    </w:p>
-    <w:p>
-      <w:r>
-        <w:t>L = 1.37 m</w:t>
-      </w:r>
-    </w:p>
-    <w:p>
-      <w:r>
-        <w:t>B = 193 / 100</w:t>
-      </w:r>
-    </w:p>
-    <w:p>
-      <w:r>
-        <w:t>B = 1.93 m</w:t>
-      </w:r>
-    </w:p>
-    <w:p>
-      <w:r>
-        <w:t xml:space="preserve">Sofa </w:t>
-      </w:r>
-      <w:r>
-        <w:t>Areal =</w:t>
-      </w:r>
-      <w:r>
-        <w:t xml:space="preserve"> As</w:t>
-      </w:r>
-    </w:p>
-    <w:p>
-      <w:r>
-        <w:t>As = 1.37 * 1.93 = 2.64 m2</w:t>
-      </w:r>
-    </w:p>
-    <w:p>
-      <w:r>
-        <w:t>Sp</w:t>
-      </w:r>
-      <w:r>
-        <w:t xml:space="preserve"> </w:t>
-      </w:r>
-      <w:r>
-        <w:t>= Procent</w:t>
-      </w:r>
-      <w:r>
-        <w:t xml:space="preserve"> af stue areal</w:t>
-      </w:r>
-    </w:p>
-    <w:p>
-      <w:pPr>
-        <w:rPr>
-          <w:color w:val="A02B93" w:themeColor="accent5"/>
-        </w:rPr>
-      </w:pPr>
-      <w:r>
-        <w:rPr>
-          <w:color w:val="A02B93" w:themeColor="accent5"/>
-        </w:rPr>
-        <w:t>Sp = As / A * 100 = 23.17%</w:t>
-      </w:r>
-    </w:p>
-    <w:p>
-      <w:pPr>
-        <w:pStyle w:val="Overskrift1"/>
-        <w:jc w:val="center"/>
-      </w:pPr>
-      <w:bookmarkStart w:id="4" w:name="_Toc166488091"/>
-      <w:r>
-        <w:lastRenderedPageBreak/>
-        <w:t>Nyt køkken</w:t>
-      </w:r>
-      <w:bookmarkEnd w:id="4"/>
-    </w:p>
-    <w:p>
-      <w:r>
-        <w:t xml:space="preserve">Jeg skal </w:t>
-      </w:r>
-      <w:r>
-        <w:t>have</w:t>
-      </w:r>
-      <w:r>
-        <w:t xml:space="preserve"> installeret et nyt køkken til min lejlighed</w:t>
-      </w:r>
-      <w:r>
-        <w:t xml:space="preserve">. Jeg har fundet 2 firmaer der tilbyder at komme ud og </w:t>
-      </w:r>
-      <w:r>
-        <w:t>installere</w:t>
-      </w:r>
-      <w:r>
-        <w:t xml:space="preserve"> det for mig. Jeg vil nu ved hjælp af </w:t>
-      </w:r>
-      <w:r>
-        <w:t>lineære</w:t>
-      </w:r>
-      <w:r>
-        <w:t xml:space="preserve"> funktion finde ud af hvilke firma der er billigst i forhold til opstart og varighed</w:t>
-      </w:r>
-    </w:p>
-    <w:p/>
-    <w:p>
-      <w:r>
-        <w:t>Data:</w:t>
-      </w:r>
-    </w:p>
-    <w:p>
-      <w:r>
-        <w:t xml:space="preserve">Antal dage til at </w:t>
-      </w:r>
-      <w:r>
-        <w:t>installere</w:t>
-      </w:r>
-      <w:r>
-        <w:t xml:space="preserve"> køkken</w:t>
-      </w:r>
-      <w:r>
-        <w:t xml:space="preserve"> = 14</w:t>
-      </w:r>
-    </w:p>
-    <w:p>
-      <w:r>
-        <w:t>Firma 1:</w:t>
-      </w:r>
-    </w:p>
-    <w:p>
-      <w:r>
-        <w:t>Opstarts pris = 0kr</w:t>
-      </w:r>
-    </w:p>
-    <w:p>
-      <w:r>
-        <w:t xml:space="preserve">Pris pr. </w:t>
-      </w:r>
-      <w:r>
-        <w:t>dag</w:t>
-      </w:r>
-      <w:r>
-        <w:t xml:space="preserve"> = </w:t>
-      </w:r>
-      <w:r>
-        <w:t>9</w:t>
-      </w:r>
-      <w:r>
-        <w:t>0</w:t>
-      </w:r>
-      <w:r>
-        <w:t xml:space="preserve">0 </w:t>
-      </w:r>
-      <w:r>
-        <w:t>kr.</w:t>
-      </w:r>
-    </w:p>
-    <w:p>
-      <w:r>
-        <w:t>Firma 2:</w:t>
-      </w:r>
-    </w:p>
-    <w:p>
-      <w:r>
-        <w:t xml:space="preserve">Opstarts pris = </w:t>
-      </w:r>
-      <w:r>
-        <w:t>15</w:t>
-      </w:r>
-      <w:r>
-        <w:t>00 kr</w:t>
-      </w:r>
-    </w:p>
-    <w:p>
-      <w:r>
-        <w:t xml:space="preserve">Pris pr. </w:t>
-      </w:r>
-      <w:r>
-        <w:t>dag</w:t>
-      </w:r>
-      <w:r>
-        <w:t xml:space="preserve"> = </w:t>
-      </w:r>
-      <w:r>
-        <w:t>7</w:t>
-      </w:r>
-      <w:r>
-        <w:t>00 kr</w:t>
-      </w:r>
-      <w:r>
-        <w:t>.</w:t>
-      </w:r>
-    </w:p>
-    <w:p/>
-    <w:p>
-      <w:r>
-        <w:t>Funktioner</w:t>
-      </w:r>
-      <w:r>
-        <w:t>:</w:t>
-      </w:r>
-    </w:p>
-    <w:p>
-      <w:r>
-        <w:t>Data:</w:t>
-      </w:r>
-    </w:p>
-    <w:p>
-      <w:r>
-        <w:t xml:space="preserve">a1 = </w:t>
-      </w:r>
-      <w:r>
-        <w:t xml:space="preserve">Pris pr. </w:t>
-      </w:r>
-      <w:r>
-        <w:t>dag</w:t>
-      </w:r>
-      <w:r>
-        <w:t xml:space="preserve"> = </w:t>
-      </w:r>
-      <w:r>
-        <w:t>90</w:t>
-      </w:r>
-      <w:r>
-        <w:t>0</w:t>
-      </w:r>
-      <w:r>
-        <w:t xml:space="preserve"> kr</w:t>
-      </w:r>
-    </w:p>
-    <w:p>
-      <w:r>
-        <w:t xml:space="preserve">b1 = </w:t>
-      </w:r>
-      <w:r>
-        <w:t>Opstarts pris = 0kr</w:t>
-      </w:r>
-    </w:p>
-    <w:p>
-      <w:r>
-        <w:t xml:space="preserve">a2 = </w:t>
-      </w:r>
-      <w:r>
-        <w:t xml:space="preserve">Pris pr. </w:t>
-      </w:r>
-      <w:r>
-        <w:t>dag</w:t>
-      </w:r>
-      <w:r>
-        <w:t xml:space="preserve"> = </w:t>
-      </w:r>
-      <w:r>
-        <w:t>7</w:t>
-      </w:r>
-      <w:r>
-        <w:t>00</w:t>
-      </w:r>
-      <w:r>
-        <w:t xml:space="preserve"> kr</w:t>
-      </w:r>
-    </w:p>
-    <w:p>
-      <w:r>
-        <w:t xml:space="preserve">b2 = Opstarts pris = </w:t>
-      </w:r>
-      <w:r>
-        <w:t>1500</w:t>
-      </w:r>
-      <w:r>
-        <w:t xml:space="preserve"> kr</w:t>
-      </w:r>
-      <w:r>
-        <w:t>.</w:t>
-      </w:r>
-    </w:p>
-    <w:p>
-      <w:r>
-        <w:t>Ved hjælp af disse to formler kan jeg udregne hvilke firma der er billigst</w:t>
-      </w:r>
-    </w:p>
-    <w:p>
-      <w:r>
-        <w:t>F(x) = a</w:t>
-      </w:r>
-      <w:r>
-        <w:t>1</w:t>
-      </w:r>
-      <w:r>
-        <w:t xml:space="preserve"> * x + b</w:t>
-      </w:r>
-      <w:r>
-        <w:t>1</w:t>
-      </w:r>
-    </w:p>
-    <w:p>
-      <w:r>
-        <w:t>G</w:t>
-      </w:r>
-      <w:r>
-        <w:t>(</w:t>
-      </w:r>
-      <w:r>
-        <w:t>x</w:t>
-      </w:r>
-      <w:r>
-        <w:t>) = a2</w:t>
-      </w:r>
-      <w:r>
-        <w:t xml:space="preserve"> </w:t>
-      </w:r>
-      <w:r>
-        <w:t>* x + b2</w:t>
-      </w:r>
-    </w:p>
-    <w:p/>
-    <w:p>
-      <w:r>
-        <w:lastRenderedPageBreak/>
-        <w:drawing>
-          <wp:inline distT="0" distB="0" distL="0" distR="0" wp14:anchorId="77230F1D" wp14:editId="05D0741F">
-            <wp:extent cx="6120130" cy="3945255"/>
-            <wp:effectExtent l="0" t="0" r="0" b="0"/>
-            <wp:docPr id="1777376722" name="Billede 1" descr="Et billede, der indeholder linje/række, tekst, Kurve, diagram&#10;&#10;Automatisk genereret beskrivelse"/>
-            <wp:cNvGraphicFramePr>
-              <a:graphicFrameLocks xmlns:a="http://schemas.openxmlformats.org/drawingml/2006/main" noChangeAspect="1"/>
-            </wp:cNvGraphicFramePr>
-            <a:graphic xmlns:a="http://schemas.openxmlformats.org/drawingml/2006/main">
-              <a:graphicData uri="http://schemas.openxmlformats.org/drawingml/2006/picture">
-                <pic:pic xmlns:pic="http://schemas.openxmlformats.org/drawingml/2006/picture">
-                  <pic:nvPicPr>
-                    <pic:cNvPr id="1777376722" name="Billede 1" descr="Et billede, der indeholder linje/række, tekst, Kurve, diagram&#10;&#10;Automatisk genereret beskrivelse"/>
-                    <pic:cNvPicPr/>
-                  </pic:nvPicPr>
-                  <pic:blipFill>
-                    <a:blip r:embed="rId8"/>
-                    <a:stretch>
-                      <a:fillRect/>
-                    </a:stretch>
-                  </pic:blipFill>
-                  <pic:spPr>
-                    <a:xfrm>
-                      <a:off x="0" y="0"/>
-                      <a:ext cx="6120130" cy="3945255"/>
-                    </a:xfrm>
-                    <a:prstGeom prst="rect">
-                      <a:avLst/>
-                    </a:prstGeom>
-                  </pic:spPr>
-                </pic:pic>
-              </a:graphicData>
-            </a:graphic>
-          </wp:inline>
-        </w:drawing>
-      </w:r>
-    </w:p>
-    <w:p>
-      <w:r>
-        <w:t>Rød streg = firma 1 (</w:t>
-      </w:r>
-      <w:r>
-        <w:t>F(x) = a1 * x + b1</w:t>
-      </w:r>
-      <w:r>
-        <w:t>)</w:t>
-      </w:r>
-    </w:p>
-    <w:p>
-      <w:r>
-        <w:t>Blå streg = firma 2 (</w:t>
-      </w:r>
-      <w:r>
-        <w:t>G(x) = a2 * x + b2</w:t>
-      </w:r>
-      <w:r>
-        <w:t>)</w:t>
+    </w:p>
+    <w:p>
+      <w:r>
+        <w:t>Rød streg = firma 1 (F(x) = a1 * x + b1)</w:t>
+      </w:r>
+    </w:p>
+    <w:p>
+      <w:r>
+        <w:t>Blå streg = firma 2 (G(x) = a2 * x + b2)</w:t>
       </w:r>
     </w:p>
     <w:p>
@@ -6678,7 +7227,7 @@
       <w:bookmarkEnd w:id="6"/>
     </w:p>
     <w:p>
-      <w:hyperlink r:id="rId9" w:history="1">
+      <w:hyperlink r:id="rId8" w:history="1">
         <w:r>
           <w:rPr>
             <w:rStyle w:val="Hyperlink"/>
@@ -6710,8 +7259,13 @@
     </w:p>
     <w:p>
       <w:r>
-        <w:t>5500 kr</w:t>
-      </w:r>
+        <w:t xml:space="preserve">5500 </w:t>
+      </w:r>
+      <w:proofErr w:type="spellStart"/>
+      <w:r>
+        <w:t>kr</w:t>
+      </w:r>
+      <w:proofErr w:type="spellEnd"/>
     </w:p>
     <w:p>
       <w:r>
@@ -6742,16 +7296,26 @@
     </w:p>
     <w:p>
       <w:r>
-        <w:t>Montering 400 – 800 kr</w:t>
-      </w:r>
+        <w:t xml:space="preserve">Montering 400 – 800 </w:t>
+      </w:r>
+      <w:proofErr w:type="spellStart"/>
+      <w:r>
+        <w:t>kr</w:t>
+      </w:r>
+      <w:proofErr w:type="spellEnd"/>
     </w:p>
     <w:p>
       <w:r>
         <w:t>2555 + 1777 = 4332 + 800 = 5132</w:t>
       </w:r>
       <w:r>
-        <w:t xml:space="preserve"> kr</w:t>
-      </w:r>
+        <w:t xml:space="preserve"> </w:t>
+      </w:r>
+      <w:proofErr w:type="spellStart"/>
+      <w:r>
+        <w:t>kr</w:t>
+      </w:r>
+      <w:proofErr w:type="spellEnd"/>
     </w:p>
     <w:p>
       <w:r>
@@ -6775,8 +7339,13 @@
       </w:r>
     </w:p>
     <w:p>
-      <w:r>
-        <w:t>Kwh pris = 2,4 kr</w:t>
+      <w:proofErr w:type="spellStart"/>
+      <w:r>
+        <w:t>Kwh</w:t>
+      </w:r>
+      <w:proofErr w:type="spellEnd"/>
+      <w:r>
+        <w:t xml:space="preserve"> pris = 2,4 kr</w:t>
       </w:r>
       <w:r>
         <w:t>.</w:t>
@@ -6838,33 +7407,63 @@
       </w:r>
     </w:p>
     <w:p>
-      <w:r>
-        <w:t>Kwh = 1,</w:t>
+      <w:proofErr w:type="spellStart"/>
+      <w:r>
+        <w:t>Kwh</w:t>
+      </w:r>
+      <w:proofErr w:type="spellEnd"/>
+      <w:r>
+        <w:t xml:space="preserve"> = 1,</w:t>
       </w:r>
       <w:r>
         <w:t>05</w:t>
       </w:r>
     </w:p>
     <w:p>
-      <w:r>
-        <w:t>Kwh pris = Kwh * 1,65</w:t>
-      </w:r>
-    </w:p>
-    <w:p>
-      <w:r>
-        <w:t xml:space="preserve">Kwh pris = </w:t>
+      <w:proofErr w:type="spellStart"/>
+      <w:r>
+        <w:t>Kwh</w:t>
+      </w:r>
+      <w:proofErr w:type="spellEnd"/>
+      <w:r>
+        <w:t xml:space="preserve"> pris = </w:t>
+      </w:r>
+      <w:proofErr w:type="spellStart"/>
+      <w:r>
+        <w:t>Kwh</w:t>
+      </w:r>
+      <w:proofErr w:type="spellEnd"/>
+      <w:r>
+        <w:t xml:space="preserve"> * 1,65</w:t>
+      </w:r>
+    </w:p>
+    <w:p>
+      <w:proofErr w:type="spellStart"/>
+      <w:r>
+        <w:t>Kwh</w:t>
+      </w:r>
+      <w:proofErr w:type="spellEnd"/>
+      <w:r>
+        <w:t xml:space="preserve"> pris = </w:t>
       </w:r>
       <w:r>
         <w:t>2,4 * 1,65</w:t>
       </w:r>
     </w:p>
     <w:p>
-      <w:r>
-        <w:t xml:space="preserve">Kwh pris = 3,96 </w:t>
-      </w:r>
+      <w:proofErr w:type="spellStart"/>
+      <w:r>
+        <w:t>Kwh</w:t>
+      </w:r>
+      <w:proofErr w:type="spellEnd"/>
+      <w:r>
+        <w:t xml:space="preserve"> pris = 3,96 </w:t>
+      </w:r>
+      <w:proofErr w:type="spellStart"/>
       <w:r>
         <w:t>kr</w:t>
       </w:r>
+      <w:proofErr w:type="spellEnd"/>
     </w:p>
     <w:p/>
     <w:p/>
@@ -7004,66 +7603,121 @@
       </w:r>
     </w:p>
     <w:p>
-      <w:r>
-        <w:t xml:space="preserve">Kr om ugen = 16 </w:t>
+      <w:proofErr w:type="spellStart"/>
+      <w:r>
+        <w:t>Kr</w:t>
+      </w:r>
+      <w:proofErr w:type="spellEnd"/>
+      <w:r>
+        <w:t xml:space="preserve"> om ugen = 16 </w:t>
       </w:r>
       <w:r>
         <w:t>* 4</w:t>
       </w:r>
     </w:p>
     <w:p>
-      <w:r>
-        <w:t>Kr ugen = 64 kr</w:t>
-      </w:r>
-    </w:p>
-    <w:p>
-      <w:r>
-        <w:t>Kr pr. vask om måneden = 64 * 4</w:t>
+      <w:proofErr w:type="spellStart"/>
+      <w:r>
+        <w:t>Kr</w:t>
+      </w:r>
+      <w:proofErr w:type="spellEnd"/>
+      <w:r>
+        <w:t xml:space="preserve"> ugen = 64 </w:t>
+      </w:r>
+      <w:proofErr w:type="spellStart"/>
+      <w:r>
+        <w:t>kr</w:t>
+      </w:r>
+      <w:proofErr w:type="spellEnd"/>
+    </w:p>
+    <w:p>
+      <w:proofErr w:type="spellStart"/>
+      <w:r>
+        <w:t>Kr</w:t>
+      </w:r>
+      <w:proofErr w:type="spellEnd"/>
+      <w:r>
+        <w:t xml:space="preserve"> pr. vask om måneden = 64 * 4</w:t>
       </w:r>
       <w:r>
         <w:t xml:space="preserve"> = 256</w:t>
       </w:r>
     </w:p>
     <w:p>
-      <w:r>
-        <w:t xml:space="preserve">Kr pr. vask om </w:t>
+      <w:proofErr w:type="spellStart"/>
+      <w:r>
+        <w:t>Kr</w:t>
+      </w:r>
+      <w:proofErr w:type="spellEnd"/>
+      <w:r>
+        <w:t xml:space="preserve"> pr. vask om </w:t>
       </w:r>
       <w:r>
         <w:t>måneden</w:t>
       </w:r>
       <w:r>
-        <w:t xml:space="preserve"> = 256 kr</w:t>
-      </w:r>
+        <w:t xml:space="preserve"> = 256 </w:t>
+      </w:r>
+      <w:proofErr w:type="spellStart"/>
+      <w:r>
+        <w:t>kr</w:t>
+      </w:r>
+      <w:proofErr w:type="spellEnd"/>
     </w:p>
     <w:p/>
     <w:p>
       <w:r>
-        <w:t>Pris per tøretumbling vaskehus</w:t>
-      </w:r>
-    </w:p>
-    <w:p>
+        <w:t xml:space="preserve">Pris per </w:t>
+      </w:r>
+      <w:proofErr w:type="spellStart"/>
+      <w:r>
+        <w:t>tøretumbling</w:t>
+      </w:r>
+      <w:proofErr w:type="spellEnd"/>
+      <w:r>
+        <w:t xml:space="preserve"> vaskehus</w:t>
+      </w:r>
+    </w:p>
+    <w:p>
+      <w:proofErr w:type="spellStart"/>
       <w:r>
         <w:t>Pt</w:t>
       </w:r>
+      <w:proofErr w:type="spellEnd"/>
       <w:r>
         <w:t xml:space="preserve"> = </w:t>
       </w:r>
       <w:r>
-        <w:t>Pris pr. minut 0.25 kr</w:t>
-      </w:r>
-    </w:p>
-    <w:p>
+        <w:t xml:space="preserve">Pris pr. minut 0.25 </w:t>
+      </w:r>
+      <w:proofErr w:type="spellStart"/>
+      <w:r>
+        <w:t>kr</w:t>
+      </w:r>
+      <w:proofErr w:type="spellEnd"/>
+    </w:p>
+    <w:p>
+      <w:proofErr w:type="spellStart"/>
       <w:r>
         <w:lastRenderedPageBreak/>
-        <w:t xml:space="preserve">Pt </w:t>
+        <w:t>Pt</w:t>
+      </w:r>
+      <w:proofErr w:type="spellEnd"/>
+      <w:r>
+        <w:t xml:space="preserve"> </w:t>
       </w:r>
       <w:r>
         <w:t>= 0.25 * 60</w:t>
       </w:r>
     </w:p>
     <w:p>
-      <w:r>
-        <w:t xml:space="preserve">Pt </w:t>
+      <w:proofErr w:type="spellStart"/>
+      <w:r>
+        <w:t>Pt</w:t>
+      </w:r>
+      <w:proofErr w:type="spellEnd"/>
+      <w:r>
+        <w:t xml:space="preserve"> </w:t>
       </w:r>
       <w:r>
         <w:t>= 15 kr</w:t>
@@ -7109,7 +7763,15 @@
     </w:p>
     <w:p>
       <w:r>
-        <w:t>Antal tøretumbling om ugen = 2</w:t>
+        <w:t xml:space="preserve">Antal </w:t>
+      </w:r>
+      <w:proofErr w:type="spellStart"/>
+      <w:r>
+        <w:t>tøretumbling</w:t>
+      </w:r>
+      <w:proofErr w:type="spellEnd"/>
+      <w:r>
+        <w:t xml:space="preserve"> om ugen = 2</w:t>
       </w:r>
     </w:p>
     <w:p>
@@ -7117,8 +7779,21 @@
         <w:t>Gennemsnitspris</w:t>
       </w:r>
       <w:r>
-        <w:t xml:space="preserve"> = 20 kr pr. tøretumbling</w:t>
-      </w:r>
+        <w:t xml:space="preserve"> = 20 </w:t>
+      </w:r>
+      <w:proofErr w:type="spellStart"/>
+      <w:r>
+        <w:t>kr</w:t>
+      </w:r>
+      <w:proofErr w:type="spellEnd"/>
+      <w:r>
+        <w:t xml:space="preserve"> pr. </w:t>
+      </w:r>
+      <w:proofErr w:type="spellStart"/>
+      <w:r>
+        <w:t>tøretumbling</w:t>
+      </w:r>
+      <w:proofErr w:type="spellEnd"/>
     </w:p>
     <w:p>
       <w:r>
@@ -7137,20 +7812,35 @@
       </w:r>
     </w:p>
     <w:p>
-      <w:r>
-        <w:t xml:space="preserve">Pmd = </w:t>
+      <w:proofErr w:type="spellStart"/>
+      <w:r>
+        <w:t>Pmd</w:t>
+      </w:r>
+      <w:proofErr w:type="spellEnd"/>
+      <w:r>
+        <w:t xml:space="preserve"> = </w:t>
       </w:r>
       <w:r>
         <w:t>Pris pr. måned = 40 * 4</w:t>
       </w:r>
     </w:p>
     <w:p>
-      <w:r>
-        <w:t xml:space="preserve">Pmd </w:t>
-      </w:r>
-      <w:r>
-        <w:t>= 160 kr</w:t>
-      </w:r>
+      <w:proofErr w:type="spellStart"/>
+      <w:r>
+        <w:t>Pmd</w:t>
+      </w:r>
+      <w:proofErr w:type="spellEnd"/>
+      <w:r>
+        <w:t xml:space="preserve"> </w:t>
+      </w:r>
+      <w:r>
+        <w:t xml:space="preserve">= 160 </w:t>
+      </w:r>
+      <w:proofErr w:type="spellStart"/>
+      <w:r>
+        <w:t>kr</w:t>
+      </w:r>
+      <w:proofErr w:type="spellEnd"/>
     </w:p>
     <w:p>
       <w:r>
@@ -7159,7 +7849,15 @@
     </w:p>
     <w:p>
       <w:r>
-        <w:t>Samlet pris pr måned vaskehus = 416 kr pr. måned</w:t>
+        <w:t xml:space="preserve">Samlet pris pr måned vaskehus = 416 </w:t>
+      </w:r>
+      <w:proofErr w:type="spellStart"/>
+      <w:r>
+        <w:t>kr</w:t>
+      </w:r>
+      <w:proofErr w:type="spellEnd"/>
+      <w:r>
+        <w:t xml:space="preserve"> pr. måned</w:t>
       </w:r>
     </w:p>
     <w:p/>
@@ -7205,8 +7903,13 @@
         <w:t>a2 = 29.12</w:t>
       </w:r>
       <w:r>
-        <w:t xml:space="preserve"> kr</w:t>
-      </w:r>
+        <w:t xml:space="preserve"> </w:t>
+      </w:r>
+      <w:proofErr w:type="spellStart"/>
+      <w:r>
+        <w:t>kr</w:t>
+      </w:r>
+      <w:proofErr w:type="spellEnd"/>
     </w:p>
     <w:p>
       <w:r>
@@ -7218,8 +7921,13 @@
         <w:t>b2 = 0</w:t>
       </w:r>
       <w:r>
-        <w:t xml:space="preserve"> kr</w:t>
-      </w:r>
+        <w:t xml:space="preserve"> </w:t>
+      </w:r>
+      <w:proofErr w:type="spellStart"/>
+      <w:r>
+        <w:t>kr</w:t>
+      </w:r>
+      <w:proofErr w:type="spellEnd"/>
     </w:p>
     <w:p/>
     <w:p>
@@ -7243,10 +7951,6 @@
     </w:sectPr>
   </w:body>
 </w:document>
-</file>
-
-<file path=word/numbering.xml><?xml version="1.0" encoding="utf-8"?>
-<w:numbering xmlns:wpc="http://schemas.microsoft.com/office/word/2010/wordprocessingCanvas" xmlns:cx="http://schemas.microsoft.com/office/drawing/2014/chartex" xmlns:cx1="http://schemas.microsoft.com/office/drawing/2015/9/8/chartex" xmlns:cx2="http://schemas.microsoft.com/office/drawing/2015/10/21/chartex" xmlns:cx3="http://schemas.microsoft.com/office/drawing/2016/5/9/chartex" xmlns:cx4="http://schemas.microsoft.com/office/drawing/2016/5/10/chartex" xmlns:cx5="http://schemas.microsoft.com/office/drawing/2016/5/11/chartex" xmlns:cx6="http://schemas.microsoft.com/office/drawing/2016/5/12/chartex" xmlns:cx7="http://schemas.microsoft.com/office/drawing/2016/5/13/chartex" xmlns:cx8="http://schemas.microsoft.com/office/drawing/2016/5/14/chartex" xmlns:mc="http://schemas.openxmlformats.org/markup-compatibility/2006" xmlns:aink="http://schemas.microsoft.com/office/drawing/2016/ink" xmlns:am3d="http://schemas.microsoft.com/office/drawing/2017/model3d" xmlns:o="urn:schemas-microsoft-com:office:office" xmlns:oel="http://schemas.microsoft.com/office/2019/extlst" xmlns:r="http://schemas.openxmlformats.org/officeDocument/2006/relationships" xmlns:m="http://schemas.openxmlformats.org/officeDocument/2006/math" xmlns:v="urn:schemas-microsoft-com:vml" xmlns:wp14="http://schemas.microsoft.com/office/word/2010/wordprocessingDrawing" xmlns:wp="http://schemas.openxmlformats.org/drawingml/2006/wordprocessingDrawing" xmlns:w10="urn:schemas-microsoft-com:office:word" xmlns:w="http://schemas.openxmlformats.org/wordprocessingml/2006/main" xmlns:w14="http://schemas.microsoft.com/office/word/2010/wordml" xmlns:w15="http://schemas.microsoft.com/office/word/2012/wordml" xmlns:w16cex="http://schemas.microsoft.com/office/word/2018/wordml/cex" xmlns:w16cid="http://schemas.microsoft.com/office/word/2016/wordml/cid" xmlns:w16="http://schemas.microsoft.com/office/word/2018/wordml" xmlns:w16du="http://schemas.microsoft.com/office/word/2023/wordml/word16du" xmlns:w16sdtdh="http://schemas.microsoft.com/office/word/2020/wordml/sdtdatahash" xmlns:w16se="http://schemas.microsoft.com/office/word/2015/wordml/symex" xmlns:wpg="http://schemas.microsoft.com/office/word/2010/wordprocessingGroup" xmlns:wpi="http://schemas.microsoft.com/office/word/2010/wordprocessingInk" xmlns:wne="http://schemas.microsoft.com/office/word/2006/wordml" xmlns:wps="http://schemas.microsoft.com/office/word/2010/wordprocessingShape" mc:Ignorable="w14 w15 w16se w16cid w16 w16cex w16sdtdh w16du wp14"/>
 </file>
 
 <file path=word/styles.xml><?xml version="1.0" encoding="utf-8"?>

</xml_diff>

<commit_message>
Pis og møg lort
</commit_message>
<xml_diff>
--- a/Mat Projekt Eksammens opgave.docx
+++ b/Mat Projekt Eksammens opgave.docx
@@ -3995,13 +3995,23 @@
                                     <w:szCs w:val="36"/>
                                   </w:rPr>
                                 </w:pPr>
+                                <w:proofErr w:type="spellStart"/>
                                 <w:r>
                                   <w:rPr>
                                     <w:color w:val="404040" w:themeColor="text1" w:themeTint="BF"/>
                                     <w:sz w:val="36"/>
                                     <w:szCs w:val="36"/>
                                   </w:rPr>
-                                  <w:t>TechCollege Aalborg</w:t>
+                                  <w:t>TechCollege</w:t>
+                                </w:r>
+                                <w:proofErr w:type="spellEnd"/>
+                                <w:r>
+                                  <w:rPr>
+                                    <w:color w:val="404040" w:themeColor="text1" w:themeTint="BF"/>
+                                    <w:sz w:val="36"/>
+                                    <w:szCs w:val="36"/>
+                                  </w:rPr>
+                                  <w:t xml:space="preserve"> Aalborg</w:t>
                                 </w:r>
                               </w:p>
                               <w:p>
@@ -4201,13 +4211,23 @@
                               <w:szCs w:val="36"/>
                             </w:rPr>
                           </w:pPr>
+                          <w:proofErr w:type="spellStart"/>
                           <w:r>
                             <w:rPr>
                               <w:color w:val="404040" w:themeColor="text1" w:themeTint="BF"/>
                               <w:sz w:val="36"/>
                               <w:szCs w:val="36"/>
                             </w:rPr>
-                            <w:t>TechCollege Aalborg</w:t>
+                            <w:t>TechCollege</w:t>
+                          </w:r>
+                          <w:proofErr w:type="spellEnd"/>
+                          <w:r>
+                            <w:rPr>
+                              <w:color w:val="404040" w:themeColor="text1" w:themeTint="BF"/>
+                              <w:sz w:val="36"/>
+                              <w:szCs w:val="36"/>
+                            </w:rPr>
+                            <w:t xml:space="preserve"> Aalborg</w:t>
                           </w:r>
                         </w:p>
                         <w:p>
@@ -4392,6 +4412,7 @@
             </w:tabs>
             <w:rPr>
               <w:rFonts w:cstheme="minorBidi"/>
+              <w:noProof/>
               <w:kern w:val="2"/>
               <w:sz w:val="24"/>
               <w:szCs w:val="24"/>
@@ -4407,50 +4428,58 @@
           <w:r>
             <w:fldChar w:fldCharType="separate"/>
           </w:r>
-          <w:hyperlink w:anchor="_Toc166669899" w:history="1">
+          <w:hyperlink w:anchor="_Toc166670861" w:history="1">
             <w:r>
               <w:rPr>
                 <w:rStyle w:val="Hyperlink"/>
+                <w:noProof/>
               </w:rPr>
               <w:t>Bevilget Overtræk</w:t>
             </w:r>
             <w:r>
               <w:rPr>
+                <w:noProof/>
                 <w:webHidden/>
               </w:rPr>
               <w:tab/>
             </w:r>
             <w:r>
               <w:rPr>
+                <w:noProof/>
                 <w:webHidden/>
               </w:rPr>
               <w:fldChar w:fldCharType="begin"/>
             </w:r>
             <w:r>
               <w:rPr>
+                <w:noProof/>
                 <w:webHidden/>
               </w:rPr>
-              <w:instrText xml:space="preserve"> PAGEREF _Toc166669899 \h </w:instrText>
+              <w:instrText xml:space="preserve"> PAGEREF _Toc166670861 \h </w:instrText>
             </w:r>
             <w:r>
               <w:rPr>
+                <w:noProof/>
                 <w:webHidden/>
               </w:rPr>
             </w:r>
             <w:r>
               <w:rPr>
+                <w:noProof/>
                 <w:webHidden/>
               </w:rPr>
               <w:fldChar w:fldCharType="separate"/>
             </w:r>
             <w:r>
               <w:rPr>
+                <w:noProof/>
                 <w:webHidden/>
               </w:rPr>
               <w:t>2</w:t>
             </w:r>
             <w:r>
               <w:rPr>
+                <w:noProof/>
                 <w:webHidden/>
               </w:rPr>
               <w:fldChar w:fldCharType="end"/>
@@ -4465,56 +4494,65 @@
             </w:tabs>
             <w:rPr>
               <w:rFonts w:cstheme="minorBidi"/>
+              <w:noProof/>
               <w:kern w:val="2"/>
               <w:sz w:val="24"/>
               <w:szCs w:val="24"/>
               <w14:ligatures w14:val="standardContextual"/>
             </w:rPr>
           </w:pPr>
-          <w:hyperlink w:anchor="_Toc166669900" w:history="1">
+          <w:hyperlink w:anchor="_Toc166670862" w:history="1">
             <w:r>
               <w:rPr>
                 <w:rStyle w:val="Hyperlink"/>
+                <w:noProof/>
               </w:rPr>
               <w:t>Plads til sofa</w:t>
             </w:r>
             <w:r>
               <w:rPr>
+                <w:noProof/>
                 <w:webHidden/>
               </w:rPr>
               <w:tab/>
             </w:r>
             <w:r>
               <w:rPr>
+                <w:noProof/>
                 <w:webHidden/>
               </w:rPr>
               <w:fldChar w:fldCharType="begin"/>
             </w:r>
             <w:r>
               <w:rPr>
+                <w:noProof/>
                 <w:webHidden/>
               </w:rPr>
-              <w:instrText xml:space="preserve"> PAGEREF _Toc166669900 \h </w:instrText>
+              <w:instrText xml:space="preserve"> PAGEREF _Toc166670862 \h </w:instrText>
             </w:r>
             <w:r>
               <w:rPr>
+                <w:noProof/>
                 <w:webHidden/>
               </w:rPr>
             </w:r>
             <w:r>
               <w:rPr>
+                <w:noProof/>
                 <w:webHidden/>
               </w:rPr>
               <w:fldChar w:fldCharType="separate"/>
             </w:r>
             <w:r>
               <w:rPr>
+                <w:noProof/>
                 <w:webHidden/>
               </w:rPr>
               <w:t>4</w:t>
             </w:r>
             <w:r>
               <w:rPr>
+                <w:noProof/>
                 <w:webHidden/>
               </w:rPr>
               <w:fldChar w:fldCharType="end"/>
@@ -4529,56 +4567,65 @@
             </w:tabs>
             <w:rPr>
               <w:rFonts w:cstheme="minorBidi"/>
+              <w:noProof/>
               <w:kern w:val="2"/>
               <w:sz w:val="24"/>
               <w:szCs w:val="24"/>
               <w14:ligatures w14:val="standardContextual"/>
             </w:rPr>
           </w:pPr>
-          <w:hyperlink w:anchor="_Toc166669901" w:history="1">
+          <w:hyperlink w:anchor="_Toc166670863" w:history="1">
             <w:r>
               <w:rPr>
                 <w:rStyle w:val="Hyperlink"/>
+                <w:noProof/>
               </w:rPr>
               <w:t>Rumfang af flyttekasser og hylde</w:t>
             </w:r>
             <w:r>
               <w:rPr>
+                <w:noProof/>
                 <w:webHidden/>
               </w:rPr>
               <w:tab/>
             </w:r>
             <w:r>
               <w:rPr>
+                <w:noProof/>
                 <w:webHidden/>
               </w:rPr>
               <w:fldChar w:fldCharType="begin"/>
             </w:r>
             <w:r>
               <w:rPr>
+                <w:noProof/>
                 <w:webHidden/>
               </w:rPr>
-              <w:instrText xml:space="preserve"> PAGEREF _Toc166669901 \h </w:instrText>
+              <w:instrText xml:space="preserve"> PAGEREF _Toc166670863 \h </w:instrText>
             </w:r>
             <w:r>
               <w:rPr>
+                <w:noProof/>
                 <w:webHidden/>
               </w:rPr>
             </w:r>
             <w:r>
               <w:rPr>
+                <w:noProof/>
                 <w:webHidden/>
               </w:rPr>
               <w:fldChar w:fldCharType="separate"/>
             </w:r>
             <w:r>
               <w:rPr>
+                <w:noProof/>
                 <w:webHidden/>
               </w:rPr>
               <w:t>5</w:t>
             </w:r>
             <w:r>
               <w:rPr>
+                <w:noProof/>
                 <w:webHidden/>
               </w:rPr>
               <w:fldChar w:fldCharType="end"/>
@@ -4593,56 +4640,65 @@
             </w:tabs>
             <w:rPr>
               <w:rFonts w:cstheme="minorBidi"/>
+              <w:noProof/>
               <w:kern w:val="2"/>
               <w:sz w:val="24"/>
               <w:szCs w:val="24"/>
               <w14:ligatures w14:val="standardContextual"/>
             </w:rPr>
           </w:pPr>
-          <w:hyperlink w:anchor="_Toc166669902" w:history="1">
+          <w:hyperlink w:anchor="_Toc166670864" w:history="1">
             <w:r>
               <w:rPr>
                 <w:rStyle w:val="Hyperlink"/>
+                <w:noProof/>
               </w:rPr>
               <w:t>Nyt køkken</w:t>
             </w:r>
             <w:r>
               <w:rPr>
+                <w:noProof/>
                 <w:webHidden/>
               </w:rPr>
               <w:tab/>
             </w:r>
             <w:r>
               <w:rPr>
+                <w:noProof/>
                 <w:webHidden/>
               </w:rPr>
               <w:fldChar w:fldCharType="begin"/>
             </w:r>
             <w:r>
               <w:rPr>
+                <w:noProof/>
                 <w:webHidden/>
               </w:rPr>
-              <w:instrText xml:space="preserve"> PAGEREF _Toc166669902 \h </w:instrText>
+              <w:instrText xml:space="preserve"> PAGEREF _Toc166670864 \h </w:instrText>
             </w:r>
             <w:r>
               <w:rPr>
+                <w:noProof/>
                 <w:webHidden/>
               </w:rPr>
             </w:r>
             <w:r>
               <w:rPr>
+                <w:noProof/>
                 <w:webHidden/>
               </w:rPr>
               <w:fldChar w:fldCharType="separate"/>
             </w:r>
             <w:r>
               <w:rPr>
+                <w:noProof/>
                 <w:webHidden/>
               </w:rPr>
               <w:t>7</w:t>
             </w:r>
             <w:r>
               <w:rPr>
+                <w:noProof/>
                 <w:webHidden/>
               </w:rPr>
               <w:fldChar w:fldCharType="end"/>
@@ -4657,56 +4713,65 @@
             </w:tabs>
             <w:rPr>
               <w:rFonts w:cstheme="minorBidi"/>
+              <w:noProof/>
               <w:kern w:val="2"/>
               <w:sz w:val="24"/>
               <w:szCs w:val="24"/>
               <w14:ligatures w14:val="standardContextual"/>
             </w:rPr>
           </w:pPr>
-          <w:hyperlink w:anchor="_Toc166669903" w:history="1">
+          <w:hyperlink w:anchor="_Toc166670865" w:history="1">
             <w:r>
               <w:rPr>
                 <w:rStyle w:val="Hyperlink"/>
+                <w:noProof/>
               </w:rPr>
               <w:t>Vaskemaskine eller vaskehus</w:t>
             </w:r>
             <w:r>
               <w:rPr>
+                <w:noProof/>
                 <w:webHidden/>
               </w:rPr>
               <w:tab/>
             </w:r>
             <w:r>
               <w:rPr>
+                <w:noProof/>
                 <w:webHidden/>
               </w:rPr>
               <w:fldChar w:fldCharType="begin"/>
             </w:r>
             <w:r>
               <w:rPr>
+                <w:noProof/>
                 <w:webHidden/>
               </w:rPr>
-              <w:instrText xml:space="preserve"> PAGEREF _Toc166669903 \h </w:instrText>
+              <w:instrText xml:space="preserve"> PAGEREF _Toc166670865 \h </w:instrText>
             </w:r>
             <w:r>
               <w:rPr>
+                <w:noProof/>
                 <w:webHidden/>
               </w:rPr>
             </w:r>
             <w:r>
               <w:rPr>
+                <w:noProof/>
                 <w:webHidden/>
               </w:rPr>
               <w:fldChar w:fldCharType="separate"/>
             </w:r>
             <w:r>
               <w:rPr>
+                <w:noProof/>
                 <w:webHidden/>
               </w:rPr>
               <w:t>9</w:t>
             </w:r>
             <w:r>
               <w:rPr>
+                <w:noProof/>
                 <w:webHidden/>
               </w:rPr>
               <w:fldChar w:fldCharType="end"/>
@@ -4721,56 +4786,65 @@
             </w:tabs>
             <w:rPr>
               <w:rFonts w:cstheme="minorBidi"/>
+              <w:noProof/>
               <w:kern w:val="2"/>
               <w:sz w:val="24"/>
               <w:szCs w:val="24"/>
               <w14:ligatures w14:val="standardContextual"/>
             </w:rPr>
           </w:pPr>
-          <w:hyperlink w:anchor="_Toc166669904" w:history="1">
+          <w:hyperlink w:anchor="_Toc166670866" w:history="1">
             <w:r>
               <w:rPr>
                 <w:rStyle w:val="Hyperlink"/>
+                <w:noProof/>
               </w:rPr>
               <w:t>Konklusion</w:t>
             </w:r>
             <w:r>
               <w:rPr>
+                <w:noProof/>
                 <w:webHidden/>
               </w:rPr>
               <w:tab/>
             </w:r>
             <w:r>
               <w:rPr>
+                <w:noProof/>
                 <w:webHidden/>
               </w:rPr>
               <w:fldChar w:fldCharType="begin"/>
             </w:r>
             <w:r>
               <w:rPr>
+                <w:noProof/>
                 <w:webHidden/>
               </w:rPr>
-              <w:instrText xml:space="preserve"> PAGEREF _Toc166669904 \h </w:instrText>
+              <w:instrText xml:space="preserve"> PAGEREF _Toc166670866 \h </w:instrText>
             </w:r>
             <w:r>
               <w:rPr>
+                <w:noProof/>
                 <w:webHidden/>
               </w:rPr>
             </w:r>
             <w:r>
               <w:rPr>
+                <w:noProof/>
                 <w:webHidden/>
               </w:rPr>
               <w:fldChar w:fldCharType="separate"/>
             </w:r>
             <w:r>
               <w:rPr>
+                <w:noProof/>
                 <w:webHidden/>
               </w:rPr>
               <w:t>11</w:t>
             </w:r>
             <w:r>
               <w:rPr>
+                <w:noProof/>
                 <w:webHidden/>
               </w:rPr>
               <w:fldChar w:fldCharType="end"/>
@@ -4818,7 +4892,7 @@
         <w:jc w:val="center"/>
       </w:pPr>
       <w:bookmarkStart w:id="0" w:name="_Toc166068844"/>
-      <w:bookmarkStart w:id="1" w:name="_Toc166669899"/>
+      <w:bookmarkStart w:id="1" w:name="_Toc166670861"/>
       <w:r>
         <w:t>Bevilget Overtræk</w:t>
       </w:r>
@@ -6548,7 +6622,7 @@
         <w:pStyle w:val="Overskrift1"/>
         <w:jc w:val="center"/>
       </w:pPr>
-      <w:bookmarkStart w:id="3" w:name="_Toc166669900"/>
+      <w:bookmarkStart w:id="3" w:name="_Toc166670862"/>
       <w:r>
         <w:lastRenderedPageBreak/>
         <w:t>Plads til sofa</w:t>
@@ -6774,7 +6848,7 @@
         <w:pStyle w:val="Overskrift1"/>
         <w:jc w:val="center"/>
       </w:pPr>
-      <w:bookmarkStart w:id="4" w:name="_Toc166669901"/>
+      <w:bookmarkStart w:id="4" w:name="_Toc166670863"/>
       <w:r>
         <w:lastRenderedPageBreak/>
         <w:t>Rumfang</w:t>
@@ -7301,7 +7375,7 @@
         <w:pStyle w:val="Overskrift1"/>
         <w:jc w:val="center"/>
       </w:pPr>
-      <w:bookmarkStart w:id="5" w:name="_Toc166669902"/>
+      <w:bookmarkStart w:id="5" w:name="_Toc166670864"/>
       <w:r>
         <w:t>Nyt køkken</w:t>
       </w:r>
@@ -7799,7 +7873,7 @@
         <w:pStyle w:val="Overskrift1"/>
         <w:jc w:val="center"/>
       </w:pPr>
-      <w:bookmarkStart w:id="6" w:name="_Toc166669903"/>
+      <w:bookmarkStart w:id="6" w:name="_Toc166670865"/>
       <w:r>
         <w:t>Vaskemaskine eller vaskehus</w:t>
       </w:r>
@@ -8311,7 +8385,7 @@
         <w:pStyle w:val="Overskrift1"/>
         <w:jc w:val="center"/>
       </w:pPr>
-      <w:bookmarkStart w:id="7" w:name="_Toc166669904"/>
+      <w:bookmarkStart w:id="7" w:name="_Toc166670866"/>
       <w:r>
         <w:lastRenderedPageBreak/>
         <w:t>Konklusion</w:t>

</xml_diff>

<commit_message>
Saved by github desktop
</commit_message>
<xml_diff>
--- a/Mat Projekt Eksammens opgave.docx
+++ b/Mat Projekt Eksammens opgave.docx
@@ -22,6 +22,9 @@
             <w:pStyle w:val="Ingenafstand"/>
           </w:pPr>
           <w:r>
+            <w:rPr>
+              <w:noProof/>
+            </w:rPr>
             <mc:AlternateContent>
               <mc:Choice Requires="wpg">
                 <w:drawing>
@@ -3610,6 +3613,9 @@
             </mc:AlternateContent>
           </w:r>
           <w:r>
+            <w:rPr>
+              <w:noProof/>
+            </w:rPr>
             <mc:AlternateContent>
               <mc:Choice Requires="wps">
                 <w:drawing>
@@ -3790,6 +3796,9 @@
             </mc:AlternateContent>
           </w:r>
           <w:r>
+            <w:rPr>
+              <w:noProof/>
+            </w:rPr>
             <mc:AlternateContent>
               <mc:Choice Requires="wps">
                 <w:drawing>
@@ -3995,23 +4004,13 @@
                                     <w:szCs w:val="36"/>
                                   </w:rPr>
                                 </w:pPr>
-                                <w:proofErr w:type="spellStart"/>
                                 <w:r>
                                   <w:rPr>
                                     <w:color w:val="404040" w:themeColor="text1" w:themeTint="BF"/>
                                     <w:sz w:val="36"/>
                                     <w:szCs w:val="36"/>
                                   </w:rPr>
-                                  <w:t>TechCollege</w:t>
-                                </w:r>
-                                <w:proofErr w:type="spellEnd"/>
-                                <w:r>
-                                  <w:rPr>
-                                    <w:color w:val="404040" w:themeColor="text1" w:themeTint="BF"/>
-                                    <w:sz w:val="36"/>
-                                    <w:szCs w:val="36"/>
-                                  </w:rPr>
-                                  <w:t xml:space="preserve"> Aalborg</w:t>
+                                  <w:t>TechCollege Aalborg</w:t>
                                 </w:r>
                               </w:p>
                               <w:p>
@@ -5600,13 +5599,7 @@
                     <w:rPr>
                       <w:rFonts w:ascii="Cambria Math" w:hAnsi="Cambria Math"/>
                     </w:rPr>
-                    <m:t>1+</m:t>
-                  </m:r>
-                  <m:r>
-                    <w:rPr>
-                      <w:rFonts w:ascii="Cambria Math" w:hAnsi="Cambria Math"/>
-                    </w:rPr>
-                    <m:t>0,02</m:t>
+                    <m:t>1+0,02</m:t>
                   </m:r>
                 </m:e>
               </m:d>
@@ -5816,19 +5809,7 @@
             <w:rPr>
               <w:rFonts w:ascii="Cambria Math" w:hAnsi="Cambria Math"/>
             </w:rPr>
-            <m:t>=</m:t>
-          </m:r>
-          <m:r>
-            <w:rPr>
-              <w:rFonts w:ascii="Cambria Math" w:hAnsi="Cambria Math"/>
-            </w:rPr>
-            <m:t>10.000</m:t>
-          </m:r>
-          <m:r>
-            <w:rPr>
-              <w:rFonts w:ascii="Cambria Math" w:hAnsi="Cambria Math"/>
-            </w:rPr>
-            <m:t>·</m:t>
+            <m:t>=10.000·</m:t>
           </m:r>
           <m:sSup>
             <m:sSupPr>
@@ -5854,13 +5835,7 @@
                     <w:rPr>
                       <w:rFonts w:ascii="Cambria Math" w:hAnsi="Cambria Math"/>
                     </w:rPr>
-                    <m:t>1+</m:t>
-                  </m:r>
-                  <m:r>
-                    <w:rPr>
-                      <w:rFonts w:ascii="Cambria Math" w:hAnsi="Cambria Math"/>
-                    </w:rPr>
-                    <m:t>0,319</m:t>
+                    <m:t>1+0,319</m:t>
                   </m:r>
                 </m:e>
               </m:d>
@@ -5929,13 +5904,7 @@
                     <w:rPr>
                       <w:rFonts w:ascii="Cambria Math" w:hAnsi="Cambria Math"/>
                     </w:rPr>
-                    <m:t>1</m:t>
-                  </m:r>
-                  <m:r>
-                    <w:rPr>
-                      <w:rFonts w:ascii="Cambria Math" w:hAnsi="Cambria Math"/>
-                    </w:rPr>
-                    <m:t>,319</m:t>
+                    <m:t>1,319</m:t>
                   </m:r>
                 </m:e>
               </m:d>
@@ -5978,13 +5947,7 @@
             <w:rPr>
               <w:rFonts w:ascii="Cambria Math" w:hAnsi="Cambria Math"/>
             </w:rPr>
-            <m:t>=</m:t>
-          </m:r>
-          <m:r>
-            <w:rPr>
-              <w:rFonts w:ascii="Cambria Math" w:hAnsi="Cambria Math"/>
-            </w:rPr>
-            <m:t>13.190 kr</m:t>
+            <m:t>=13.190 kr</m:t>
           </m:r>
         </m:oMath>
       </m:oMathPara>
@@ -6572,6 +6535,7 @@
       </w:pPr>
       <w:r>
         <w:rPr>
+          <w:noProof/>
           <w:color w:val="A02B93" w:themeColor="accent5"/>
         </w:rPr>
         <w:drawing>
@@ -6704,12 +6668,28 @@
       </w:r>
     </w:p>
     <w:p>
-      <w:r>
+      <w:pPr>
+        <w:rPr>
+          <w:lang w:val="en-US"/>
+        </w:rPr>
+      </w:pPr>
+      <w:r>
+        <w:rPr>
+          <w:lang w:val="en-US"/>
+        </w:rPr>
         <w:t>Areal = L * B</w:t>
       </w:r>
     </w:p>
     <w:p>
-      <w:r>
+      <w:pPr>
+        <w:rPr>
+          <w:lang w:val="en-US"/>
+        </w:rPr>
+      </w:pPr>
+      <w:r>
+        <w:rPr>
+          <w:lang w:val="en-US"/>
+        </w:rPr>
         <w:t>Areal = 3.915 * 2.91</w:t>
       </w:r>
     </w:p>
@@ -6717,22 +6697,31 @@
       <w:pPr>
         <w:rPr>
           <w:color w:val="A02B93" w:themeColor="accent5"/>
+          <w:lang w:val="en-US"/>
         </w:rPr>
       </w:pPr>
       <w:r>
         <w:rPr>
           <w:color w:val="A02B93" w:themeColor="accent5"/>
+          <w:lang w:val="en-US"/>
         </w:rPr>
         <w:t>Areal = 11.39</w:t>
       </w:r>
       <w:r>
         <w:rPr>
           <w:color w:val="A02B93" w:themeColor="accent5"/>
+          <w:lang w:val="en-US"/>
         </w:rPr>
         <w:t xml:space="preserve"> m2</w:t>
       </w:r>
     </w:p>
-    <w:p/>
+    <w:p>
+      <w:pPr>
+        <w:rPr>
+          <w:lang w:val="en-US"/>
+        </w:rPr>
+      </w:pPr>
+    </w:p>
     <w:p>
       <w:r>
         <w:t>Sofa:</w:t>
@@ -6757,34 +6746,78 @@
       </w:r>
     </w:p>
     <w:p>
-      <w:r>
+      <w:pPr>
+        <w:rPr>
+          <w:lang w:val="en-US"/>
+        </w:rPr>
+      </w:pPr>
+      <w:r>
+        <w:rPr>
+          <w:lang w:val="en-US"/>
+        </w:rPr>
         <w:t>L = 1.93 m</w:t>
       </w:r>
     </w:p>
     <w:p>
-      <w:r>
+      <w:pPr>
+        <w:rPr>
+          <w:lang w:val="en-US"/>
+        </w:rPr>
+      </w:pPr>
+      <w:r>
+        <w:rPr>
+          <w:lang w:val="en-US"/>
+        </w:rPr>
         <w:t>B</w:t>
       </w:r>
       <w:r>
+        <w:rPr>
+          <w:lang w:val="en-US"/>
+        </w:rPr>
         <w:t xml:space="preserve"> = 137 / 100</w:t>
       </w:r>
     </w:p>
     <w:p>
-      <w:r>
+      <w:pPr>
+        <w:rPr>
+          <w:lang w:val="en-US"/>
+        </w:rPr>
+      </w:pPr>
+      <w:r>
+        <w:rPr>
+          <w:lang w:val="en-US"/>
+        </w:rPr>
         <w:t xml:space="preserve">B </w:t>
       </w:r>
       <w:r>
+        <w:rPr>
+          <w:lang w:val="en-US"/>
+        </w:rPr>
         <w:t>= 1.37 m</w:t>
       </w:r>
     </w:p>
     <w:p>
-      <w:r>
+      <w:pPr>
+        <w:rPr>
+          <w:lang w:val="en-US"/>
+        </w:rPr>
+      </w:pPr>
+      <w:r>
+        <w:rPr>
+          <w:lang w:val="en-US"/>
+        </w:rPr>
         <w:t xml:space="preserve">Sofa </w:t>
       </w:r>
       <w:r>
+        <w:rPr>
+          <w:lang w:val="en-US"/>
+        </w:rPr>
         <w:t>Areal =</w:t>
       </w:r>
       <w:r>
+        <w:rPr>
+          <w:lang w:val="en-US"/>
+        </w:rPr>
         <w:t xml:space="preserve"> As</w:t>
       </w:r>
     </w:p>
@@ -6794,13 +6827,8 @@
       </w:r>
     </w:p>
     <w:p>
-      <w:proofErr w:type="spellStart"/>
-      <w:r>
-        <w:t>Sp</w:t>
-      </w:r>
-      <w:proofErr w:type="spellEnd"/>
-      <w:r>
-        <w:t xml:space="preserve"> </w:t>
+      <w:r>
+        <w:t xml:space="preserve">Sp </w:t>
       </w:r>
       <w:r>
         <w:t>= Procent</w:t>
@@ -6815,19 +6843,11 @@
           <w:color w:val="A02B93" w:themeColor="accent5"/>
         </w:rPr>
       </w:pPr>
-      <w:proofErr w:type="spellStart"/>
       <w:r>
         <w:rPr>
           <w:color w:val="A02B93" w:themeColor="accent5"/>
         </w:rPr>
-        <w:t>Sp</w:t>
-      </w:r>
-      <w:proofErr w:type="spellEnd"/>
-      <w:r>
-        <w:rPr>
-          <w:color w:val="A02B93" w:themeColor="accent5"/>
-        </w:rPr>
-        <w:t xml:space="preserve"> = As / A * 100 = 23.17%</w:t>
+        <w:t>Sp = As / A * 100 = 23.17%</w:t>
       </w:r>
     </w:p>
     <w:p>
@@ -6888,10 +6908,7 @@
     </w:p>
     <w:p>
       <w:r>
-        <w:t>Ved hjælp af denne formel kan jeg udregne rumfanget af flyttekasse</w:t>
-      </w:r>
-      <w:r>
-        <w:t>rne</w:t>
+        <w:t>Ved hjælp af denne formel kan jeg udregne rumfanget af flyttekasserne</w:t>
       </w:r>
     </w:p>
     <w:p>
@@ -6938,15 +6955,34 @@
       </w:r>
     </w:p>
     <w:p>
-      <w:r>
+      <w:pPr>
+        <w:rPr>
+          <w:lang w:val="en-US"/>
+        </w:rPr>
+      </w:pPr>
+      <w:r>
+        <w:rPr>
+          <w:lang w:val="en-US"/>
+        </w:rPr>
         <w:t>V = l * b * h</w:t>
       </w:r>
     </w:p>
     <w:p>
-      <w:r>
+      <w:pPr>
+        <w:rPr>
+          <w:lang w:val="en-US"/>
+        </w:rPr>
+      </w:pPr>
+      <w:r>
+        <w:rPr>
+          <w:lang w:val="en-US"/>
+        </w:rPr>
         <w:t>V = 58,4 cm * 37,2 cm * 37,4 cm = 81.250,75 cm3</w:t>
       </w:r>
       <w:r>
+        <w:rPr>
+          <w:lang w:val="en-US"/>
+        </w:rPr>
         <w:t xml:space="preserve"> </w:t>
       </w:r>
     </w:p>
@@ -6977,19 +7013,81 @@
     </w:p>
     <w:p>
       <w:r>
-        <w:t>Pris = 1</w:t>
-      </w:r>
-      <w:r>
-        <w:t>1</w:t>
-      </w:r>
-      <w:r>
-        <w:t>,7</w:t>
-      </w:r>
-      <w:r>
-        <w:t>5</w:t>
-      </w:r>
-      <w:r>
-        <w:t xml:space="preserve"> kr. pr stk</w:t>
+        <w:t>Pris = 11,75 kr. pr stk.</w:t>
+      </w:r>
+    </w:p>
+    <w:p>
+      <w:r>
+        <w:t>Længde = 556 mm</w:t>
+      </w:r>
+      <w:r>
+        <w:t xml:space="preserve"> / 10 = 55,6 cm</w:t>
+      </w:r>
+    </w:p>
+    <w:p>
+      <w:r>
+        <w:t>Brede = 372 mm</w:t>
+      </w:r>
+      <w:r>
+        <w:t xml:space="preserve"> / 10 = 37,2 cm</w:t>
+      </w:r>
+    </w:p>
+    <w:p>
+      <w:r>
+        <w:t>Højde = 344 mm</w:t>
+      </w:r>
+      <w:r>
+        <w:t xml:space="preserve"> / 10 = 34,4 cm</w:t>
+      </w:r>
+    </w:p>
+    <w:p>
+      <w:r>
+        <w:t>V = l * b * h</w:t>
+      </w:r>
+    </w:p>
+    <w:p>
+      <w:r>
+        <w:t>V = 55,6 cm * 37,2 cm * 34,4 cm</w:t>
+      </w:r>
+      <w:r>
+        <w:t xml:space="preserve"> = 71.50,20cm3 </w:t>
+      </w:r>
+    </w:p>
+    <w:p>
+      <w:pPr>
+        <w:rPr>
+          <w:color w:val="A02B93" w:themeColor="accent5"/>
+        </w:rPr>
+      </w:pPr>
+      <w:r>
+        <w:rPr>
+          <w:color w:val="A02B93" w:themeColor="accent5"/>
+        </w:rPr>
+        <w:t xml:space="preserve">V = </w:t>
+      </w:r>
+      <w:r>
+        <w:rPr>
+          <w:color w:val="A02B93" w:themeColor="accent5"/>
+        </w:rPr>
+        <w:t>71.150,20 cm3</w:t>
+      </w:r>
+    </w:p>
+    <w:p>
+      <w:pPr>
+        <w:rPr>
+          <w:color w:val="A02B93" w:themeColor="accent5"/>
+        </w:rPr>
+      </w:pPr>
+    </w:p>
+    <w:p>
+      <w:r>
+        <w:t xml:space="preserve">Ka1 = </w:t>
+      </w:r>
+      <w:r>
+        <w:t>Antal</w:t>
+      </w:r>
+      <w:r>
+        <w:t xml:space="preserve"> flyttekasser af kasse 1 for 150 kr</w:t>
       </w:r>
       <w:r>
         <w:t>.</w:t>
@@ -6997,102 +7095,13 @@
     </w:p>
     <w:p>
       <w:r>
-        <w:t>Længde = 556 mm</w:t>
-      </w:r>
-      <w:r>
-        <w:t xml:space="preserve"> / 10 = 55,6 cm</w:t>
-      </w:r>
-    </w:p>
-    <w:p>
-      <w:r>
-        <w:t>Brede = 372 mm</w:t>
-      </w:r>
-      <w:r>
-        <w:t xml:space="preserve"> / 10 = 37,2 cm</w:t>
-      </w:r>
-    </w:p>
-    <w:p>
-      <w:r>
-        <w:t>Højde = 344 mm</w:t>
-      </w:r>
-      <w:r>
-        <w:t xml:space="preserve"> / 10 = 34,4 cm</w:t>
-      </w:r>
-    </w:p>
-    <w:p>
-      <w:r>
-        <w:t>V = l * b * h</w:t>
-      </w:r>
-    </w:p>
-    <w:p>
-      <w:r>
-        <w:t>V = 55,6 cm * 37,2 cm * 34,4 cm</w:t>
-      </w:r>
-      <w:r>
-        <w:t xml:space="preserve"> = 71.50,20cm3 </w:t>
-      </w:r>
-    </w:p>
-    <w:p>
-      <w:pPr>
-        <w:rPr>
-          <w:color w:val="A02B93" w:themeColor="accent5"/>
-        </w:rPr>
-      </w:pPr>
-      <w:r>
-        <w:rPr>
-          <w:color w:val="A02B93" w:themeColor="accent5"/>
-        </w:rPr>
-        <w:t xml:space="preserve">V = </w:t>
-      </w:r>
-      <w:r>
-        <w:rPr>
-          <w:color w:val="A02B93" w:themeColor="accent5"/>
-        </w:rPr>
-        <w:t>71.150,20 cm3</w:t>
-      </w:r>
-    </w:p>
-    <w:p>
-      <w:pPr>
-        <w:rPr>
-          <w:color w:val="A02B93" w:themeColor="accent5"/>
-        </w:rPr>
-      </w:pPr>
-    </w:p>
-    <w:p>
-      <w:r>
-        <w:t xml:space="preserve">Ka1 = </w:t>
+        <w:t xml:space="preserve">Ka2 = </w:t>
       </w:r>
       <w:r>
         <w:t>Antal</w:t>
       </w:r>
       <w:r>
-        <w:t xml:space="preserve"> flyttekasser af kasse 1 for 150 kr</w:t>
-      </w:r>
-      <w:r>
-        <w:t>.</w:t>
-      </w:r>
-    </w:p>
-    <w:p>
-      <w:r>
-        <w:t>Ka</w:t>
-      </w:r>
-      <w:r>
-        <w:t>2</w:t>
-      </w:r>
-      <w:r>
-        <w:t xml:space="preserve"> = </w:t>
-      </w:r>
-      <w:r>
-        <w:t>Antal</w:t>
-      </w:r>
-      <w:r>
-        <w:t xml:space="preserve"> flyttekasser af kasse </w:t>
-      </w:r>
-      <w:r>
-        <w:t>2</w:t>
-      </w:r>
-      <w:r>
-        <w:t xml:space="preserve"> for 150 kr</w:t>
+        <w:t xml:space="preserve"> flyttekasser af kasse 2 for 150 kr</w:t>
       </w:r>
       <w:r>
         <w:t>.</w:t>
@@ -7133,10 +7142,7 @@
         <w:t>81.250</w:t>
       </w:r>
       <w:r>
-        <w:t>,75 cm3</w:t>
-      </w:r>
-      <w:r>
-        <w:t xml:space="preserve"> </w:t>
+        <w:t xml:space="preserve">,75 cm3 </w:t>
       </w:r>
       <w:r>
         <w:t>*</w:t>
@@ -7169,10 +7175,7 @@
         <w:t xml:space="preserve">Ka2 = </w:t>
       </w:r>
       <w:r>
-        <w:t>71.150,20 cm3</w:t>
-      </w:r>
-      <w:r>
-        <w:t xml:space="preserve"> * 12,7</w:t>
+        <w:t>71.150,20 cm3 * 12,7</w:t>
       </w:r>
     </w:p>
     <w:p>
@@ -7203,151 +7206,182 @@
     </w:p>
     <w:p>
       <w:r>
-        <w:t>Hylde data:</w:t>
-      </w:r>
-    </w:p>
-    <w:p>
-      <w:r>
-        <w:t>Længde = 92 cm</w:t>
-      </w:r>
-    </w:p>
-    <w:p>
-      <w:r>
-        <w:t>Brede = 33 cm</w:t>
-      </w:r>
-    </w:p>
-    <w:p>
-      <w:r>
-        <w:t>Højde = 21,5 cm</w:t>
-      </w:r>
-    </w:p>
-    <w:p>
-      <w:r>
-        <w:t>Jeg vil ved hjælp af denne formel udregne rumfanget af hylden</w:t>
-      </w:r>
-    </w:p>
-    <w:p>
-      <w:proofErr w:type="spellStart"/>
-      <w:r>
-        <w:t>Vtrapez</w:t>
-      </w:r>
-      <w:proofErr w:type="spellEnd"/>
-      <w:r>
-        <w:t xml:space="preserve"> = højde * grundflade</w:t>
-      </w:r>
-    </w:p>
-    <w:p/>
-    <w:p>
-      <w:r>
-        <w:t>Jeg skal bruge denne formel for at finde Arealet af grundfladen af hylden</w:t>
-      </w:r>
-    </w:p>
-    <w:p>
-      <w:r>
-        <w:t>Grundflade areal = A</w:t>
-      </w:r>
-    </w:p>
-    <w:p>
-      <w:r>
-        <w:t>A = 1 / 2 * b * (a1 + a2)</w:t>
-      </w:r>
-    </w:p>
-    <w:p>
-      <w:r>
-        <w:t>a1 = 92 / 100 = 0,92 m</w:t>
-      </w:r>
-    </w:p>
-    <w:p>
-      <w:r>
-        <w:t>a2 = 92 / 100 = 0,92 m</w:t>
-      </w:r>
-    </w:p>
-    <w:p>
-      <w:r>
-        <w:t>b = 21 cm = 21 / 100 = 0,21 m</w:t>
-      </w:r>
-    </w:p>
-    <w:p>
-      <w:r>
-        <w:t>A = 1 / 2 * 0,21 * (0.92 + 0.92)</w:t>
-      </w:r>
-    </w:p>
-    <w:p>
-      <w:r>
-        <w:t>A = 1 / 2 * 0,215 * 1,82</w:t>
+        <w:t>Jeg har en hylde over mit køkken jeg gerne vil kende rumfanget af. Hylden deler jeg op i en kasse og en retvinklet trekant</w:t>
       </w:r>
     </w:p>
     <w:p>
       <w:pPr>
         <w:rPr>
           <w:color w:val="A02B93" w:themeColor="accent5"/>
-          <w:vertAlign w:val="superscript"/>
         </w:rPr>
       </w:pPr>
       <w:r>
         <w:rPr>
-          <w:color w:val="A02B93" w:themeColor="accent5"/>
-        </w:rPr>
-        <w:t>A = 0,195 m</w:t>
-      </w:r>
-      <w:r>
-        <w:rPr>
-          <w:color w:val="A02B93" w:themeColor="accent5"/>
-          <w:vertAlign w:val="superscript"/>
-        </w:rPr>
-        <w:t>2</w:t>
-      </w:r>
-    </w:p>
-    <w:p>
-      <w:pPr>
-        <w:rPr>
-          <w:color w:val="A02B93" w:themeColor="accent5"/>
-          <w:vertAlign w:val="superscript"/>
-        </w:rPr>
-      </w:pPr>
-    </w:p>
-    <w:p>
-      <w:r>
-        <w:t xml:space="preserve">V = </w:t>
-      </w:r>
-      <w:proofErr w:type="spellStart"/>
-      <w:r>
-        <w:t>Vtrapez</w:t>
-      </w:r>
-      <w:proofErr w:type="spellEnd"/>
-      <w:r>
-        <w:t xml:space="preserve"> </w:t>
-      </w:r>
-    </w:p>
-    <w:p>
-      <w:r>
-        <w:t>V = h * A</w:t>
-      </w:r>
-    </w:p>
-    <w:p>
-      <w:r>
-        <w:t>V = 0,215 * 0,195</w:t>
-      </w:r>
-    </w:p>
-    <w:p>
-      <w:pPr>
-        <w:rPr>
-          <w:color w:val="A02B93" w:themeColor="accent5"/>
-          <w:vertAlign w:val="superscript"/>
-        </w:rPr>
-      </w:pPr>
-      <w:r>
-        <w:rPr>
-          <w:color w:val="A02B93" w:themeColor="accent5"/>
-        </w:rPr>
-        <w:t>V = 0,041925 m</w:t>
-      </w:r>
-      <w:r>
-        <w:rPr>
-          <w:color w:val="A02B93" w:themeColor="accent5"/>
-          <w:vertAlign w:val="superscript"/>
-        </w:rPr>
-        <w:t>3</w:t>
+          <w:noProof/>
+        </w:rPr>
+        <w:drawing>
+          <wp:inline distT="0" distB="0" distL="0" distR="0" wp14:anchorId="71C8D65E" wp14:editId="3A56D569">
+            <wp:extent cx="6103620" cy="2065020"/>
+            <wp:effectExtent l="0" t="0" r="0" b="0"/>
+            <wp:docPr id="595350096" name="Billede 1"/>
+            <wp:cNvGraphicFramePr>
+              <a:graphicFrameLocks xmlns:a="http://schemas.openxmlformats.org/drawingml/2006/main" noChangeAspect="1"/>
+            </wp:cNvGraphicFramePr>
+            <a:graphic xmlns:a="http://schemas.openxmlformats.org/drawingml/2006/main">
+              <a:graphicData uri="http://schemas.openxmlformats.org/drawingml/2006/picture">
+                <pic:pic xmlns:pic="http://schemas.openxmlformats.org/drawingml/2006/picture">
+                  <pic:nvPicPr>
+                    <pic:cNvPr id="0" name="Picture 1"/>
+                    <pic:cNvPicPr>
+                      <a:picLocks noChangeAspect="1" noChangeArrowheads="1"/>
+                    </pic:cNvPicPr>
+                  </pic:nvPicPr>
+                  <pic:blipFill>
+                    <a:blip r:embed="rId7" cstate="print">
+                      <a:extLst>
+                        <a:ext uri="{28A0092B-C50C-407E-A947-70E740481C1C}">
+                          <a14:useLocalDpi xmlns:a14="http://schemas.microsoft.com/office/drawing/2010/main" val="0"/>
+                        </a:ext>
+                      </a:extLst>
+                    </a:blip>
+                    <a:srcRect/>
+                    <a:stretch>
+                      <a:fillRect/>
+                    </a:stretch>
+                  </pic:blipFill>
+                  <pic:spPr bwMode="auto">
+                    <a:xfrm>
+                      <a:off x="0" y="0"/>
+                      <a:ext cx="6103620" cy="2065020"/>
+                    </a:xfrm>
+                    <a:prstGeom prst="rect">
+                      <a:avLst/>
+                    </a:prstGeom>
+                    <a:noFill/>
+                    <a:ln>
+                      <a:noFill/>
+                    </a:ln>
+                  </pic:spPr>
+                </pic:pic>
+              </a:graphicData>
+            </a:graphic>
+          </wp:inline>
+        </w:drawing>
+      </w:r>
+    </w:p>
+    <w:p>
+      <w:r>
+        <w:t>Trekant data:</w:t>
+      </w:r>
+    </w:p>
+    <w:p>
+      <w:r>
+        <w:t>a = 21,5 cm</w:t>
+      </w:r>
+    </w:p>
+    <w:p>
+      <w:r>
+        <w:t>b = 19 cm</w:t>
+      </w:r>
+    </w:p>
+    <w:p>
+      <w:r>
+        <w:t xml:space="preserve">c = </w:t>
+      </w:r>
+      <w:r>
+        <w:t>kvadratrod (</w:t>
+      </w:r>
+      <w:r>
+        <w:t>a^2  b^2)</w:t>
+      </w:r>
+    </w:p>
+    <w:p>
+      <w:r>
+        <w:t xml:space="preserve">c = </w:t>
+      </w:r>
+      <w:r>
+        <w:t>kvadratrod (</w:t>
+      </w:r>
+      <w:r>
+        <w:t>462,25 + 361)</w:t>
+      </w:r>
+    </w:p>
+    <w:p>
+      <w:r>
+        <w:t xml:space="preserve">c = </w:t>
+      </w:r>
+      <w:r>
+        <w:t>kvadratrod (</w:t>
+      </w:r>
+      <w:r>
+        <w:t>823,25)</w:t>
+      </w:r>
+    </w:p>
+    <w:p>
+      <w:r>
+        <w:t>c = 28,69 cm</w:t>
+      </w:r>
+    </w:p>
+    <w:p>
+      <w:r>
+        <w:t>A = tan-1(a/b)</w:t>
+      </w:r>
+    </w:p>
+    <w:p>
+      <w:r>
+        <w:t>A = tan-1(21,5 / 19)</w:t>
+      </w:r>
+    </w:p>
+    <w:p>
+      <w:r>
+        <w:t>A =tan-1(1,131)</w:t>
+      </w:r>
+    </w:p>
+    <w:p>
+      <w:r>
+        <w:t>A = 48,51 grader</w:t>
+      </w:r>
+    </w:p>
+    <w:p>
+      <w:r>
+        <w:t>B = tan-1(b / a)</w:t>
+      </w:r>
+    </w:p>
+    <w:p>
+      <w:r>
+        <w:t>B = tan-1(19 / 21,5)</w:t>
+      </w:r>
+    </w:p>
+    <w:p>
+      <w:r>
+        <w:t>B = tan-1(0,883)</w:t>
+      </w:r>
+    </w:p>
+    <w:p>
+      <w:r>
+        <w:t>B = 41,44 grader</w:t>
+      </w:r>
+    </w:p>
+    <w:p>
+      <w:r>
+        <w:lastRenderedPageBreak/>
+        <w:t>C = 180 - A - B</w:t>
+      </w:r>
+    </w:p>
+    <w:p>
+      <w:r>
+        <w:t>C = 180 - 48,51 - 41,44</w:t>
+      </w:r>
+    </w:p>
+    <w:p>
+      <w:r>
+        <w:t>C = 90</w:t>
+      </w:r>
+      <w:r>
+        <w:t>(,05)</w:t>
+      </w:r>
+      <w:r>
+        <w:t xml:space="preserve"> grader</w:t>
       </w:r>
     </w:p>
     <w:p>
@@ -7595,54 +7629,95 @@
     </w:p>
     <w:p>
       <w:r>
-        <w:t xml:space="preserve">Ved hjælp af disse to formler kan jeg udregne hvilke </w:t>
-      </w:r>
-      <w:proofErr w:type="gramStart"/>
-      <w:r>
-        <w:t>firma</w:t>
-      </w:r>
-      <w:proofErr w:type="gramEnd"/>
-      <w:r>
-        <w:t xml:space="preserve"> der er billigst</w:t>
-      </w:r>
-    </w:p>
-    <w:p>
-      <w:r>
+        <w:t>Ved hjælp af disse to formler kan jeg udregne hvilke firma der er billigst</w:t>
+      </w:r>
+    </w:p>
+    <w:p>
+      <w:pPr>
+        <w:rPr>
+          <w:lang w:val="en-US"/>
+        </w:rPr>
+      </w:pPr>
+      <w:r>
+        <w:rPr>
+          <w:lang w:val="en-US"/>
+        </w:rPr>
         <w:t>F(x) = a</w:t>
       </w:r>
       <w:r>
+        <w:rPr>
+          <w:lang w:val="en-US"/>
+        </w:rPr>
         <w:t>1</w:t>
       </w:r>
       <w:r>
+        <w:rPr>
+          <w:lang w:val="en-US"/>
+        </w:rPr>
         <w:t xml:space="preserve"> * x + b</w:t>
       </w:r>
       <w:r>
+        <w:rPr>
+          <w:lang w:val="en-US"/>
+        </w:rPr>
         <w:t>1</w:t>
       </w:r>
     </w:p>
     <w:p>
-      <w:r>
+      <w:pPr>
+        <w:rPr>
+          <w:lang w:val="en-US"/>
+        </w:rPr>
+      </w:pPr>
+      <w:r>
+        <w:rPr>
+          <w:lang w:val="en-US"/>
+        </w:rPr>
         <w:t>G</w:t>
       </w:r>
       <w:r>
+        <w:rPr>
+          <w:lang w:val="en-US"/>
+        </w:rPr>
         <w:t>(</w:t>
       </w:r>
       <w:r>
+        <w:rPr>
+          <w:lang w:val="en-US"/>
+        </w:rPr>
         <w:t>x</w:t>
       </w:r>
       <w:r>
+        <w:rPr>
+          <w:lang w:val="en-US"/>
+        </w:rPr>
         <w:t>) = a2</w:t>
       </w:r>
       <w:r>
+        <w:rPr>
+          <w:lang w:val="en-US"/>
+        </w:rPr>
         <w:t xml:space="preserve"> </w:t>
       </w:r>
       <w:r>
+        <w:rPr>
+          <w:lang w:val="en-US"/>
+        </w:rPr>
         <w:t>* x + b2</w:t>
       </w:r>
     </w:p>
-    <w:p/>
-    <w:p>
-      <w:r>
+    <w:p>
+      <w:pPr>
+        <w:rPr>
+          <w:lang w:val="en-US"/>
+        </w:rPr>
+      </w:pPr>
+    </w:p>
+    <w:p>
+      <w:r>
+        <w:rPr>
+          <w:noProof/>
+        </w:rPr>
         <w:lastRenderedPageBreak/>
         <w:drawing>
           <wp:inline distT="0" distB="0" distL="0" distR="0" wp14:anchorId="77230F1D" wp14:editId="05D0741F">
@@ -7660,7 +7735,7 @@
                     <pic:cNvPicPr/>
                   </pic:nvPicPr>
                   <pic:blipFill>
-                    <a:blip r:embed="rId7"/>
+                    <a:blip r:embed="rId8"/>
                     <a:stretch>
                       <a:fillRect/>
                     </a:stretch>
@@ -8233,10 +8308,7 @@
         <w:t xml:space="preserve">1 = </w:t>
       </w:r>
       <w:r>
-        <w:t>Vaskemaskine pris</w:t>
-      </w:r>
-      <w:r>
-        <w:t xml:space="preserve"> </w:t>
+        <w:t xml:space="preserve">Vaskemaskine pris </w:t>
       </w:r>
       <w:r>
         <w:t xml:space="preserve">= </w:t>
@@ -8260,35 +8332,82 @@
       </w:r>
     </w:p>
     <w:p>
-      <w:r>
+      <w:pPr>
+        <w:rPr>
+          <w:lang w:val="en-US"/>
+        </w:rPr>
+      </w:pPr>
+      <w:r>
+        <w:rPr>
+          <w:lang w:val="en-US"/>
+        </w:rPr>
         <w:t xml:space="preserve">a2 = </w:t>
       </w:r>
       <w:r>
+        <w:rPr>
+          <w:lang w:val="en-US"/>
+        </w:rPr>
         <w:t>16</w:t>
       </w:r>
       <w:r>
+        <w:rPr>
+          <w:lang w:val="en-US"/>
+        </w:rPr>
         <w:t xml:space="preserve"> kr</w:t>
       </w:r>
       <w:r>
+        <w:rPr>
+          <w:lang w:val="en-US"/>
+        </w:rPr>
         <w:t>.</w:t>
       </w:r>
     </w:p>
     <w:p>
-      <w:r>
+      <w:pPr>
+        <w:rPr>
+          <w:lang w:val="en-US"/>
+        </w:rPr>
+      </w:pPr>
+      <w:r>
+        <w:rPr>
+          <w:lang w:val="en-US"/>
+        </w:rPr>
         <w:t>b2 = 0</w:t>
       </w:r>
     </w:p>
     <w:p>
-      <w:r>
+      <w:pPr>
+        <w:rPr>
+          <w:lang w:val="en-US"/>
+        </w:rPr>
+      </w:pPr>
+      <w:r>
+        <w:rPr>
+          <w:lang w:val="en-US"/>
+        </w:rPr>
         <w:t>F1(t) = a1 * t + b1</w:t>
       </w:r>
     </w:p>
     <w:p>
-      <w:r>
+      <w:pPr>
+        <w:rPr>
+          <w:lang w:val="en-US"/>
+        </w:rPr>
+      </w:pPr>
+      <w:r>
+        <w:rPr>
+          <w:lang w:val="en-US"/>
+        </w:rPr>
         <w:t>F2(t) = a2 * t + b2</w:t>
       </w:r>
     </w:p>
-    <w:p/>
+    <w:p>
+      <w:pPr>
+        <w:rPr>
+          <w:lang w:val="en-US"/>
+        </w:rPr>
+      </w:pPr>
+    </w:p>
     <w:p>
       <w:r>
         <w:t>Jeg vil nu udregne t</w:t>

</xml_diff>

<commit_message>
Rumfanget af hylde med sin + cos
</commit_message>
<xml_diff>
--- a/Mat Projekt Eksammens opgave.docx
+++ b/Mat Projekt Eksammens opgave.docx
@@ -7043,6 +7043,9 @@
       <w:r>
         <w:t>side a og side c</w:t>
       </w:r>
+      <w:r>
+        <w:t xml:space="preserve"> i den retvinklet trekant</w:t>
+      </w:r>
     </w:p>
     <w:p>
       <w:pPr>
@@ -7051,11 +7054,8 @@
         </w:rPr>
       </w:pPr>
       <w:r>
-        <w:rPr>
-          <w:noProof/>
-        </w:rPr>
         <w:drawing>
-          <wp:inline distT="0" distB="0" distL="0" distR="0" wp14:anchorId="6568BE7F" wp14:editId="23B45EE4">
+          <wp:inline distT="0" distB="0" distL="0" distR="0" wp14:anchorId="6568BE7F" wp14:editId="5E17665D">
             <wp:extent cx="6103620" cy="2065020"/>
             <wp:effectExtent l="0" t="0" r="0" b="0"/>
             <wp:docPr id="54816965" name="Billede 1"/>
@@ -7214,10 +7214,7 @@
     </w:p>
     <w:p>
       <w:r>
-        <w:t>b = kvadratrod (</w:t>
-      </w:r>
-      <w:r>
-        <w:t xml:space="preserve">961 - 462,25) = </w:t>
+        <w:t xml:space="preserve">b = kvadratrod (961 - 462,25) = </w:t>
       </w:r>
       <w:r>
         <w:t>kvadratrod (</w:t>
@@ -7307,11 +7304,152 @@
       </w:r>
     </w:p>
     <w:p>
+      <w:r>
+        <w:t>For at finde rumfanget af trekanten bruger jeg den her formel</w:t>
+      </w:r>
+    </w:p>
+    <w:p>
+      <w:r>
+        <w:t>R = 1 / 3 * base * højde * dybde</w:t>
+      </w:r>
+    </w:p>
+    <w:p>
+      <w:r>
+        <w:t>R = 1 / 3 * a * b * c</w:t>
+      </w:r>
+    </w:p>
+    <w:p>
+      <w:r>
+        <w:t>R = 1 / 3 21,5 * 22,33 * 31</w:t>
+      </w:r>
+    </w:p>
+    <w:p>
       <w:pPr>
         <w:rPr>
           <w:color w:val="A02B93" w:themeColor="accent5"/>
         </w:rPr>
       </w:pPr>
+      <w:r>
+        <w:rPr>
+          <w:color w:val="A02B93" w:themeColor="accent5"/>
+        </w:rPr>
+        <w:t>R = 5028.46 cm3</w:t>
+      </w:r>
+    </w:p>
+    <w:p>
+      <w:r>
+        <w:t xml:space="preserve">Jeg vil nu finde rumfanget af </w:t>
+      </w:r>
+      <w:proofErr w:type="gramStart"/>
+      <w:r>
+        <w:t>kasse delen</w:t>
+      </w:r>
+      <w:proofErr w:type="gramEnd"/>
+      <w:r>
+        <w:t xml:space="preserve"> af hylden</w:t>
+      </w:r>
+    </w:p>
+    <w:p>
+      <w:r>
+        <w:t>Jeg vil bruge den her formel for at udregne rumfanget af kassen</w:t>
+      </w:r>
+    </w:p>
+    <w:p>
+      <w:r>
+        <w:t>V =</w:t>
+      </w:r>
+      <w:r>
+        <w:t>L * B * H</w:t>
+      </w:r>
+    </w:p>
+    <w:p>
+      <w:r>
+        <w:t>L = 91 cm</w:t>
+      </w:r>
+    </w:p>
+    <w:p>
+      <w:r>
+        <w:t>B = 33 cm</w:t>
+      </w:r>
+    </w:p>
+    <w:p>
+      <w:r>
+        <w:t>H = 21,5 cm</w:t>
+      </w:r>
+    </w:p>
+    <w:p>
+      <w:r>
+        <w:t>V = 91 * 33 * 21,5</w:t>
+      </w:r>
+    </w:p>
+    <w:p>
+      <w:r>
+        <w:t>V = 64.564</w:t>
+      </w:r>
+      <w:r>
+        <w:t>.5</w:t>
+      </w:r>
+      <w:r>
+        <w:t xml:space="preserve"> cm3</w:t>
+      </w:r>
+    </w:p>
+    <w:p>
+      <w:pPr>
+        <w:rPr>
+          <w:color w:val="A02B93" w:themeColor="accent5"/>
+        </w:rPr>
+      </w:pPr>
+      <w:r>
+        <w:rPr>
+          <w:color w:val="A02B93" w:themeColor="accent5"/>
+        </w:rPr>
+        <w:t>Samlet rumfang = R + V</w:t>
+      </w:r>
+    </w:p>
+    <w:p>
+      <w:pPr>
+        <w:rPr>
+          <w:color w:val="A02B93" w:themeColor="accent5"/>
+        </w:rPr>
+      </w:pPr>
+      <w:r>
+        <w:rPr>
+          <w:color w:val="A02B93" w:themeColor="accent5"/>
+        </w:rPr>
+        <w:t>Samlet rumfang = 5028.46 + 64.564,5</w:t>
+      </w:r>
+    </w:p>
+    <w:p>
+      <w:pPr>
+        <w:rPr>
+          <w:color w:val="A02B93" w:themeColor="accent5"/>
+        </w:rPr>
+      </w:pPr>
+      <w:r>
+        <w:rPr>
+          <w:color w:val="A02B93" w:themeColor="accent5"/>
+        </w:rPr>
+        <w:t>Samlet rumfang = 69.592.96 cm3</w:t>
+      </w:r>
+      <w:r>
+        <w:rPr>
+          <w:color w:val="A02B93" w:themeColor="accent5"/>
+        </w:rPr>
+        <w:t xml:space="preserve"> (= 69.592,96 / 1000 = 69.59296 / 1000 = 0.069 m</w:t>
+      </w:r>
+      <w:r>
+        <w:rPr>
+          <w:color w:val="A02B93" w:themeColor="accent5"/>
+          <w:vertAlign w:val="superscript"/>
+        </w:rPr>
+        <w:t>3</w:t>
+      </w:r>
+      <w:r>
+        <w:rPr>
+          <w:color w:val="A02B93" w:themeColor="accent5"/>
+        </w:rPr>
+        <w:t>)</w:t>
+      </w:r>
       <w:r>
         <w:rPr>
           <w:color w:val="A02B93" w:themeColor="accent5"/>
@@ -8294,6 +8432,26 @@
       </w:r>
     </w:p>
     <w:p>
+      <w:r>
+        <w:t>t</w:t>
+      </w:r>
+      <w:r>
+        <w:rPr>
+          <w:vertAlign w:val="subscript"/>
+        </w:rPr>
+        <w:t>0</w:t>
+      </w:r>
+      <w:r>
+        <w:rPr>
+          <w:vertAlign w:val="subscript"/>
+        </w:rPr>
+        <w:t xml:space="preserve"> </w:t>
+      </w:r>
+      <w:r>
+        <w:t>= Y</w:t>
+      </w:r>
+    </w:p>
+    <w:p>
       <w:pPr>
         <w:rPr>
           <w:color w:val="A02B93" w:themeColor="accent5"/>
@@ -8308,7 +8466,13 @@
     </w:p>
     <w:p>
       <w:r>
-        <w:t xml:space="preserve">(Kun udregning af maskinen </w:t>
+        <w:t>(Kun udregning af maskinen</w:t>
+      </w:r>
+      <w:r>
+        <w:t>s</w:t>
+      </w:r>
+      <w:r>
+        <w:t xml:space="preserve"> </w:t>
       </w:r>
       <w:r>
         <w:t xml:space="preserve">pris uden </w:t>

</xml_diff>